<commit_message>
incrementacao no login e manual do usuario
</commit_message>
<xml_diff>
--- a/Documentos/Manual do Usuário/Advocacia - Manual do Usuário.docx
+++ b/Documentos/Manual do Usuário/Advocacia - Manual do Usuário.docx
@@ -722,6 +722,86 @@
     <w:p>
       <w:pPr>
         <w:pStyle w:val="PargrafodaLista"/>
+        <w:numPr>
+          <w:ilvl w:val="2"/>
+          <w:numId w:val="3"/>
+        </w:numPr>
+        <w:rPr>
+          <w:rFonts w:ascii="Arial" w:hAnsi="Arial" w:cs="Arial"/>
+          <w:sz w:val="24"/>
+        </w:rPr>
+      </w:pPr>
+      <w:r>
+        <w:rPr>
+          <w:rFonts w:ascii="Arial" w:hAnsi="Arial" w:cs="Arial"/>
+          <w:sz w:val="24"/>
+        </w:rPr>
+        <w:t>Tema Escuro</w:t>
+      </w:r>
+    </w:p>
+    <w:p>
+      <w:pPr>
+        <w:pStyle w:val="PargrafodaLista"/>
+        <w:numPr>
+          <w:ilvl w:val="2"/>
+          <w:numId w:val="3"/>
+        </w:numPr>
+        <w:rPr>
+          <w:rFonts w:ascii="Arial" w:hAnsi="Arial" w:cs="Arial"/>
+          <w:sz w:val="24"/>
+        </w:rPr>
+      </w:pPr>
+      <w:r>
+        <w:rPr>
+          <w:rFonts w:ascii="Arial" w:hAnsi="Arial" w:cs="Arial"/>
+          <w:sz w:val="24"/>
+        </w:rPr>
+        <w:t>Esqueci minha senha</w:t>
+      </w:r>
+    </w:p>
+    <w:p>
+      <w:pPr>
+        <w:pStyle w:val="PargrafodaLista"/>
+        <w:numPr>
+          <w:ilvl w:val="3"/>
+          <w:numId w:val="3"/>
+        </w:numPr>
+        <w:rPr>
+          <w:rFonts w:ascii="Arial" w:hAnsi="Arial" w:cs="Arial"/>
+          <w:sz w:val="24"/>
+        </w:rPr>
+      </w:pPr>
+      <w:r>
+        <w:rPr>
+          <w:rFonts w:ascii="Arial" w:hAnsi="Arial" w:cs="Arial"/>
+          <w:sz w:val="24"/>
+        </w:rPr>
+        <w:t>Enviar Mensagem</w:t>
+      </w:r>
+    </w:p>
+    <w:p>
+      <w:pPr>
+        <w:pStyle w:val="PargrafodaLista"/>
+        <w:numPr>
+          <w:ilvl w:val="4"/>
+          <w:numId w:val="3"/>
+        </w:numPr>
+        <w:rPr>
+          <w:rFonts w:ascii="Arial" w:hAnsi="Arial" w:cs="Arial"/>
+          <w:sz w:val="24"/>
+        </w:rPr>
+      </w:pPr>
+      <w:r>
+        <w:rPr>
+          <w:rFonts w:ascii="Arial" w:hAnsi="Arial" w:cs="Arial"/>
+          <w:sz w:val="24"/>
+        </w:rPr>
+        <w:t>Mensagem de Erro</w:t>
+      </w:r>
+    </w:p>
+    <w:p>
+      <w:pPr>
+        <w:pStyle w:val="PargrafodaLista"/>
         <w:ind w:left="1080"/>
         <w:rPr>
           <w:rFonts w:ascii="Arial" w:hAnsi="Arial" w:cs="Arial"/>
@@ -735,7 +815,39 @@
           <w:b/>
           <w:sz w:val="24"/>
         </w:rPr>
-        <w:t>4.5.1.</w:t>
+        <w:t>4.</w:t>
+      </w:r>
+      <w:r>
+        <w:rPr>
+          <w:rFonts w:ascii="Arial" w:hAnsi="Arial" w:cs="Arial"/>
+          <w:b/>
+          <w:sz w:val="24"/>
+        </w:rPr>
+        <w:t>5</w:t>
+      </w:r>
+      <w:r>
+        <w:rPr>
+          <w:rFonts w:ascii="Arial" w:hAnsi="Arial" w:cs="Arial"/>
+          <w:b/>
+          <w:sz w:val="24"/>
+        </w:rPr>
+        <w:t>.</w:t>
+      </w:r>
+      <w:r>
+        <w:rPr>
+          <w:rFonts w:ascii="Arial" w:hAnsi="Arial" w:cs="Arial"/>
+          <w:b/>
+          <w:sz w:val="24"/>
+        </w:rPr>
+        <w:t>3</w:t>
+      </w:r>
+      <w:r>
+        <w:rPr>
+          <w:rFonts w:ascii="Arial" w:hAnsi="Arial" w:cs="Arial"/>
+          <w:b/>
+          <w:sz w:val="24"/>
+        </w:rPr>
+        <w:t>.</w:t>
       </w:r>
       <w:r>
         <w:rPr>
@@ -767,7 +879,23 @@
           <w:b/>
           <w:sz w:val="24"/>
         </w:rPr>
-        <w:t>4.5.1.1.</w:t>
+        <w:t>4.5.</w:t>
+      </w:r>
+      <w:r>
+        <w:rPr>
+          <w:rFonts w:ascii="Arial" w:hAnsi="Arial" w:cs="Arial"/>
+          <w:b/>
+          <w:sz w:val="24"/>
+        </w:rPr>
+        <w:t>3</w:t>
+      </w:r>
+      <w:r>
+        <w:rPr>
+          <w:rFonts w:ascii="Arial" w:hAnsi="Arial" w:cs="Arial"/>
+          <w:b/>
+          <w:sz w:val="24"/>
+        </w:rPr>
+        <w:t>.1.</w:t>
       </w:r>
       <w:r>
         <w:rPr>
@@ -799,7 +927,23 @@
           <w:b/>
           <w:sz w:val="24"/>
         </w:rPr>
-        <w:t>4.5.1.2.</w:t>
+        <w:t>4.5.</w:t>
+      </w:r>
+      <w:r>
+        <w:rPr>
+          <w:rFonts w:ascii="Arial" w:hAnsi="Arial" w:cs="Arial"/>
+          <w:b/>
+          <w:sz w:val="24"/>
+        </w:rPr>
+        <w:t>3</w:t>
+      </w:r>
+      <w:r>
+        <w:rPr>
+          <w:rFonts w:ascii="Arial" w:hAnsi="Arial" w:cs="Arial"/>
+          <w:b/>
+          <w:sz w:val="24"/>
+        </w:rPr>
+        <w:t>.2.</w:t>
       </w:r>
       <w:r>
         <w:rPr>
@@ -838,7 +982,23 @@
           <w:b/>
           <w:sz w:val="24"/>
         </w:rPr>
-        <w:t>4.5.1.2.1.</w:t>
+        <w:t>4.5.</w:t>
+      </w:r>
+      <w:r>
+        <w:rPr>
+          <w:rFonts w:ascii="Arial" w:hAnsi="Arial" w:cs="Arial"/>
+          <w:b/>
+          <w:sz w:val="24"/>
+        </w:rPr>
+        <w:t>3</w:t>
+      </w:r>
+      <w:r>
+        <w:rPr>
+          <w:rFonts w:ascii="Arial" w:hAnsi="Arial" w:cs="Arial"/>
+          <w:b/>
+          <w:sz w:val="24"/>
+        </w:rPr>
+        <w:t>.2.1.</w:t>
       </w:r>
       <w:r>
         <w:rPr>
@@ -870,7 +1030,23 @@
           <w:b/>
           <w:sz w:val="24"/>
         </w:rPr>
-        <w:t>4.5.1.3.</w:t>
+        <w:t>4.5.</w:t>
+      </w:r>
+      <w:r>
+        <w:rPr>
+          <w:rFonts w:ascii="Arial" w:hAnsi="Arial" w:cs="Arial"/>
+          <w:b/>
+          <w:sz w:val="24"/>
+        </w:rPr>
+        <w:t>3</w:t>
+      </w:r>
+      <w:r>
+        <w:rPr>
+          <w:rFonts w:ascii="Arial" w:hAnsi="Arial" w:cs="Arial"/>
+          <w:b/>
+          <w:sz w:val="24"/>
+        </w:rPr>
+        <w:t>.3.</w:t>
       </w:r>
       <w:r>
         <w:rPr>
@@ -909,7 +1085,23 @@
           <w:b/>
           <w:sz w:val="24"/>
         </w:rPr>
-        <w:t>4.5.1.3.1</w:t>
+        <w:t>4.5.</w:t>
+      </w:r>
+      <w:r>
+        <w:rPr>
+          <w:rFonts w:ascii="Arial" w:hAnsi="Arial" w:cs="Arial"/>
+          <w:b/>
+          <w:sz w:val="24"/>
+        </w:rPr>
+        <w:t>3</w:t>
+      </w:r>
+      <w:r>
+        <w:rPr>
+          <w:rFonts w:ascii="Arial" w:hAnsi="Arial" w:cs="Arial"/>
+          <w:b/>
+          <w:sz w:val="24"/>
+        </w:rPr>
+        <w:t>.3.1</w:t>
       </w:r>
       <w:r>
         <w:rPr>
@@ -948,7 +1140,23 @@
           <w:b/>
           <w:sz w:val="24"/>
         </w:rPr>
-        <w:t>4.5.1.3.2.</w:t>
+        <w:t>4.5.</w:t>
+      </w:r>
+      <w:r>
+        <w:rPr>
+          <w:rFonts w:ascii="Arial" w:hAnsi="Arial" w:cs="Arial"/>
+          <w:b/>
+          <w:sz w:val="24"/>
+        </w:rPr>
+        <w:t>3</w:t>
+      </w:r>
+      <w:r>
+        <w:rPr>
+          <w:rFonts w:ascii="Arial" w:hAnsi="Arial" w:cs="Arial"/>
+          <w:b/>
+          <w:sz w:val="24"/>
+        </w:rPr>
+        <w:t>.3.2.</w:t>
       </w:r>
       <w:r>
         <w:rPr>
@@ -980,7 +1188,23 @@
           <w:b/>
           <w:sz w:val="24"/>
         </w:rPr>
-        <w:t>4.5.1.4.</w:t>
+        <w:t>4.5.</w:t>
+      </w:r>
+      <w:r>
+        <w:rPr>
+          <w:rFonts w:ascii="Arial" w:hAnsi="Arial" w:cs="Arial"/>
+          <w:b/>
+          <w:sz w:val="24"/>
+        </w:rPr>
+        <w:t>3</w:t>
+      </w:r>
+      <w:r>
+        <w:rPr>
+          <w:rFonts w:ascii="Arial" w:hAnsi="Arial" w:cs="Arial"/>
+          <w:b/>
+          <w:sz w:val="24"/>
+        </w:rPr>
+        <w:t>.4.</w:t>
       </w:r>
       <w:r>
         <w:rPr>
@@ -1005,7 +1229,23 @@
           <w:b/>
           <w:sz w:val="24"/>
         </w:rPr>
-        <w:t>4.5.2.</w:t>
+        <w:t>4.5.</w:t>
+      </w:r>
+      <w:r>
+        <w:rPr>
+          <w:rFonts w:ascii="Arial" w:hAnsi="Arial" w:cs="Arial"/>
+          <w:b/>
+          <w:sz w:val="24"/>
+        </w:rPr>
+        <w:t>4</w:t>
+      </w:r>
+      <w:r>
+        <w:rPr>
+          <w:rFonts w:ascii="Arial" w:hAnsi="Arial" w:cs="Arial"/>
+          <w:b/>
+          <w:sz w:val="24"/>
+        </w:rPr>
+        <w:t>.</w:t>
       </w:r>
       <w:r>
         <w:rPr>
@@ -1037,7 +1277,23 @@
           <w:b/>
           <w:sz w:val="24"/>
         </w:rPr>
-        <w:t>4.5.2.1.</w:t>
+        <w:t>4.5.</w:t>
+      </w:r>
+      <w:r>
+        <w:rPr>
+          <w:rFonts w:ascii="Arial" w:hAnsi="Arial" w:cs="Arial"/>
+          <w:b/>
+          <w:sz w:val="24"/>
+        </w:rPr>
+        <w:t>4</w:t>
+      </w:r>
+      <w:r>
+        <w:rPr>
+          <w:rFonts w:ascii="Arial" w:hAnsi="Arial" w:cs="Arial"/>
+          <w:b/>
+          <w:sz w:val="24"/>
+        </w:rPr>
+        <w:t>.1.</w:t>
       </w:r>
       <w:r>
         <w:rPr>
@@ -1076,7 +1332,23 @@
           <w:b/>
           <w:sz w:val="24"/>
         </w:rPr>
-        <w:t>4.5.2.1.1.</w:t>
+        <w:t>4.5.</w:t>
+      </w:r>
+      <w:r>
+        <w:rPr>
+          <w:rFonts w:ascii="Arial" w:hAnsi="Arial" w:cs="Arial"/>
+          <w:b/>
+          <w:sz w:val="24"/>
+        </w:rPr>
+        <w:t>4</w:t>
+      </w:r>
+      <w:r>
+        <w:rPr>
+          <w:rFonts w:ascii="Arial" w:hAnsi="Arial" w:cs="Arial"/>
+          <w:b/>
+          <w:sz w:val="24"/>
+        </w:rPr>
+        <w:t>.1.1.</w:t>
       </w:r>
       <w:r>
         <w:rPr>
@@ -1108,7 +1380,23 @@
           <w:b/>
           <w:sz w:val="24"/>
         </w:rPr>
-        <w:t>4.5.2.2.</w:t>
+        <w:t>4.5.</w:t>
+      </w:r>
+      <w:r>
+        <w:rPr>
+          <w:rFonts w:ascii="Arial" w:hAnsi="Arial" w:cs="Arial"/>
+          <w:b/>
+          <w:sz w:val="24"/>
+        </w:rPr>
+        <w:t>4</w:t>
+      </w:r>
+      <w:r>
+        <w:rPr>
+          <w:rFonts w:ascii="Arial" w:hAnsi="Arial" w:cs="Arial"/>
+          <w:b/>
+          <w:sz w:val="24"/>
+        </w:rPr>
+        <w:t>.2.</w:t>
       </w:r>
       <w:r>
         <w:rPr>
@@ -1147,7 +1435,23 @@
           <w:b/>
           <w:sz w:val="24"/>
         </w:rPr>
-        <w:t>4.5.2.2.1.</w:t>
+        <w:t>4.5.</w:t>
+      </w:r>
+      <w:r>
+        <w:rPr>
+          <w:rFonts w:ascii="Arial" w:hAnsi="Arial" w:cs="Arial"/>
+          <w:b/>
+          <w:sz w:val="24"/>
+        </w:rPr>
+        <w:t>4</w:t>
+      </w:r>
+      <w:r>
+        <w:rPr>
+          <w:rFonts w:ascii="Arial" w:hAnsi="Arial" w:cs="Arial"/>
+          <w:b/>
+          <w:sz w:val="24"/>
+        </w:rPr>
+        <w:t>.2.1.</w:t>
       </w:r>
       <w:r>
         <w:rPr>
@@ -1186,7 +1490,23 @@
           <w:b/>
           <w:sz w:val="24"/>
         </w:rPr>
-        <w:t>4.5.2.2.2.</w:t>
+        <w:t>4.5.</w:t>
+      </w:r>
+      <w:r>
+        <w:rPr>
+          <w:rFonts w:ascii="Arial" w:hAnsi="Arial" w:cs="Arial"/>
+          <w:b/>
+          <w:sz w:val="24"/>
+        </w:rPr>
+        <w:t>4</w:t>
+      </w:r>
+      <w:r>
+        <w:rPr>
+          <w:rFonts w:ascii="Arial" w:hAnsi="Arial" w:cs="Arial"/>
+          <w:b/>
+          <w:sz w:val="24"/>
+        </w:rPr>
+        <w:t>.2.2.</w:t>
       </w:r>
       <w:r>
         <w:rPr>
@@ -1198,99 +1518,39 @@
     </w:p>
     <w:p>
       <w:pPr>
-        <w:pStyle w:val="PargrafodaLista"/>
-        <w:ind w:left="1080"/>
-        <w:rPr>
-          <w:rFonts w:ascii="Arial" w:hAnsi="Arial" w:cs="Arial"/>
-          <w:sz w:val="24"/>
-          <w:u w:val="single"/>
-        </w:rPr>
-      </w:pPr>
-      <w:r>
-        <w:rPr>
-          <w:rFonts w:ascii="Arial" w:hAnsi="Arial" w:cs="Arial"/>
-          <w:b/>
-          <w:sz w:val="24"/>
-        </w:rPr>
-        <w:t>4.5.3.</w:t>
-      </w:r>
-      <w:r>
-        <w:rPr>
-          <w:rFonts w:ascii="Arial" w:hAnsi="Arial" w:cs="Arial"/>
-          <w:sz w:val="24"/>
-        </w:rPr>
-        <w:t xml:space="preserve"> Esqueci minha senha</w:t>
-      </w:r>
-    </w:p>
-    <w:p>
-      <w:pPr>
-        <w:pStyle w:val="PargrafodaLista"/>
-        <w:ind w:left="1080"/>
-        <w:rPr>
-          <w:rFonts w:ascii="Arial" w:hAnsi="Arial" w:cs="Arial"/>
-          <w:sz w:val="24"/>
-        </w:rPr>
-      </w:pPr>
-      <w:r>
-        <w:rPr>
-          <w:rFonts w:ascii="Arial" w:hAnsi="Arial" w:cs="Arial"/>
+        <w:spacing w:after="0"/>
+        <w:rPr>
+          <w:rFonts w:ascii="Arial" w:hAnsi="Arial" w:cs="Arial"/>
+          <w:b/>
+          <w:sz w:val="24"/>
+        </w:rPr>
+      </w:pPr>
+    </w:p>
+    <w:p>
+      <w:pPr>
+        <w:spacing w:after="0"/>
+        <w:rPr>
+          <w:rFonts w:ascii="Arial" w:hAnsi="Arial" w:cs="Arial"/>
+          <w:b/>
+          <w:sz w:val="24"/>
+        </w:rPr>
+      </w:pPr>
+    </w:p>
+    <w:p>
+      <w:pPr>
+        <w:spacing w:after="0"/>
+        <w:rPr>
+          <w:rFonts w:ascii="Arial" w:hAnsi="Arial" w:cs="Arial"/>
+          <w:sz w:val="24"/>
+        </w:rPr>
+      </w:pPr>
+      <w:r>
+        <w:rPr>
+          <w:rFonts w:ascii="Arial" w:hAnsi="Arial" w:cs="Arial"/>
+          <w:b/>
           <w:sz w:val="24"/>
         </w:rPr>
         <w:tab/>
-      </w:r>
-      <w:r>
-        <w:rPr>
-          <w:rFonts w:ascii="Arial" w:hAnsi="Arial" w:cs="Arial"/>
-          <w:b/>
-          <w:sz w:val="24"/>
-        </w:rPr>
-        <w:t>4.5.3.1.</w:t>
-      </w:r>
-      <w:r>
-        <w:rPr>
-          <w:rFonts w:ascii="Arial" w:hAnsi="Arial" w:cs="Arial"/>
-          <w:sz w:val="24"/>
-        </w:rPr>
-        <w:t xml:space="preserve"> Enviar Mensagem</w:t>
-      </w:r>
-    </w:p>
-    <w:p>
-      <w:pPr>
-        <w:pStyle w:val="PargrafodaLista"/>
-        <w:ind w:left="1080"/>
-        <w:rPr>
-          <w:rFonts w:ascii="Arial" w:hAnsi="Arial" w:cs="Arial"/>
-          <w:sz w:val="24"/>
-        </w:rPr>
-      </w:pPr>
-      <w:r>
-        <w:rPr>
-          <w:rFonts w:ascii="Arial" w:hAnsi="Arial" w:cs="Arial"/>
-          <w:sz w:val="24"/>
-        </w:rPr>
-        <w:tab/>
-      </w:r>
-      <w:r>
-        <w:rPr>
-          <w:rFonts w:ascii="Arial" w:hAnsi="Arial" w:cs="Arial"/>
-          <w:sz w:val="24"/>
-        </w:rPr>
-        <w:tab/>
-      </w:r>
-      <w:r>
-        <w:rPr>
-          <w:rFonts w:ascii="Arial" w:hAnsi="Arial" w:cs="Arial"/>
-          <w:b/>
-          <w:sz w:val="24"/>
-        </w:rPr>
-        <w:t>4.5.3.1.1.</w:t>
-      </w:r>
-      <w:r>
-        <w:rPr>
-          <w:rFonts w:ascii="Arial" w:hAnsi="Arial" w:cs="Arial"/>
-          <w:sz w:val="24"/>
-        </w:rPr>
-        <w:t xml:space="preserve"> Mensagem de Erro</w:t>
       </w:r>
     </w:p>
     <w:p>
@@ -1303,112 +1563,6 @@
           <w:sz w:val="24"/>
         </w:rPr>
       </w:pPr>
-      <w:r>
-        <w:rPr>
-          <w:rFonts w:ascii="Arial" w:hAnsi="Arial" w:cs="Arial"/>
-          <w:b/>
-          <w:sz w:val="24"/>
-        </w:rPr>
-        <w:t>4.5.4.</w:t>
-      </w:r>
-      <w:r>
-        <w:rPr>
-          <w:rFonts w:ascii="Arial" w:hAnsi="Arial" w:cs="Arial"/>
-          <w:sz w:val="24"/>
-        </w:rPr>
-        <w:t xml:space="preserve"> Tema Escuro</w:t>
-      </w:r>
-    </w:p>
-    <w:p>
-      <w:pPr>
-        <w:pStyle w:val="PargrafodaLista"/>
-        <w:numPr>
-          <w:ilvl w:val="0"/>
-          <w:numId w:val="3"/>
-        </w:numPr>
-        <w:rPr>
-          <w:rFonts w:ascii="Arial" w:hAnsi="Arial" w:cs="Arial"/>
-          <w:sz w:val="24"/>
-        </w:rPr>
-      </w:pPr>
-      <w:r>
-        <w:rPr>
-          <w:rFonts w:ascii="Arial" w:hAnsi="Arial" w:cs="Arial"/>
-          <w:sz w:val="24"/>
-        </w:rPr>
-        <w:t>Usabilidade</w:t>
-      </w:r>
-      <w:r>
-        <w:rPr>
-          <w:rFonts w:ascii="Arial" w:hAnsi="Arial" w:cs="Arial"/>
-          <w:sz w:val="24"/>
-        </w:rPr>
-        <w:t xml:space="preserve"> – Aplicativo </w:t>
-      </w:r>
-    </w:p>
-    <w:p>
-      <w:pPr>
-        <w:pStyle w:val="PargrafodaLista"/>
-        <w:numPr>
-          <w:ilvl w:val="1"/>
-          <w:numId w:val="3"/>
-        </w:numPr>
-        <w:rPr>
-          <w:rFonts w:ascii="Arial" w:hAnsi="Arial" w:cs="Arial"/>
-          <w:sz w:val="24"/>
-        </w:rPr>
-      </w:pPr>
-      <w:r>
-        <w:rPr>
-          <w:rFonts w:ascii="Arial" w:hAnsi="Arial" w:cs="Arial"/>
-          <w:b/>
-          <w:sz w:val="24"/>
-        </w:rPr>
-        <w:t>.</w:t>
-      </w:r>
-      <w:r>
-        <w:rPr>
-          <w:rFonts w:ascii="Arial" w:hAnsi="Arial" w:cs="Arial"/>
-          <w:sz w:val="24"/>
-        </w:rPr>
-        <w:t xml:space="preserve"> Login</w:t>
-      </w:r>
-      <w:r>
-        <w:rPr>
-          <w:rFonts w:ascii="Arial" w:hAnsi="Arial" w:cs="Arial"/>
-          <w:b/>
-          <w:sz w:val="24"/>
-        </w:rPr>
-        <w:tab/>
-      </w:r>
-    </w:p>
-    <w:p>
-      <w:pPr>
-        <w:spacing w:after="0"/>
-        <w:rPr>
-          <w:rFonts w:ascii="Arial" w:hAnsi="Arial" w:cs="Arial"/>
-          <w:sz w:val="24"/>
-        </w:rPr>
-      </w:pPr>
-      <w:r>
-        <w:rPr>
-          <w:rFonts w:ascii="Arial" w:hAnsi="Arial" w:cs="Arial"/>
-          <w:b/>
-          <w:sz w:val="24"/>
-        </w:rPr>
-        <w:tab/>
-      </w:r>
-    </w:p>
-    <w:p>
-      <w:pPr>
-        <w:pStyle w:val="PargrafodaLista"/>
-        <w:spacing w:after="0"/>
-        <w:ind w:left="1080"/>
-        <w:rPr>
-          <w:rFonts w:ascii="Arial" w:hAnsi="Arial" w:cs="Arial"/>
-          <w:sz w:val="24"/>
-        </w:rPr>
-      </w:pPr>
     </w:p>
     <w:p>
       <w:pPr>
@@ -1508,8 +1662,6 @@
           <w:szCs w:val="32"/>
         </w:rPr>
       </w:pPr>
-      <w:bookmarkStart w:id="0" w:name="_GoBack"/>
-      <w:bookmarkEnd w:id="0"/>
     </w:p>
     <w:p>
       <w:pPr>
@@ -2043,7 +2195,8 @@
       <w:pPr>
         <w:pStyle w:val="PargrafodaLista"/>
         <w:spacing w:after="0" w:line="360" w:lineRule="auto"/>
-        <w:ind w:left="708"/>
+        <w:ind w:left="709"/>
+        <w:jc w:val="both"/>
         <w:rPr>
           <w:rFonts w:ascii="Arial" w:hAnsi="Arial" w:cs="Arial"/>
           <w:sz w:val="24"/>
@@ -2179,8 +2332,8 @@
       <w:pPr>
         <w:pStyle w:val="PargrafodaLista"/>
         <w:spacing w:after="0" w:line="360" w:lineRule="auto"/>
-        <w:ind w:left="708"/>
-        <w:jc w:val="center"/>
+        <w:ind w:left="709"/>
+        <w:jc w:val="both"/>
         <w:rPr>
           <w:rFonts w:ascii="Arial" w:hAnsi="Arial" w:cs="Arial"/>
           <w:i/>
@@ -2193,7 +2346,8 @@
       <w:pPr>
         <w:pStyle w:val="PargrafodaLista"/>
         <w:spacing w:after="0" w:line="360" w:lineRule="auto"/>
-        <w:ind w:left="708"/>
+        <w:ind w:left="709"/>
+        <w:jc w:val="both"/>
         <w:rPr>
           <w:rFonts w:ascii="Arial" w:hAnsi="Arial" w:cs="Arial"/>
           <w:sz w:val="24"/>
@@ -2284,7 +2438,8 @@
       <w:pPr>
         <w:pStyle w:val="PargrafodaLista"/>
         <w:spacing w:after="0" w:line="360" w:lineRule="auto"/>
-        <w:ind w:left="708"/>
+        <w:ind w:left="709"/>
+        <w:jc w:val="both"/>
         <w:rPr>
           <w:rFonts w:ascii="Arial" w:hAnsi="Arial" w:cs="Arial"/>
           <w:sz w:val="24"/>
@@ -2536,10 +2691,1808 @@
         </w:rPr>
         <w:t>Imagem 4 – Campos limpos</w:t>
       </w:r>
+      <w:r>
+        <w:rPr>
+          <w:rFonts w:ascii="Arial" w:hAnsi="Arial" w:cs="Arial"/>
+          <w:i/>
+          <w:sz w:val="20"/>
+          <w:szCs w:val="32"/>
+        </w:rPr>
+        <w:t>.</w:t>
+      </w:r>
+    </w:p>
+    <w:p>
+      <w:pPr>
+        <w:pStyle w:val="PargrafodaLista"/>
+        <w:spacing w:after="0" w:line="360" w:lineRule="auto"/>
+        <w:ind w:left="708"/>
+        <w:jc w:val="center"/>
+        <w:rPr>
+          <w:rFonts w:ascii="Arial" w:hAnsi="Arial" w:cs="Arial"/>
+          <w:i/>
+          <w:sz w:val="20"/>
+          <w:szCs w:val="32"/>
+        </w:rPr>
+      </w:pPr>
+    </w:p>
+    <w:p>
+      <w:pPr>
+        <w:pStyle w:val="PargrafodaLista"/>
+        <w:spacing w:after="0" w:line="360" w:lineRule="auto"/>
+        <w:ind w:left="708"/>
+        <w:rPr>
+          <w:rFonts w:ascii="Arial" w:hAnsi="Arial" w:cs="Arial"/>
+          <w:b/>
+          <w:sz w:val="32"/>
+          <w:szCs w:val="32"/>
+        </w:rPr>
+      </w:pPr>
+      <w:r>
+        <w:rPr>
+          <w:rFonts w:ascii="Arial" w:hAnsi="Arial" w:cs="Arial"/>
+          <w:b/>
+          <w:sz w:val="32"/>
+          <w:szCs w:val="32"/>
+        </w:rPr>
+        <w:t>4.3. Retornar</w:t>
+      </w:r>
+    </w:p>
+    <w:p>
+      <w:pPr>
+        <w:pStyle w:val="PargrafodaLista"/>
+        <w:spacing w:after="0" w:line="360" w:lineRule="auto"/>
+        <w:ind w:left="709"/>
+        <w:jc w:val="both"/>
+        <w:rPr>
+          <w:rFonts w:ascii="Arial" w:hAnsi="Arial" w:cs="Arial"/>
+          <w:sz w:val="24"/>
+          <w:szCs w:val="32"/>
+        </w:rPr>
+      </w:pPr>
+      <w:r>
+        <w:rPr>
+          <w:rFonts w:ascii="Arial" w:hAnsi="Arial" w:cs="Arial"/>
+          <w:sz w:val="24"/>
+          <w:szCs w:val="32"/>
+        </w:rPr>
+        <w:t>A função retornar serve para você voltar para uma tela anterior, caso tenha entrado em uma outra tela por engan</w:t>
+      </w:r>
+      <w:r>
+        <w:rPr>
+          <w:rFonts w:ascii="Arial" w:hAnsi="Arial" w:cs="Arial"/>
+          <w:sz w:val="24"/>
+          <w:szCs w:val="32"/>
+        </w:rPr>
+        <w:t>o, ou queira coletar mais informações</w:t>
+      </w:r>
+      <w:r>
+        <w:rPr>
+          <w:rFonts w:ascii="Arial" w:hAnsi="Arial" w:cs="Arial"/>
+          <w:sz w:val="24"/>
+          <w:szCs w:val="32"/>
+        </w:rPr>
+        <w:t xml:space="preserve"> da tela da qual acabou de sair.</w:t>
+      </w:r>
+    </w:p>
+    <w:p>
+      <w:pPr>
+        <w:pStyle w:val="PargrafodaLista"/>
+        <w:spacing w:after="0" w:line="360" w:lineRule="auto"/>
+        <w:ind w:left="708"/>
+        <w:rPr>
+          <w:rFonts w:ascii="Arial" w:hAnsi="Arial" w:cs="Arial"/>
+          <w:sz w:val="24"/>
+          <w:szCs w:val="32"/>
+        </w:rPr>
+      </w:pPr>
+    </w:p>
+    <w:p>
+      <w:pPr>
+        <w:pStyle w:val="PargrafodaLista"/>
+        <w:spacing w:after="0" w:line="360" w:lineRule="auto"/>
+        <w:ind w:left="708"/>
+        <w:jc w:val="center"/>
+        <w:rPr>
+          <w:rFonts w:ascii="Arial" w:hAnsi="Arial" w:cs="Arial"/>
+          <w:sz w:val="24"/>
+          <w:szCs w:val="32"/>
+        </w:rPr>
+      </w:pPr>
+      <w:r>
+        <w:rPr>
+          <w:noProof/>
+        </w:rPr>
+        <w:lastRenderedPageBreak/>
+        <w:drawing>
+          <wp:inline distT="0" distB="0" distL="0" distR="0" wp14:anchorId="3956555F" wp14:editId="4015DF99">
+            <wp:extent cx="3448050" cy="5010150"/>
+            <wp:effectExtent l="0" t="0" r="0" b="0"/>
+            <wp:docPr id="1" name="Imagem 1"/>
+            <wp:cNvGraphicFramePr>
+              <a:graphicFrameLocks xmlns:a="http://schemas.openxmlformats.org/drawingml/2006/main" noChangeAspect="1"/>
+            </wp:cNvGraphicFramePr>
+            <a:graphic xmlns:a="http://schemas.openxmlformats.org/drawingml/2006/main">
+              <a:graphicData uri="http://schemas.openxmlformats.org/drawingml/2006/picture">
+                <pic:pic xmlns:pic="http://schemas.openxmlformats.org/drawingml/2006/picture">
+                  <pic:nvPicPr>
+                    <pic:cNvPr id="1" name=""/>
+                    <pic:cNvPicPr/>
+                  </pic:nvPicPr>
+                  <pic:blipFill>
+                    <a:blip r:embed="rId11"/>
+                    <a:stretch>
+                      <a:fillRect/>
+                    </a:stretch>
+                  </pic:blipFill>
+                  <pic:spPr>
+                    <a:xfrm>
+                      <a:off x="0" y="0"/>
+                      <a:ext cx="3448050" cy="5010150"/>
+                    </a:xfrm>
+                    <a:prstGeom prst="rect">
+                      <a:avLst/>
+                    </a:prstGeom>
+                  </pic:spPr>
+                </pic:pic>
+              </a:graphicData>
+            </a:graphic>
+          </wp:inline>
+        </w:drawing>
+      </w:r>
+    </w:p>
+    <w:p>
+      <w:pPr>
+        <w:pStyle w:val="PargrafodaLista"/>
+        <w:spacing w:after="0" w:line="360" w:lineRule="auto"/>
+        <w:ind w:left="708"/>
+        <w:jc w:val="center"/>
+        <w:rPr>
+          <w:rFonts w:ascii="Arial" w:hAnsi="Arial" w:cs="Arial"/>
+          <w:i/>
+          <w:sz w:val="20"/>
+          <w:szCs w:val="32"/>
+        </w:rPr>
+      </w:pPr>
+      <w:r>
+        <w:rPr>
+          <w:rFonts w:ascii="Arial" w:hAnsi="Arial" w:cs="Arial"/>
+          <w:i/>
+          <w:sz w:val="20"/>
+          <w:szCs w:val="32"/>
+        </w:rPr>
+        <w:t xml:space="preserve">Imagem 5 </w:t>
+      </w:r>
+      <w:r>
+        <w:rPr>
+          <w:rFonts w:ascii="Arial" w:hAnsi="Arial" w:cs="Arial"/>
+          <w:i/>
+          <w:sz w:val="20"/>
+          <w:szCs w:val="32"/>
+        </w:rPr>
+        <w:t>–</w:t>
+      </w:r>
+      <w:r>
+        <w:rPr>
+          <w:rFonts w:ascii="Arial" w:hAnsi="Arial" w:cs="Arial"/>
+          <w:i/>
+          <w:sz w:val="20"/>
+          <w:szCs w:val="32"/>
+        </w:rPr>
+        <w:t xml:space="preserve"> </w:t>
+      </w:r>
+      <w:r>
+        <w:rPr>
+          <w:rFonts w:ascii="Arial" w:hAnsi="Arial" w:cs="Arial"/>
+          <w:i/>
+          <w:sz w:val="20"/>
+          <w:szCs w:val="32"/>
+        </w:rPr>
+        <w:t>Abertura de uma janela errada.</w:t>
+      </w:r>
+    </w:p>
+    <w:p>
+      <w:pPr>
+        <w:pStyle w:val="PargrafodaLista"/>
+        <w:spacing w:after="0" w:line="360" w:lineRule="auto"/>
+        <w:ind w:left="708"/>
+        <w:jc w:val="center"/>
+        <w:rPr>
+          <w:rFonts w:ascii="Arial" w:hAnsi="Arial" w:cs="Arial"/>
+          <w:i/>
+          <w:sz w:val="16"/>
+          <w:szCs w:val="32"/>
+        </w:rPr>
+      </w:pPr>
+    </w:p>
+    <w:p>
+      <w:pPr>
+        <w:pStyle w:val="PargrafodaLista"/>
+        <w:spacing w:after="0" w:line="360" w:lineRule="auto"/>
+        <w:ind w:left="709"/>
+        <w:jc w:val="both"/>
+        <w:rPr>
+          <w:rFonts w:ascii="Arial" w:hAnsi="Arial" w:cs="Arial"/>
+          <w:sz w:val="24"/>
+          <w:szCs w:val="32"/>
+        </w:rPr>
+      </w:pPr>
+      <w:r>
+        <w:rPr>
+          <w:rFonts w:ascii="Arial" w:hAnsi="Arial" w:cs="Arial"/>
+          <w:sz w:val="24"/>
+          <w:szCs w:val="32"/>
+        </w:rPr>
+        <w:t xml:space="preserve">Um exemplo é </w:t>
+      </w:r>
+      <w:r>
+        <w:rPr>
+          <w:rFonts w:ascii="Arial" w:hAnsi="Arial" w:cs="Arial"/>
+          <w:sz w:val="24"/>
+          <w:szCs w:val="32"/>
+        </w:rPr>
+        <w:t xml:space="preserve">caso um usuário com permissões de administrador queira entrar na </w:t>
+      </w:r>
+      <w:r>
+        <w:rPr>
+          <w:rFonts w:ascii="Arial" w:hAnsi="Arial" w:cs="Arial"/>
+          <w:b/>
+          <w:sz w:val="24"/>
+          <w:szCs w:val="32"/>
+        </w:rPr>
+        <w:t>Caixa de Entrada</w:t>
+      </w:r>
+      <w:r>
+        <w:rPr>
+          <w:rFonts w:ascii="Arial" w:hAnsi="Arial" w:cs="Arial"/>
+          <w:sz w:val="24"/>
+          <w:szCs w:val="32"/>
+        </w:rPr>
+        <w:t xml:space="preserve"> para ver quais problemas os outros usuários estão </w:t>
+      </w:r>
+      <w:r>
+        <w:rPr>
+          <w:rFonts w:ascii="Arial" w:hAnsi="Arial" w:cs="Arial"/>
+          <w:sz w:val="24"/>
+          <w:szCs w:val="32"/>
+        </w:rPr>
+        <w:t xml:space="preserve">relatando, mas acaba entrando na tela de </w:t>
+      </w:r>
+      <w:r>
+        <w:rPr>
+          <w:rFonts w:ascii="Arial" w:hAnsi="Arial" w:cs="Arial"/>
+          <w:b/>
+          <w:sz w:val="24"/>
+          <w:szCs w:val="32"/>
+        </w:rPr>
+        <w:t>Cadastro de Usuários</w:t>
+      </w:r>
+      <w:r>
+        <w:rPr>
+          <w:rFonts w:ascii="Arial" w:hAnsi="Arial" w:cs="Arial"/>
+          <w:sz w:val="24"/>
+          <w:szCs w:val="32"/>
+        </w:rPr>
+        <w:t>.</w:t>
+      </w:r>
+      <w:r>
+        <w:rPr>
+          <w:rFonts w:ascii="Arial" w:hAnsi="Arial" w:cs="Arial"/>
+          <w:sz w:val="24"/>
+          <w:szCs w:val="32"/>
+        </w:rPr>
+        <w:t xml:space="preserve"> Para evitar o fechamento do SIGEA, podemos simplesmente utilizar o botão </w:t>
+      </w:r>
+      <w:r>
+        <w:rPr>
+          <w:rFonts w:ascii="Arial" w:hAnsi="Arial" w:cs="Arial"/>
+          <w:b/>
+          <w:sz w:val="24"/>
+          <w:szCs w:val="32"/>
+        </w:rPr>
+        <w:t>Retornar</w:t>
+      </w:r>
+      <w:r>
+        <w:rPr>
+          <w:rFonts w:ascii="Arial" w:hAnsi="Arial" w:cs="Arial"/>
+          <w:b/>
+          <w:sz w:val="24"/>
+          <w:szCs w:val="32"/>
+        </w:rPr>
+        <w:t xml:space="preserve"> </w:t>
+      </w:r>
+      <w:r>
+        <w:rPr>
+          <w:rFonts w:ascii="Arial" w:hAnsi="Arial" w:cs="Arial"/>
+          <w:sz w:val="24"/>
+          <w:szCs w:val="32"/>
+        </w:rPr>
+        <w:t>para voltar para a tela anterior. Seguindo o exemplo:</w:t>
+      </w:r>
+    </w:p>
+    <w:p>
+      <w:pPr>
+        <w:pStyle w:val="PargrafodaLista"/>
+        <w:spacing w:after="0" w:line="360" w:lineRule="auto"/>
+        <w:ind w:left="708"/>
+        <w:rPr>
+          <w:rFonts w:ascii="Arial" w:hAnsi="Arial" w:cs="Arial"/>
+          <w:sz w:val="24"/>
+          <w:szCs w:val="32"/>
+        </w:rPr>
+      </w:pPr>
+    </w:p>
+    <w:p>
+      <w:pPr>
+        <w:pStyle w:val="PargrafodaLista"/>
+        <w:spacing w:after="0" w:line="360" w:lineRule="auto"/>
+        <w:ind w:left="708"/>
+        <w:jc w:val="center"/>
+        <w:rPr>
+          <w:rFonts w:ascii="Arial" w:hAnsi="Arial" w:cs="Arial"/>
+          <w:sz w:val="24"/>
+          <w:szCs w:val="32"/>
+        </w:rPr>
+      </w:pPr>
+      <w:r>
+        <w:rPr>
+          <w:noProof/>
+        </w:rPr>
+        <w:lastRenderedPageBreak/>
+        <w:drawing>
+          <wp:inline distT="0" distB="0" distL="0" distR="0" wp14:anchorId="12FFD4FD" wp14:editId="7B9AA222">
+            <wp:extent cx="4171950" cy="3705225"/>
+            <wp:effectExtent l="0" t="0" r="0" b="9525"/>
+            <wp:docPr id="2" name="Imagem 2"/>
+            <wp:cNvGraphicFramePr>
+              <a:graphicFrameLocks xmlns:a="http://schemas.openxmlformats.org/drawingml/2006/main" noChangeAspect="1"/>
+            </wp:cNvGraphicFramePr>
+            <a:graphic xmlns:a="http://schemas.openxmlformats.org/drawingml/2006/main">
+              <a:graphicData uri="http://schemas.openxmlformats.org/drawingml/2006/picture">
+                <pic:pic xmlns:pic="http://schemas.openxmlformats.org/drawingml/2006/picture">
+                  <pic:nvPicPr>
+                    <pic:cNvPr id="1" name=""/>
+                    <pic:cNvPicPr/>
+                  </pic:nvPicPr>
+                  <pic:blipFill>
+                    <a:blip r:embed="rId12"/>
+                    <a:stretch>
+                      <a:fillRect/>
+                    </a:stretch>
+                  </pic:blipFill>
+                  <pic:spPr>
+                    <a:xfrm>
+                      <a:off x="0" y="0"/>
+                      <a:ext cx="4171950" cy="3705225"/>
+                    </a:xfrm>
+                    <a:prstGeom prst="rect">
+                      <a:avLst/>
+                    </a:prstGeom>
+                  </pic:spPr>
+                </pic:pic>
+              </a:graphicData>
+            </a:graphic>
+          </wp:inline>
+        </w:drawing>
+      </w:r>
+    </w:p>
+    <w:p>
+      <w:pPr>
+        <w:pStyle w:val="PargrafodaLista"/>
+        <w:spacing w:after="0" w:line="360" w:lineRule="auto"/>
+        <w:ind w:left="708"/>
+        <w:jc w:val="center"/>
+        <w:rPr>
+          <w:rFonts w:ascii="Arial" w:hAnsi="Arial" w:cs="Arial"/>
+          <w:i/>
+          <w:sz w:val="20"/>
+          <w:szCs w:val="32"/>
+        </w:rPr>
+      </w:pPr>
+      <w:r>
+        <w:rPr>
+          <w:rFonts w:ascii="Arial" w:hAnsi="Arial" w:cs="Arial"/>
+          <w:i/>
+          <w:sz w:val="20"/>
+          <w:szCs w:val="32"/>
+        </w:rPr>
+        <w:t>Imagem 6 – Simulação do botão retornar</w:t>
+      </w:r>
+    </w:p>
+    <w:p>
+      <w:pPr>
+        <w:pStyle w:val="PargrafodaLista"/>
+        <w:spacing w:after="0" w:line="360" w:lineRule="auto"/>
+        <w:ind w:left="708"/>
+        <w:jc w:val="center"/>
+        <w:rPr>
+          <w:rFonts w:ascii="Arial" w:hAnsi="Arial" w:cs="Arial"/>
+          <w:i/>
+          <w:sz w:val="20"/>
+          <w:szCs w:val="32"/>
+        </w:rPr>
+      </w:pPr>
+    </w:p>
+    <w:p>
+      <w:pPr>
+        <w:pStyle w:val="PargrafodaLista"/>
+        <w:spacing w:after="0" w:line="360" w:lineRule="auto"/>
+        <w:ind w:left="709"/>
+        <w:jc w:val="both"/>
+        <w:rPr>
+          <w:rFonts w:ascii="Arial" w:hAnsi="Arial" w:cs="Arial"/>
+          <w:sz w:val="24"/>
+          <w:szCs w:val="32"/>
+        </w:rPr>
+      </w:pPr>
+      <w:r>
+        <w:rPr>
+          <w:rFonts w:ascii="Arial" w:hAnsi="Arial" w:cs="Arial"/>
+          <w:sz w:val="24"/>
+          <w:szCs w:val="32"/>
+        </w:rPr>
+        <w:t xml:space="preserve">Com isso, facilitamos </w:t>
+      </w:r>
+      <w:r>
+        <w:rPr>
+          <w:rFonts w:ascii="Arial" w:hAnsi="Arial" w:cs="Arial"/>
+          <w:sz w:val="24"/>
+          <w:szCs w:val="32"/>
+        </w:rPr>
+        <w:t>a coleta de informações em várias janelas, trazendo para o sistema uma boa usabilidade</w:t>
+      </w:r>
+      <w:r>
+        <w:rPr>
+          <w:rFonts w:ascii="Arial" w:hAnsi="Arial" w:cs="Arial"/>
+          <w:sz w:val="24"/>
+          <w:szCs w:val="32"/>
+        </w:rPr>
+        <w:t>, evitando a reinicialização toda vez que quiserem voltar para uma certa tela.</w:t>
+      </w:r>
+      <w:r>
+        <w:rPr>
+          <w:rFonts w:ascii="Arial" w:hAnsi="Arial" w:cs="Arial"/>
+          <w:sz w:val="24"/>
+          <w:szCs w:val="32"/>
+        </w:rPr>
+        <w:t xml:space="preserve"> </w:t>
+      </w:r>
+    </w:p>
+    <w:p>
+      <w:pPr>
+        <w:pStyle w:val="PargrafodaLista"/>
+        <w:spacing w:after="0" w:line="360" w:lineRule="auto"/>
+        <w:ind w:left="709"/>
+        <w:jc w:val="both"/>
+        <w:rPr>
+          <w:rFonts w:ascii="Arial" w:hAnsi="Arial" w:cs="Arial"/>
+          <w:sz w:val="24"/>
+          <w:szCs w:val="32"/>
+        </w:rPr>
+      </w:pPr>
+    </w:p>
+    <w:p>
+      <w:pPr>
+        <w:pStyle w:val="PargrafodaLista"/>
+        <w:spacing w:after="0" w:line="360" w:lineRule="auto"/>
+        <w:ind w:left="709"/>
+        <w:jc w:val="both"/>
+        <w:rPr>
+          <w:rFonts w:ascii="Arial" w:hAnsi="Arial" w:cs="Arial"/>
+          <w:b/>
+          <w:sz w:val="32"/>
+          <w:szCs w:val="32"/>
+        </w:rPr>
+      </w:pPr>
+      <w:r>
+        <w:rPr>
+          <w:rFonts w:ascii="Arial" w:hAnsi="Arial" w:cs="Arial"/>
+          <w:b/>
+          <w:sz w:val="32"/>
+          <w:szCs w:val="32"/>
+        </w:rPr>
+        <w:t>4.4. Sair</w:t>
+      </w:r>
+    </w:p>
+    <w:p>
+      <w:pPr>
+        <w:pStyle w:val="PargrafodaLista"/>
+        <w:spacing w:after="0" w:line="360" w:lineRule="auto"/>
+        <w:ind w:left="709"/>
+        <w:jc w:val="both"/>
+        <w:rPr>
+          <w:rFonts w:ascii="Arial" w:hAnsi="Arial" w:cs="Arial"/>
+          <w:sz w:val="24"/>
+          <w:szCs w:val="32"/>
+        </w:rPr>
+      </w:pPr>
+      <w:r>
+        <w:rPr>
+          <w:rFonts w:ascii="Arial" w:hAnsi="Arial" w:cs="Arial"/>
+          <w:sz w:val="24"/>
+          <w:szCs w:val="32"/>
+        </w:rPr>
+        <w:t xml:space="preserve">O botão </w:t>
+      </w:r>
+      <w:r>
+        <w:rPr>
+          <w:rFonts w:ascii="Arial" w:hAnsi="Arial" w:cs="Arial"/>
+          <w:b/>
+          <w:sz w:val="24"/>
+          <w:szCs w:val="32"/>
+        </w:rPr>
+        <w:t>sair</w:t>
+      </w:r>
+      <w:r>
+        <w:rPr>
+          <w:rFonts w:ascii="Arial" w:hAnsi="Arial" w:cs="Arial"/>
+          <w:sz w:val="24"/>
+          <w:szCs w:val="32"/>
+        </w:rPr>
+        <w:t xml:space="preserve"> serve como um recurso de segurança implementado dentro do sistema. Para evitar que, em caso da ausência de um usuário </w:t>
+      </w:r>
+      <w:r>
+        <w:rPr>
+          <w:rFonts w:ascii="Arial" w:hAnsi="Arial" w:cs="Arial"/>
+          <w:sz w:val="24"/>
+          <w:szCs w:val="32"/>
+        </w:rPr>
+        <w:t xml:space="preserve">durante a utilização, o </w:t>
+      </w:r>
+      <w:r>
+        <w:rPr>
+          <w:rFonts w:ascii="Arial" w:hAnsi="Arial" w:cs="Arial"/>
+          <w:b/>
+          <w:sz w:val="24"/>
+          <w:szCs w:val="32"/>
+        </w:rPr>
+        <w:t>sair</w:t>
+      </w:r>
+      <w:r>
+        <w:rPr>
+          <w:rFonts w:ascii="Arial" w:hAnsi="Arial" w:cs="Arial"/>
+          <w:b/>
+          <w:sz w:val="24"/>
+          <w:szCs w:val="32"/>
+        </w:rPr>
+        <w:t xml:space="preserve"> </w:t>
+      </w:r>
+      <w:r>
+        <w:rPr>
+          <w:rFonts w:ascii="Arial" w:hAnsi="Arial" w:cs="Arial"/>
+          <w:sz w:val="24"/>
+          <w:szCs w:val="32"/>
+        </w:rPr>
+        <w:t>retorna este usuário para a Tela de Login, sendo necessário novamente uma autenticação para usar o sistema.</w:t>
+      </w:r>
+      <w:r>
+        <w:rPr>
+          <w:rFonts w:ascii="Arial" w:hAnsi="Arial" w:cs="Arial"/>
+          <w:sz w:val="24"/>
+          <w:szCs w:val="32"/>
+        </w:rPr>
+        <w:t xml:space="preserve"> Também pode ser utilizado quando as ações</w:t>
+      </w:r>
+      <w:r>
+        <w:rPr>
+          <w:rFonts w:ascii="Arial" w:hAnsi="Arial" w:cs="Arial"/>
+          <w:sz w:val="24"/>
+          <w:szCs w:val="32"/>
+        </w:rPr>
+        <w:t xml:space="preserve"> que deviam ser feitas no sistema já foram realizadas.</w:t>
+      </w:r>
+    </w:p>
+    <w:p>
+      <w:pPr>
+        <w:pStyle w:val="PargrafodaLista"/>
+        <w:spacing w:after="0" w:line="360" w:lineRule="auto"/>
+        <w:ind w:left="709"/>
+        <w:jc w:val="both"/>
+        <w:rPr>
+          <w:rFonts w:ascii="Arial" w:hAnsi="Arial" w:cs="Arial"/>
+          <w:sz w:val="24"/>
+          <w:szCs w:val="32"/>
+        </w:rPr>
+      </w:pPr>
+    </w:p>
+    <w:p>
+      <w:pPr>
+        <w:pStyle w:val="PargrafodaLista"/>
+        <w:spacing w:after="0" w:line="360" w:lineRule="auto"/>
+        <w:ind w:left="709"/>
+        <w:jc w:val="center"/>
+        <w:rPr>
+          <w:rFonts w:ascii="Arial" w:hAnsi="Arial" w:cs="Arial"/>
+          <w:sz w:val="24"/>
+          <w:szCs w:val="32"/>
+        </w:rPr>
+      </w:pPr>
+      <w:r>
+        <w:rPr>
+          <w:noProof/>
+        </w:rPr>
+        <w:lastRenderedPageBreak/>
+        <w:drawing>
+          <wp:inline distT="0" distB="0" distL="0" distR="0" wp14:anchorId="6617ADAD" wp14:editId="356EC17B">
+            <wp:extent cx="4133850" cy="3514725"/>
+            <wp:effectExtent l="0" t="0" r="0" b="9525"/>
+            <wp:docPr id="5" name="Imagem 5"/>
+            <wp:cNvGraphicFramePr>
+              <a:graphicFrameLocks xmlns:a="http://schemas.openxmlformats.org/drawingml/2006/main" noChangeAspect="1"/>
+            </wp:cNvGraphicFramePr>
+            <a:graphic xmlns:a="http://schemas.openxmlformats.org/drawingml/2006/main">
+              <a:graphicData uri="http://schemas.openxmlformats.org/drawingml/2006/picture">
+                <pic:pic xmlns:pic="http://schemas.openxmlformats.org/drawingml/2006/picture">
+                  <pic:nvPicPr>
+                    <pic:cNvPr id="1" name=""/>
+                    <pic:cNvPicPr/>
+                  </pic:nvPicPr>
+                  <pic:blipFill>
+                    <a:blip r:embed="rId13"/>
+                    <a:stretch>
+                      <a:fillRect/>
+                    </a:stretch>
+                  </pic:blipFill>
+                  <pic:spPr>
+                    <a:xfrm>
+                      <a:off x="0" y="0"/>
+                      <a:ext cx="4133850" cy="3514725"/>
+                    </a:xfrm>
+                    <a:prstGeom prst="rect">
+                      <a:avLst/>
+                    </a:prstGeom>
+                  </pic:spPr>
+                </pic:pic>
+              </a:graphicData>
+            </a:graphic>
+          </wp:inline>
+        </w:drawing>
+      </w:r>
+    </w:p>
+    <w:p>
+      <w:pPr>
+        <w:pStyle w:val="PargrafodaLista"/>
+        <w:spacing w:after="0" w:line="360" w:lineRule="auto"/>
+        <w:ind w:left="709"/>
+        <w:jc w:val="center"/>
+        <w:rPr>
+          <w:rFonts w:ascii="Arial" w:hAnsi="Arial" w:cs="Arial"/>
+          <w:i/>
+          <w:sz w:val="20"/>
+          <w:szCs w:val="32"/>
+        </w:rPr>
+      </w:pPr>
+      <w:r>
+        <w:rPr>
+          <w:rFonts w:ascii="Arial" w:hAnsi="Arial" w:cs="Arial"/>
+          <w:i/>
+          <w:sz w:val="20"/>
+          <w:szCs w:val="32"/>
+        </w:rPr>
+        <w:t xml:space="preserve">Imagem 7 </w:t>
+      </w:r>
+      <w:r>
+        <w:rPr>
+          <w:rFonts w:ascii="Arial" w:hAnsi="Arial" w:cs="Arial"/>
+          <w:i/>
+          <w:sz w:val="20"/>
+          <w:szCs w:val="32"/>
+        </w:rPr>
+        <w:t>–</w:t>
+      </w:r>
+      <w:r>
+        <w:rPr>
+          <w:rFonts w:ascii="Arial" w:hAnsi="Arial" w:cs="Arial"/>
+          <w:i/>
+          <w:sz w:val="20"/>
+          <w:szCs w:val="32"/>
+        </w:rPr>
+        <w:t xml:space="preserve"> </w:t>
+      </w:r>
+      <w:r>
+        <w:rPr>
+          <w:rFonts w:ascii="Arial" w:hAnsi="Arial" w:cs="Arial"/>
+          <w:i/>
+          <w:sz w:val="20"/>
+          <w:szCs w:val="32"/>
+        </w:rPr>
+        <w:t>Sistema antes de usar o ‘sair’.</w:t>
+      </w:r>
+    </w:p>
+    <w:p>
+      <w:pPr>
+        <w:pStyle w:val="PargrafodaLista"/>
+        <w:spacing w:after="0" w:line="360" w:lineRule="auto"/>
+        <w:ind w:left="709"/>
+        <w:jc w:val="center"/>
+        <w:rPr>
+          <w:rFonts w:ascii="Arial" w:hAnsi="Arial" w:cs="Arial"/>
+          <w:i/>
+          <w:sz w:val="20"/>
+          <w:szCs w:val="32"/>
+        </w:rPr>
+      </w:pPr>
+    </w:p>
+    <w:p>
+      <w:pPr>
+        <w:pStyle w:val="PargrafodaLista"/>
+        <w:spacing w:after="0" w:line="360" w:lineRule="auto"/>
+        <w:ind w:left="709"/>
+        <w:jc w:val="both"/>
+        <w:rPr>
+          <w:rFonts w:ascii="Arial" w:hAnsi="Arial" w:cs="Arial"/>
+          <w:sz w:val="24"/>
+          <w:szCs w:val="32"/>
+        </w:rPr>
+      </w:pPr>
+      <w:r>
+        <w:rPr>
+          <w:rFonts w:ascii="Arial" w:hAnsi="Arial" w:cs="Arial"/>
+          <w:sz w:val="24"/>
+          <w:szCs w:val="32"/>
+        </w:rPr>
+        <w:t xml:space="preserve">O botão </w:t>
+      </w:r>
+      <w:r>
+        <w:rPr>
+          <w:rFonts w:ascii="Arial" w:hAnsi="Arial" w:cs="Arial"/>
+          <w:b/>
+          <w:sz w:val="24"/>
+          <w:szCs w:val="32"/>
+        </w:rPr>
+        <w:t>sair</w:t>
+      </w:r>
+      <w:r>
+        <w:rPr>
+          <w:rFonts w:ascii="Arial" w:hAnsi="Arial" w:cs="Arial"/>
+          <w:sz w:val="24"/>
+          <w:szCs w:val="32"/>
+        </w:rPr>
+        <w:t xml:space="preserve"> se encontra nas partes principais das telas do sistema, tanto na do usuário quanto na do administrador. O recurso</w:t>
+      </w:r>
+      <w:r>
+        <w:rPr>
+          <w:rFonts w:ascii="Arial" w:hAnsi="Arial" w:cs="Arial"/>
+          <w:sz w:val="24"/>
+          <w:szCs w:val="32"/>
+        </w:rPr>
+        <w:t xml:space="preserve"> é de extrema importância para a proteção de dados dos clientes e funcionários.</w:t>
+      </w:r>
+    </w:p>
+    <w:p>
+      <w:pPr>
+        <w:pStyle w:val="PargrafodaLista"/>
+        <w:spacing w:after="0" w:line="360" w:lineRule="auto"/>
+        <w:ind w:left="709"/>
+        <w:rPr>
+          <w:rFonts w:ascii="Arial" w:hAnsi="Arial" w:cs="Arial"/>
+          <w:sz w:val="24"/>
+          <w:szCs w:val="32"/>
+        </w:rPr>
+      </w:pPr>
+    </w:p>
+    <w:p>
+      <w:pPr>
+        <w:pStyle w:val="PargrafodaLista"/>
+        <w:spacing w:after="0" w:line="360" w:lineRule="auto"/>
+        <w:ind w:left="709"/>
+        <w:jc w:val="center"/>
+        <w:rPr>
+          <w:rFonts w:ascii="Arial" w:hAnsi="Arial" w:cs="Arial"/>
+          <w:sz w:val="24"/>
+          <w:szCs w:val="32"/>
+        </w:rPr>
+      </w:pPr>
+      <w:r>
+        <w:rPr>
+          <w:noProof/>
+        </w:rPr>
+        <w:drawing>
+          <wp:inline distT="0" distB="0" distL="0" distR="0" wp14:anchorId="1EB191CB" wp14:editId="51EDA4CC">
+            <wp:extent cx="5400040" cy="2891155"/>
+            <wp:effectExtent l="0" t="0" r="0" b="4445"/>
+            <wp:docPr id="6" name="Imagem 6"/>
+            <wp:cNvGraphicFramePr>
+              <a:graphicFrameLocks xmlns:a="http://schemas.openxmlformats.org/drawingml/2006/main" noChangeAspect="1"/>
+            </wp:cNvGraphicFramePr>
+            <a:graphic xmlns:a="http://schemas.openxmlformats.org/drawingml/2006/main">
+              <a:graphicData uri="http://schemas.openxmlformats.org/drawingml/2006/picture">
+                <pic:pic xmlns:pic="http://schemas.openxmlformats.org/drawingml/2006/picture">
+                  <pic:nvPicPr>
+                    <pic:cNvPr id="1" name=""/>
+                    <pic:cNvPicPr/>
+                  </pic:nvPicPr>
+                  <pic:blipFill>
+                    <a:blip r:embed="rId14"/>
+                    <a:stretch>
+                      <a:fillRect/>
+                    </a:stretch>
+                  </pic:blipFill>
+                  <pic:spPr>
+                    <a:xfrm>
+                      <a:off x="0" y="0"/>
+                      <a:ext cx="5400040" cy="2891155"/>
+                    </a:xfrm>
+                    <a:prstGeom prst="rect">
+                      <a:avLst/>
+                    </a:prstGeom>
+                  </pic:spPr>
+                </pic:pic>
+              </a:graphicData>
+            </a:graphic>
+          </wp:inline>
+        </w:drawing>
+      </w:r>
+    </w:p>
+    <w:p>
+      <w:pPr>
+        <w:pStyle w:val="PargrafodaLista"/>
+        <w:spacing w:after="0" w:line="360" w:lineRule="auto"/>
+        <w:ind w:left="709"/>
+        <w:jc w:val="center"/>
+        <w:rPr>
+          <w:rFonts w:ascii="Arial" w:hAnsi="Arial" w:cs="Arial"/>
+          <w:i/>
+          <w:sz w:val="20"/>
+          <w:szCs w:val="32"/>
+        </w:rPr>
+      </w:pPr>
+      <w:r>
+        <w:rPr>
+          <w:rFonts w:ascii="Arial" w:hAnsi="Arial" w:cs="Arial"/>
+          <w:i/>
+          <w:sz w:val="20"/>
+          <w:szCs w:val="32"/>
+        </w:rPr>
+        <w:t>Imagem 8 – Tela após usar o ‘sair’.</w:t>
+      </w:r>
+    </w:p>
+    <w:p>
+      <w:pPr>
+        <w:pStyle w:val="PargrafodaLista"/>
+        <w:spacing w:after="0" w:line="360" w:lineRule="auto"/>
+        <w:ind w:left="709"/>
+        <w:jc w:val="center"/>
+        <w:rPr>
+          <w:rFonts w:ascii="Arial" w:hAnsi="Arial" w:cs="Arial"/>
+          <w:sz w:val="24"/>
+          <w:szCs w:val="32"/>
+        </w:rPr>
+      </w:pPr>
+    </w:p>
+    <w:p>
+      <w:pPr>
+        <w:pStyle w:val="PargrafodaLista"/>
+        <w:spacing w:after="0" w:line="360" w:lineRule="auto"/>
+        <w:ind w:left="709"/>
+        <w:jc w:val="center"/>
+        <w:rPr>
+          <w:rFonts w:ascii="Arial" w:hAnsi="Arial" w:cs="Arial"/>
+          <w:sz w:val="24"/>
+          <w:szCs w:val="32"/>
+        </w:rPr>
+      </w:pPr>
+    </w:p>
+    <w:p>
+      <w:pPr>
+        <w:pStyle w:val="PargrafodaLista"/>
+        <w:spacing w:after="0" w:line="360" w:lineRule="auto"/>
+        <w:ind w:left="709"/>
+        <w:rPr>
+          <w:rFonts w:ascii="Arial" w:hAnsi="Arial" w:cs="Arial"/>
+          <w:b/>
+          <w:sz w:val="32"/>
+          <w:szCs w:val="32"/>
+        </w:rPr>
+      </w:pPr>
+      <w:r>
+        <w:rPr>
+          <w:rFonts w:ascii="Arial" w:hAnsi="Arial" w:cs="Arial"/>
+          <w:b/>
+          <w:sz w:val="32"/>
+          <w:szCs w:val="32"/>
+        </w:rPr>
+        <w:t>4.</w:t>
+      </w:r>
+      <w:r>
+        <w:rPr>
+          <w:rFonts w:ascii="Arial" w:hAnsi="Arial" w:cs="Arial"/>
+          <w:b/>
+          <w:sz w:val="32"/>
+          <w:szCs w:val="32"/>
+        </w:rPr>
+        <w:t>5</w:t>
+      </w:r>
+      <w:r>
+        <w:rPr>
+          <w:rFonts w:ascii="Arial" w:hAnsi="Arial" w:cs="Arial"/>
+          <w:b/>
+          <w:sz w:val="32"/>
+          <w:szCs w:val="32"/>
+        </w:rPr>
+        <w:t xml:space="preserve">. </w:t>
+      </w:r>
+      <w:r>
+        <w:rPr>
+          <w:rFonts w:ascii="Arial" w:hAnsi="Arial" w:cs="Arial"/>
+          <w:b/>
+          <w:sz w:val="32"/>
+          <w:szCs w:val="32"/>
+        </w:rPr>
+        <w:t>Tela de Login</w:t>
+      </w:r>
+    </w:p>
+    <w:p>
+      <w:pPr>
+        <w:pStyle w:val="PargrafodaLista"/>
+        <w:spacing w:after="0" w:line="360" w:lineRule="auto"/>
+        <w:ind w:left="709"/>
+        <w:jc w:val="both"/>
+        <w:rPr>
+          <w:rFonts w:ascii="Arial" w:hAnsi="Arial" w:cs="Arial"/>
+          <w:sz w:val="24"/>
+          <w:szCs w:val="32"/>
+        </w:rPr>
+      </w:pPr>
+      <w:r>
+        <w:rPr>
+          <w:rFonts w:ascii="Arial" w:hAnsi="Arial" w:cs="Arial"/>
+          <w:sz w:val="24"/>
+          <w:szCs w:val="32"/>
+        </w:rPr>
+        <w:t>A tela de login é o recurso inicial do nosso sistema. Através dela você poderá ter acesso</w:t>
+      </w:r>
+      <w:r>
+        <w:rPr>
+          <w:rFonts w:ascii="Arial" w:hAnsi="Arial" w:cs="Arial"/>
+          <w:sz w:val="24"/>
+          <w:szCs w:val="32"/>
+        </w:rPr>
+        <w:t xml:space="preserve"> a: </w:t>
+      </w:r>
+      <w:r>
+        <w:rPr>
+          <w:rFonts w:ascii="Arial" w:hAnsi="Arial" w:cs="Arial"/>
+          <w:i/>
+          <w:sz w:val="24"/>
+          <w:szCs w:val="32"/>
+        </w:rPr>
+        <w:t>tema claro, tema escuro,</w:t>
+      </w:r>
+      <w:r>
+        <w:rPr>
+          <w:rFonts w:ascii="Arial" w:hAnsi="Arial" w:cs="Arial"/>
+          <w:i/>
+          <w:sz w:val="24"/>
+          <w:szCs w:val="32"/>
+        </w:rPr>
+        <w:t xml:space="preserve"> autenticação do usuário e suporte</w:t>
+      </w:r>
+      <w:r>
+        <w:rPr>
+          <w:rFonts w:ascii="Arial" w:hAnsi="Arial" w:cs="Arial"/>
+          <w:sz w:val="24"/>
+          <w:szCs w:val="32"/>
+        </w:rPr>
+        <w:t>. Todos esses itens são para prestar um melhor suporte para o usuário</w:t>
+      </w:r>
+      <w:r>
+        <w:rPr>
+          <w:rFonts w:ascii="Arial" w:hAnsi="Arial" w:cs="Arial"/>
+          <w:sz w:val="24"/>
+          <w:szCs w:val="32"/>
+        </w:rPr>
+        <w:t xml:space="preserve"> durante a navegação pelo sistema.</w:t>
+      </w:r>
+    </w:p>
+    <w:p>
+      <w:pPr>
+        <w:pStyle w:val="PargrafodaLista"/>
+        <w:spacing w:after="0" w:line="360" w:lineRule="auto"/>
+        <w:ind w:left="709"/>
+        <w:rPr>
+          <w:rFonts w:ascii="Arial" w:hAnsi="Arial" w:cs="Arial"/>
+          <w:sz w:val="24"/>
+          <w:szCs w:val="32"/>
+        </w:rPr>
+      </w:pPr>
+    </w:p>
+    <w:p>
+      <w:pPr>
+        <w:pStyle w:val="PargrafodaLista"/>
+        <w:spacing w:after="0" w:line="360" w:lineRule="auto"/>
+        <w:ind w:left="709"/>
+        <w:jc w:val="center"/>
+        <w:rPr>
+          <w:rFonts w:ascii="Arial" w:hAnsi="Arial" w:cs="Arial"/>
+          <w:sz w:val="24"/>
+          <w:szCs w:val="32"/>
+        </w:rPr>
+      </w:pPr>
+      <w:r>
+        <w:rPr>
+          <w:noProof/>
+        </w:rPr>
+        <w:drawing>
+          <wp:inline distT="0" distB="0" distL="0" distR="0" wp14:anchorId="68EFBBBC" wp14:editId="3E050322">
+            <wp:extent cx="5400040" cy="2879090"/>
+            <wp:effectExtent l="0" t="0" r="0" b="0"/>
+            <wp:docPr id="7" name="Imagem 7"/>
+            <wp:cNvGraphicFramePr>
+              <a:graphicFrameLocks xmlns:a="http://schemas.openxmlformats.org/drawingml/2006/main" noChangeAspect="1"/>
+            </wp:cNvGraphicFramePr>
+            <a:graphic xmlns:a="http://schemas.openxmlformats.org/drawingml/2006/main">
+              <a:graphicData uri="http://schemas.openxmlformats.org/drawingml/2006/picture">
+                <pic:pic xmlns:pic="http://schemas.openxmlformats.org/drawingml/2006/picture">
+                  <pic:nvPicPr>
+                    <pic:cNvPr id="1" name=""/>
+                    <pic:cNvPicPr/>
+                  </pic:nvPicPr>
+                  <pic:blipFill>
+                    <a:blip r:embed="rId15"/>
+                    <a:stretch>
+                      <a:fillRect/>
+                    </a:stretch>
+                  </pic:blipFill>
+                  <pic:spPr>
+                    <a:xfrm>
+                      <a:off x="0" y="0"/>
+                      <a:ext cx="5400040" cy="2879090"/>
+                    </a:xfrm>
+                    <a:prstGeom prst="rect">
+                      <a:avLst/>
+                    </a:prstGeom>
+                  </pic:spPr>
+                </pic:pic>
+              </a:graphicData>
+            </a:graphic>
+          </wp:inline>
+        </w:drawing>
+      </w:r>
+    </w:p>
+    <w:p>
+      <w:pPr>
+        <w:pStyle w:val="PargrafodaLista"/>
+        <w:spacing w:after="0" w:line="360" w:lineRule="auto"/>
+        <w:ind w:left="709"/>
+        <w:jc w:val="center"/>
+        <w:rPr>
+          <w:rFonts w:ascii="Arial" w:hAnsi="Arial" w:cs="Arial"/>
+          <w:i/>
+          <w:sz w:val="20"/>
+          <w:szCs w:val="32"/>
+        </w:rPr>
+      </w:pPr>
+      <w:r>
+        <w:rPr>
+          <w:rFonts w:ascii="Arial" w:hAnsi="Arial" w:cs="Arial"/>
+          <w:i/>
+          <w:sz w:val="20"/>
+          <w:szCs w:val="32"/>
+        </w:rPr>
+        <w:t>Imagem 9 – Tela de Login no Tema Claro.</w:t>
+      </w:r>
+    </w:p>
+    <w:p>
+      <w:pPr>
+        <w:pStyle w:val="PargrafodaLista"/>
+        <w:spacing w:after="0" w:line="360" w:lineRule="auto"/>
+        <w:ind w:left="709"/>
+        <w:jc w:val="center"/>
+        <w:rPr>
+          <w:rFonts w:ascii="Arial" w:hAnsi="Arial" w:cs="Arial"/>
+          <w:i/>
+          <w:sz w:val="20"/>
+          <w:szCs w:val="32"/>
+        </w:rPr>
+      </w:pPr>
+    </w:p>
+    <w:p>
+      <w:pPr>
+        <w:pStyle w:val="PargrafodaLista"/>
+        <w:spacing w:after="0" w:line="360" w:lineRule="auto"/>
+        <w:ind w:left="709"/>
+        <w:jc w:val="center"/>
+        <w:rPr>
+          <w:rFonts w:ascii="Arial" w:hAnsi="Arial" w:cs="Arial"/>
+          <w:i/>
+          <w:sz w:val="20"/>
+          <w:szCs w:val="32"/>
+        </w:rPr>
+      </w:pPr>
+      <w:r>
+        <w:rPr>
+          <w:noProof/>
+        </w:rPr>
+        <w:drawing>
+          <wp:inline distT="0" distB="0" distL="0" distR="0" wp14:anchorId="44DA57A1" wp14:editId="4A42E751">
+            <wp:extent cx="5400040" cy="2896235"/>
+            <wp:effectExtent l="0" t="0" r="0" b="0"/>
+            <wp:docPr id="12" name="Imagem 12"/>
+            <wp:cNvGraphicFramePr>
+              <a:graphicFrameLocks xmlns:a="http://schemas.openxmlformats.org/drawingml/2006/main" noChangeAspect="1"/>
+            </wp:cNvGraphicFramePr>
+            <a:graphic xmlns:a="http://schemas.openxmlformats.org/drawingml/2006/main">
+              <a:graphicData uri="http://schemas.openxmlformats.org/drawingml/2006/picture">
+                <pic:pic xmlns:pic="http://schemas.openxmlformats.org/drawingml/2006/picture">
+                  <pic:nvPicPr>
+                    <pic:cNvPr id="1" name=""/>
+                    <pic:cNvPicPr/>
+                  </pic:nvPicPr>
+                  <pic:blipFill>
+                    <a:blip r:embed="rId16"/>
+                    <a:stretch>
+                      <a:fillRect/>
+                    </a:stretch>
+                  </pic:blipFill>
+                  <pic:spPr>
+                    <a:xfrm>
+                      <a:off x="0" y="0"/>
+                      <a:ext cx="5400040" cy="2896235"/>
+                    </a:xfrm>
+                    <a:prstGeom prst="rect">
+                      <a:avLst/>
+                    </a:prstGeom>
+                  </pic:spPr>
+                </pic:pic>
+              </a:graphicData>
+            </a:graphic>
+          </wp:inline>
+        </w:drawing>
+      </w:r>
+    </w:p>
+    <w:p>
+      <w:pPr>
+        <w:pStyle w:val="PargrafodaLista"/>
+        <w:spacing w:after="0" w:line="360" w:lineRule="auto"/>
+        <w:ind w:left="709"/>
+        <w:jc w:val="center"/>
+        <w:rPr>
+          <w:rFonts w:ascii="Arial" w:hAnsi="Arial" w:cs="Arial"/>
+          <w:i/>
+          <w:sz w:val="20"/>
+          <w:szCs w:val="32"/>
+        </w:rPr>
+      </w:pPr>
+      <w:r>
+        <w:rPr>
+          <w:rFonts w:ascii="Arial" w:hAnsi="Arial" w:cs="Arial"/>
+          <w:i/>
+          <w:sz w:val="20"/>
+          <w:szCs w:val="32"/>
+        </w:rPr>
+        <w:t>Imagem 10 – Tela de Login no Tema Escuro.</w:t>
+      </w:r>
+    </w:p>
+    <w:p>
+      <w:pPr>
+        <w:pStyle w:val="PargrafodaLista"/>
+        <w:spacing w:after="0" w:line="360" w:lineRule="auto"/>
+        <w:ind w:left="709"/>
+        <w:jc w:val="center"/>
+        <w:rPr>
+          <w:rFonts w:ascii="Arial" w:hAnsi="Arial" w:cs="Arial"/>
+          <w:i/>
+          <w:sz w:val="20"/>
+          <w:szCs w:val="32"/>
+        </w:rPr>
+      </w:pPr>
+    </w:p>
+    <w:p>
+      <w:pPr>
+        <w:pStyle w:val="PargrafodaLista"/>
+        <w:spacing w:after="0" w:line="360" w:lineRule="auto"/>
+        <w:ind w:left="709"/>
+        <w:rPr>
+          <w:rFonts w:ascii="Arial" w:hAnsi="Arial" w:cs="Arial"/>
+          <w:sz w:val="24"/>
+          <w:szCs w:val="32"/>
+        </w:rPr>
+      </w:pPr>
+    </w:p>
+    <w:p>
+      <w:pPr>
+        <w:pStyle w:val="PargrafodaLista"/>
+        <w:spacing w:after="0" w:line="360" w:lineRule="auto"/>
+        <w:ind w:left="709"/>
+        <w:jc w:val="both"/>
+        <w:rPr>
+          <w:rFonts w:ascii="Arial" w:hAnsi="Arial" w:cs="Arial"/>
+          <w:sz w:val="24"/>
+          <w:szCs w:val="32"/>
+        </w:rPr>
+      </w:pPr>
+      <w:r>
+        <w:rPr>
+          <w:rFonts w:ascii="Arial" w:hAnsi="Arial" w:cs="Arial"/>
+          <w:sz w:val="24"/>
+          <w:szCs w:val="32"/>
+        </w:rPr>
+        <w:t xml:space="preserve">Ela sempre será o seu primeiro contato quando iniciar o </w:t>
+      </w:r>
+      <w:r>
+        <w:rPr>
+          <w:rFonts w:ascii="Arial" w:hAnsi="Arial" w:cs="Arial"/>
+          <w:sz w:val="24"/>
+          <w:szCs w:val="32"/>
+        </w:rPr>
+        <w:t xml:space="preserve">programa. Após receber o seu </w:t>
+      </w:r>
+      <w:r>
+        <w:rPr>
+          <w:rFonts w:ascii="Arial" w:hAnsi="Arial" w:cs="Arial"/>
+          <w:b/>
+          <w:sz w:val="24"/>
+          <w:szCs w:val="32"/>
+        </w:rPr>
+        <w:t>usuário</w:t>
+      </w:r>
+      <w:r>
+        <w:rPr>
+          <w:rFonts w:ascii="Arial" w:hAnsi="Arial" w:cs="Arial"/>
+          <w:sz w:val="24"/>
+          <w:szCs w:val="32"/>
+        </w:rPr>
+        <w:t xml:space="preserve"> e </w:t>
+      </w:r>
+      <w:r>
+        <w:rPr>
+          <w:rFonts w:ascii="Arial" w:hAnsi="Arial" w:cs="Arial"/>
+          <w:b/>
+          <w:sz w:val="24"/>
+          <w:szCs w:val="32"/>
+        </w:rPr>
+        <w:t>senha</w:t>
+      </w:r>
+      <w:r>
+        <w:rPr>
+          <w:rFonts w:ascii="Arial" w:hAnsi="Arial" w:cs="Arial"/>
+          <w:b/>
+          <w:sz w:val="24"/>
+          <w:szCs w:val="32"/>
+        </w:rPr>
+        <w:t xml:space="preserve"> </w:t>
+      </w:r>
+      <w:r>
+        <w:rPr>
+          <w:rFonts w:ascii="Arial" w:hAnsi="Arial" w:cs="Arial"/>
+          <w:sz w:val="24"/>
+          <w:szCs w:val="32"/>
+        </w:rPr>
+        <w:t>do administrador do sistema, você deverá preencher os respectivos campos na Tela de Login para poder acessar as funcionalidades do sistema.</w:t>
+      </w:r>
+    </w:p>
+    <w:p>
+      <w:pPr>
+        <w:pStyle w:val="PargrafodaLista"/>
+        <w:spacing w:after="0" w:line="360" w:lineRule="auto"/>
+        <w:ind w:left="709"/>
+        <w:jc w:val="both"/>
+        <w:rPr>
+          <w:rFonts w:ascii="Arial" w:hAnsi="Arial" w:cs="Arial"/>
+          <w:sz w:val="24"/>
+          <w:szCs w:val="32"/>
+        </w:rPr>
+      </w:pPr>
+    </w:p>
+    <w:p>
+      <w:pPr>
+        <w:pStyle w:val="PargrafodaLista"/>
+        <w:spacing w:after="0" w:line="360" w:lineRule="auto"/>
+        <w:ind w:left="709"/>
+        <w:jc w:val="center"/>
+        <w:rPr>
+          <w:rFonts w:ascii="Arial" w:hAnsi="Arial" w:cs="Arial"/>
+          <w:sz w:val="24"/>
+          <w:szCs w:val="32"/>
+        </w:rPr>
+      </w:pPr>
+      <w:r>
+        <w:rPr>
+          <w:noProof/>
+        </w:rPr>
+        <w:drawing>
+          <wp:inline distT="0" distB="0" distL="0" distR="0" wp14:anchorId="27377290" wp14:editId="5D046F9F">
+            <wp:extent cx="5400040" cy="2912110"/>
+            <wp:effectExtent l="0" t="0" r="0" b="2540"/>
+            <wp:docPr id="13" name="Imagem 13"/>
+            <wp:cNvGraphicFramePr>
+              <a:graphicFrameLocks xmlns:a="http://schemas.openxmlformats.org/drawingml/2006/main" noChangeAspect="1"/>
+            </wp:cNvGraphicFramePr>
+            <a:graphic xmlns:a="http://schemas.openxmlformats.org/drawingml/2006/main">
+              <a:graphicData uri="http://schemas.openxmlformats.org/drawingml/2006/picture">
+                <pic:pic xmlns:pic="http://schemas.openxmlformats.org/drawingml/2006/picture">
+                  <pic:nvPicPr>
+                    <pic:cNvPr id="1" name=""/>
+                    <pic:cNvPicPr/>
+                  </pic:nvPicPr>
+                  <pic:blipFill>
+                    <a:blip r:embed="rId17"/>
+                    <a:stretch>
+                      <a:fillRect/>
+                    </a:stretch>
+                  </pic:blipFill>
+                  <pic:spPr>
+                    <a:xfrm>
+                      <a:off x="0" y="0"/>
+                      <a:ext cx="5400040" cy="2912110"/>
+                    </a:xfrm>
+                    <a:prstGeom prst="rect">
+                      <a:avLst/>
+                    </a:prstGeom>
+                  </pic:spPr>
+                </pic:pic>
+              </a:graphicData>
+            </a:graphic>
+          </wp:inline>
+        </w:drawing>
+      </w:r>
+    </w:p>
+    <w:p>
+      <w:pPr>
+        <w:pStyle w:val="PargrafodaLista"/>
+        <w:spacing w:after="0" w:line="360" w:lineRule="auto"/>
+        <w:ind w:left="709"/>
+        <w:jc w:val="center"/>
+        <w:rPr>
+          <w:rFonts w:ascii="Arial" w:hAnsi="Arial" w:cs="Arial"/>
+          <w:i/>
+          <w:sz w:val="20"/>
+          <w:szCs w:val="32"/>
+        </w:rPr>
+      </w:pPr>
+      <w:r>
+        <w:rPr>
+          <w:rFonts w:ascii="Arial" w:hAnsi="Arial" w:cs="Arial"/>
+          <w:i/>
+          <w:sz w:val="20"/>
+          <w:szCs w:val="32"/>
+        </w:rPr>
+        <w:t>Imagem 11 – Exemplo do Usuário e Senha.</w:t>
+      </w:r>
+    </w:p>
+    <w:p>
+      <w:pPr>
+        <w:pStyle w:val="PargrafodaLista"/>
+        <w:spacing w:after="0" w:line="360" w:lineRule="auto"/>
+        <w:ind w:left="709"/>
+        <w:jc w:val="center"/>
+        <w:rPr>
+          <w:rFonts w:ascii="Arial" w:hAnsi="Arial" w:cs="Arial"/>
+          <w:i/>
+          <w:sz w:val="20"/>
+          <w:szCs w:val="32"/>
+        </w:rPr>
+      </w:pPr>
+    </w:p>
+    <w:p>
+      <w:pPr>
+        <w:pStyle w:val="PargrafodaLista"/>
+        <w:spacing w:after="0" w:line="360" w:lineRule="auto"/>
+        <w:ind w:left="709"/>
+        <w:rPr>
+          <w:rFonts w:ascii="Arial" w:hAnsi="Arial" w:cs="Arial"/>
+          <w:b/>
+          <w:sz w:val="32"/>
+          <w:szCs w:val="32"/>
+        </w:rPr>
+      </w:pPr>
+    </w:p>
+    <w:p>
+      <w:pPr>
+        <w:pStyle w:val="PargrafodaLista"/>
+        <w:spacing w:after="0" w:line="360" w:lineRule="auto"/>
+        <w:ind w:left="709"/>
+        <w:rPr>
+          <w:rFonts w:ascii="Arial" w:hAnsi="Arial" w:cs="Arial"/>
+          <w:b/>
+          <w:sz w:val="32"/>
+          <w:szCs w:val="32"/>
+        </w:rPr>
+      </w:pPr>
+      <w:r>
+        <w:rPr>
+          <w:rFonts w:ascii="Arial" w:hAnsi="Arial" w:cs="Arial"/>
+          <w:b/>
+          <w:sz w:val="32"/>
+          <w:szCs w:val="32"/>
+        </w:rPr>
+        <w:t>4.5.1. Tema Escuro</w:t>
+      </w:r>
+    </w:p>
+    <w:p>
+      <w:pPr>
+        <w:pStyle w:val="PargrafodaLista"/>
+        <w:spacing w:after="0" w:line="360" w:lineRule="auto"/>
+        <w:ind w:left="709"/>
+        <w:jc w:val="both"/>
+        <w:rPr>
+          <w:rFonts w:ascii="Arial" w:hAnsi="Arial" w:cs="Arial"/>
+          <w:sz w:val="24"/>
+          <w:szCs w:val="32"/>
+        </w:rPr>
+      </w:pPr>
+      <w:r>
+        <w:rPr>
+          <w:rFonts w:ascii="Arial" w:hAnsi="Arial" w:cs="Arial"/>
+          <w:sz w:val="24"/>
+          <w:szCs w:val="32"/>
+        </w:rPr>
+        <w:t xml:space="preserve">O tema escuro </w:t>
+      </w:r>
+      <w:r>
+        <w:rPr>
+          <w:rFonts w:ascii="Arial" w:hAnsi="Arial" w:cs="Arial"/>
+          <w:i/>
+          <w:sz w:val="24"/>
+          <w:szCs w:val="32"/>
+        </w:rPr>
+        <w:t>(também conhecido como DARK Theme)</w:t>
+      </w:r>
+      <w:r>
+        <w:rPr>
+          <w:rFonts w:ascii="Arial" w:hAnsi="Arial" w:cs="Arial"/>
+          <w:sz w:val="24"/>
+          <w:szCs w:val="32"/>
+        </w:rPr>
+        <w:t xml:space="preserve"> é um recurso do sistema que </w:t>
+      </w:r>
+      <w:r>
+        <w:rPr>
+          <w:rFonts w:ascii="Arial" w:hAnsi="Arial" w:cs="Arial"/>
+          <w:sz w:val="24"/>
+          <w:szCs w:val="32"/>
+        </w:rPr>
+        <w:t>disponibiliza que todas as janelas fiquem num tom mais escuro, para trazer u</w:t>
+      </w:r>
+      <w:r>
+        <w:rPr>
+          <w:rFonts w:ascii="Arial" w:hAnsi="Arial" w:cs="Arial"/>
+          <w:sz w:val="24"/>
+          <w:szCs w:val="32"/>
+        </w:rPr>
+        <w:t>m descanso para pessoas que possuem</w:t>
+      </w:r>
+      <w:r>
+        <w:rPr>
+          <w:rFonts w:ascii="Arial" w:hAnsi="Arial" w:cs="Arial"/>
+          <w:sz w:val="24"/>
+          <w:szCs w:val="32"/>
+        </w:rPr>
+        <w:t xml:space="preserve"> problemas que afetam a visão </w:t>
+      </w:r>
+      <w:r>
+        <w:rPr>
+          <w:rFonts w:ascii="Arial" w:hAnsi="Arial" w:cs="Arial"/>
+          <w:sz w:val="24"/>
+          <w:szCs w:val="32"/>
+        </w:rPr>
+        <w:t>e</w:t>
+      </w:r>
+      <w:r>
+        <w:rPr>
+          <w:rFonts w:ascii="Arial" w:hAnsi="Arial" w:cs="Arial"/>
+          <w:sz w:val="24"/>
+          <w:szCs w:val="32"/>
+        </w:rPr>
+        <w:t xml:space="preserve"> para pessoas que desejam poupar sua visão</w:t>
+      </w:r>
+      <w:r>
+        <w:rPr>
+          <w:rFonts w:ascii="Arial" w:hAnsi="Arial" w:cs="Arial"/>
+          <w:sz w:val="24"/>
+          <w:szCs w:val="32"/>
+        </w:rPr>
+        <w:t xml:space="preserve"> de muita claridade.</w:t>
+      </w:r>
+      <w:r>
+        <w:rPr>
+          <w:rFonts w:ascii="Arial" w:hAnsi="Arial" w:cs="Arial"/>
+          <w:sz w:val="24"/>
+          <w:szCs w:val="32"/>
+        </w:rPr>
+        <w:t xml:space="preserve"> </w:t>
+      </w:r>
+    </w:p>
+    <w:p>
+      <w:pPr>
+        <w:pStyle w:val="PargrafodaLista"/>
+        <w:spacing w:after="0" w:line="360" w:lineRule="auto"/>
+        <w:ind w:left="709"/>
+        <w:jc w:val="both"/>
+        <w:rPr>
+          <w:rFonts w:ascii="Arial" w:hAnsi="Arial" w:cs="Arial"/>
+          <w:sz w:val="24"/>
+          <w:szCs w:val="32"/>
+        </w:rPr>
+      </w:pPr>
+      <w:r>
+        <w:rPr>
+          <w:rFonts w:ascii="Arial" w:hAnsi="Arial" w:cs="Arial"/>
+          <w:sz w:val="24"/>
+          <w:szCs w:val="32"/>
+        </w:rPr>
+        <w:t>Para utilizar</w:t>
+      </w:r>
+      <w:r>
+        <w:rPr>
+          <w:rFonts w:ascii="Arial" w:hAnsi="Arial" w:cs="Arial"/>
+          <w:sz w:val="24"/>
+          <w:szCs w:val="32"/>
+        </w:rPr>
+        <w:t xml:space="preserve"> o tema escuro, você deve ir até a Tela de Login, no canto inferior esquerdo, e clicar em cima </w:t>
+      </w:r>
+      <w:r>
+        <w:rPr>
+          <w:rFonts w:ascii="Arial" w:hAnsi="Arial" w:cs="Arial"/>
+          <w:sz w:val="24"/>
+          <w:szCs w:val="32"/>
+        </w:rPr>
+        <w:t>do ‘Tema Escuro’. Com isso, sua tela adquirirá essas tonalidades:</w:t>
+      </w:r>
+    </w:p>
+    <w:p>
+      <w:pPr>
+        <w:pStyle w:val="PargrafodaLista"/>
+        <w:spacing w:after="0" w:line="360" w:lineRule="auto"/>
+        <w:ind w:left="709"/>
+        <w:jc w:val="both"/>
+        <w:rPr>
+          <w:rFonts w:ascii="Arial" w:hAnsi="Arial" w:cs="Arial"/>
+          <w:sz w:val="24"/>
+          <w:szCs w:val="32"/>
+        </w:rPr>
+      </w:pPr>
+    </w:p>
+    <w:p>
+      <w:pPr>
+        <w:pStyle w:val="PargrafodaLista"/>
+        <w:spacing w:after="0" w:line="360" w:lineRule="auto"/>
+        <w:ind w:left="709"/>
+        <w:jc w:val="center"/>
+        <w:rPr>
+          <w:rFonts w:ascii="Arial" w:hAnsi="Arial" w:cs="Arial"/>
+          <w:sz w:val="24"/>
+          <w:szCs w:val="32"/>
+        </w:rPr>
+      </w:pPr>
+      <w:r>
+        <w:rPr>
+          <w:noProof/>
+        </w:rPr>
+        <w:lastRenderedPageBreak/>
+        <w:drawing>
+          <wp:inline distT="0" distB="0" distL="0" distR="0" wp14:anchorId="152E0E49" wp14:editId="0B5C239A">
+            <wp:extent cx="5400040" cy="2868295"/>
+            <wp:effectExtent l="0" t="0" r="0" b="8255"/>
+            <wp:docPr id="14" name="Imagem 14"/>
+            <wp:cNvGraphicFramePr>
+              <a:graphicFrameLocks xmlns:a="http://schemas.openxmlformats.org/drawingml/2006/main" noChangeAspect="1"/>
+            </wp:cNvGraphicFramePr>
+            <a:graphic xmlns:a="http://schemas.openxmlformats.org/drawingml/2006/main">
+              <a:graphicData uri="http://schemas.openxmlformats.org/drawingml/2006/picture">
+                <pic:pic xmlns:pic="http://schemas.openxmlformats.org/drawingml/2006/picture">
+                  <pic:nvPicPr>
+                    <pic:cNvPr id="1" name=""/>
+                    <pic:cNvPicPr/>
+                  </pic:nvPicPr>
+                  <pic:blipFill>
+                    <a:blip r:embed="rId18"/>
+                    <a:stretch>
+                      <a:fillRect/>
+                    </a:stretch>
+                  </pic:blipFill>
+                  <pic:spPr>
+                    <a:xfrm>
+                      <a:off x="0" y="0"/>
+                      <a:ext cx="5400040" cy="2868295"/>
+                    </a:xfrm>
+                    <a:prstGeom prst="rect">
+                      <a:avLst/>
+                    </a:prstGeom>
+                  </pic:spPr>
+                </pic:pic>
+              </a:graphicData>
+            </a:graphic>
+          </wp:inline>
+        </w:drawing>
+      </w:r>
+    </w:p>
+    <w:p>
+      <w:pPr>
+        <w:pStyle w:val="PargrafodaLista"/>
+        <w:spacing w:after="0" w:line="360" w:lineRule="auto"/>
+        <w:ind w:left="709"/>
+        <w:jc w:val="center"/>
+        <w:rPr>
+          <w:rFonts w:ascii="Arial" w:hAnsi="Arial" w:cs="Arial"/>
+          <w:sz w:val="20"/>
+          <w:szCs w:val="32"/>
+        </w:rPr>
+      </w:pPr>
+      <w:r>
+        <w:rPr>
+          <w:rFonts w:ascii="Arial" w:hAnsi="Arial" w:cs="Arial"/>
+          <w:sz w:val="20"/>
+          <w:szCs w:val="32"/>
+        </w:rPr>
+        <w:t>Imagem 12 – Exemplo de uma tela com Tema Escuro.</w:t>
+      </w:r>
+    </w:p>
+    <w:p>
+      <w:pPr>
+        <w:pStyle w:val="PargrafodaLista"/>
+        <w:spacing w:after="0" w:line="360" w:lineRule="auto"/>
+        <w:ind w:left="709"/>
+        <w:jc w:val="center"/>
+        <w:rPr>
+          <w:rFonts w:ascii="Arial" w:hAnsi="Arial" w:cs="Arial"/>
+          <w:sz w:val="20"/>
+          <w:szCs w:val="32"/>
+        </w:rPr>
+      </w:pPr>
+    </w:p>
+    <w:p>
+      <w:pPr>
+        <w:pStyle w:val="PargrafodaLista"/>
+        <w:spacing w:after="0" w:line="360" w:lineRule="auto"/>
+        <w:ind w:left="709"/>
+        <w:jc w:val="both"/>
+        <w:rPr>
+          <w:rFonts w:ascii="Arial" w:hAnsi="Arial" w:cs="Arial"/>
+          <w:sz w:val="24"/>
+          <w:szCs w:val="32"/>
+        </w:rPr>
+      </w:pPr>
+      <w:r>
+        <w:rPr>
+          <w:rFonts w:ascii="Arial" w:hAnsi="Arial" w:cs="Arial"/>
+          <w:sz w:val="24"/>
+          <w:szCs w:val="32"/>
+        </w:rPr>
+        <w:t>Após essa mudança do tema claro para o tema escuro, todas as outras janelas da aplicação também ficarão automaticamente escuras.</w:t>
+      </w:r>
+      <w:r>
+        <w:rPr>
+          <w:rFonts w:ascii="Arial" w:hAnsi="Arial" w:cs="Arial"/>
+          <w:sz w:val="24"/>
+          <w:szCs w:val="32"/>
+        </w:rPr>
+        <w:t xml:space="preserve"> Isso se deve a acessibilidade que o sistema tr</w:t>
+      </w:r>
+      <w:r>
+        <w:rPr>
+          <w:rFonts w:ascii="Arial" w:hAnsi="Arial" w:cs="Arial"/>
+          <w:sz w:val="24"/>
+          <w:szCs w:val="32"/>
+        </w:rPr>
+        <w:t>ás para os usuários.</w:t>
+      </w:r>
+    </w:p>
+    <w:p>
+      <w:pPr>
+        <w:pStyle w:val="PargrafodaLista"/>
+        <w:spacing w:after="0" w:line="360" w:lineRule="auto"/>
+        <w:ind w:left="709"/>
+        <w:jc w:val="both"/>
+        <w:rPr>
+          <w:rFonts w:ascii="Arial" w:hAnsi="Arial" w:cs="Arial"/>
+          <w:sz w:val="24"/>
+          <w:szCs w:val="32"/>
+        </w:rPr>
+      </w:pPr>
+    </w:p>
+    <w:p>
+      <w:pPr>
+        <w:pStyle w:val="PargrafodaLista"/>
+        <w:spacing w:after="0" w:line="360" w:lineRule="auto"/>
+        <w:ind w:left="709"/>
+        <w:jc w:val="center"/>
+        <w:rPr>
+          <w:rFonts w:ascii="Arial" w:hAnsi="Arial" w:cs="Arial"/>
+          <w:b/>
+          <w:i/>
+          <w:sz w:val="24"/>
+          <w:szCs w:val="32"/>
+        </w:rPr>
+      </w:pPr>
+      <w:r>
+        <w:rPr>
+          <w:rFonts w:ascii="Arial" w:hAnsi="Arial" w:cs="Arial"/>
+          <w:b/>
+          <w:i/>
+          <w:sz w:val="24"/>
+          <w:szCs w:val="32"/>
+        </w:rPr>
+        <w:t>ADICIONAR OUTRA IMAGEM DARK THEME COMO EXEMPLO</w:t>
+      </w:r>
+      <w:bookmarkStart w:id="0" w:name="_GoBack"/>
+      <w:bookmarkEnd w:id="0"/>
+    </w:p>
+    <w:p>
+      <w:pPr>
+        <w:pStyle w:val="PargrafodaLista"/>
+        <w:spacing w:after="0" w:line="360" w:lineRule="auto"/>
+        <w:ind w:left="709"/>
+        <w:rPr>
+          <w:rFonts w:ascii="Arial" w:hAnsi="Arial" w:cs="Arial"/>
+          <w:b/>
+          <w:sz w:val="32"/>
+          <w:szCs w:val="32"/>
+        </w:rPr>
+      </w:pPr>
+    </w:p>
+    <w:p>
+      <w:pPr>
+        <w:pStyle w:val="PargrafodaLista"/>
+        <w:spacing w:after="0" w:line="360" w:lineRule="auto"/>
+        <w:ind w:left="709"/>
+        <w:rPr>
+          <w:rFonts w:ascii="Arial" w:hAnsi="Arial" w:cs="Arial"/>
+          <w:b/>
+          <w:sz w:val="32"/>
+          <w:szCs w:val="32"/>
+        </w:rPr>
+      </w:pPr>
+      <w:r>
+        <w:rPr>
+          <w:rFonts w:ascii="Arial" w:hAnsi="Arial" w:cs="Arial"/>
+          <w:b/>
+          <w:sz w:val="32"/>
+          <w:szCs w:val="32"/>
+        </w:rPr>
+        <w:t>4.5.</w:t>
+      </w:r>
+      <w:r>
+        <w:rPr>
+          <w:rFonts w:ascii="Arial" w:hAnsi="Arial" w:cs="Arial"/>
+          <w:b/>
+          <w:sz w:val="32"/>
+          <w:szCs w:val="32"/>
+        </w:rPr>
+        <w:t>2</w:t>
+      </w:r>
+      <w:r>
+        <w:rPr>
+          <w:rFonts w:ascii="Arial" w:hAnsi="Arial" w:cs="Arial"/>
+          <w:b/>
+          <w:sz w:val="32"/>
+          <w:szCs w:val="32"/>
+        </w:rPr>
+        <w:t>. Esqueci minha senha</w:t>
+      </w:r>
+    </w:p>
+    <w:p>
+      <w:pPr>
+        <w:pStyle w:val="PargrafodaLista"/>
+        <w:spacing w:after="0" w:line="360" w:lineRule="auto"/>
+        <w:ind w:left="709"/>
+        <w:rPr>
+          <w:rFonts w:ascii="Arial" w:hAnsi="Arial" w:cs="Arial"/>
+          <w:sz w:val="24"/>
+          <w:szCs w:val="32"/>
+        </w:rPr>
+      </w:pPr>
+      <w:r>
+        <w:rPr>
+          <w:rFonts w:ascii="Arial" w:hAnsi="Arial" w:cs="Arial"/>
+          <w:sz w:val="24"/>
+          <w:szCs w:val="32"/>
+        </w:rPr>
+        <w:t xml:space="preserve">O botão </w:t>
+      </w:r>
+      <w:r>
+        <w:rPr>
+          <w:rFonts w:ascii="Arial" w:hAnsi="Arial" w:cs="Arial"/>
+          <w:b/>
+          <w:sz w:val="24"/>
+          <w:szCs w:val="32"/>
+        </w:rPr>
+        <w:t>Esqueci minha senha</w:t>
+      </w:r>
     </w:p>
     <w:sectPr>
-      <w:headerReference w:type="default" r:id="rId11"/>
-      <w:footerReference w:type="default" r:id="rId12"/>
+      <w:headerReference w:type="default" r:id="rId19"/>
+      <w:footerReference w:type="default" r:id="rId20"/>
       <w:pgSz w:w="11906" w:h="16838"/>
       <w:pgMar w:top="1417" w:right="1701" w:bottom="1417" w:left="1701" w:header="708" w:footer="708" w:gutter="0"/>
       <w:cols w:space="708"/>
@@ -3019,7 +4972,7 @@
   <w:abstractNum w:abstractNumId="2" w15:restartNumberingAfterBreak="0">
     <w:nsid w:val="74361F5B"/>
     <w:multiLevelType w:val="multilevel"/>
-    <w:tmpl w:val="621E89F8"/>
+    <w:tmpl w:val="6C125972"/>
     <w:lvl w:ilvl="0">
       <w:start w:val="1"/>
       <w:numFmt w:val="decimal"/>
@@ -3058,6 +5011,7 @@
       </w:pPr>
       <w:rPr>
         <w:rFonts w:hint="default"/>
+        <w:b/>
       </w:rPr>
     </w:lvl>
     <w:lvl w:ilvl="3">
@@ -3071,6 +5025,7 @@
       </w:pPr>
       <w:rPr>
         <w:rFonts w:hint="default"/>
+        <w:b/>
       </w:rPr>
     </w:lvl>
     <w:lvl w:ilvl="4">
@@ -3084,6 +5039,7 @@
       </w:pPr>
       <w:rPr>
         <w:rFonts w:hint="default"/>
+        <w:b/>
       </w:rPr>
     </w:lvl>
     <w:lvl w:ilvl="5">
@@ -4033,7 +5989,7 @@
 </file>
 
 <file path=customXml/itemProps1.xml><?xml version="1.0" encoding="utf-8"?>
-<ds:datastoreItem xmlns:ds="http://schemas.openxmlformats.org/officeDocument/2006/customXml" ds:itemID="{59A306B1-4390-4C6F-9628-9CE9298E373B}">
+<ds:datastoreItem xmlns:ds="http://schemas.openxmlformats.org/officeDocument/2006/customXml" ds:itemID="{F51A258F-AC59-40AF-A969-83D884DB3B91}">
   <ds:schemaRefs>
     <ds:schemaRef ds:uri="http://schemas.openxmlformats.org/officeDocument/2006/bibliography"/>
   </ds:schemaRefs>

</xml_diff>

<commit_message>
atualizacao php (login e paineis)
</commit_message>
<xml_diff>
--- a/Documentos/Manual do Usuário/Advocacia - Manual do Usuário.docx
+++ b/Documentos/Manual do Usuário/Advocacia - Manual do Usuário.docx
@@ -1669,18 +1669,63 @@
       <w:r>
         <w:rPr>
           <w:rFonts w:ascii="Arial" w:hAnsi="Arial" w:cs="Arial"/>
+          <w:b/>
+          <w:bCs/>
           <w:sz w:val="24"/>
         </w:rPr>
         <w:tab/>
-      </w:r>
-      <w:r>
-        <w:rPr>
-          <w:rFonts w:ascii="Arial" w:hAnsi="Arial" w:cs="Arial"/>
-          <w:b/>
-          <w:bCs/>
-          <w:sz w:val="24"/>
-        </w:rPr>
-        <w:t xml:space="preserve">5.2. </w:t>
+        <w:t>5.2.</w:t>
+      </w:r>
+      <w:r>
+        <w:rPr>
+          <w:rFonts w:ascii="Arial" w:hAnsi="Arial" w:cs="Arial"/>
+          <w:sz w:val="24"/>
+        </w:rPr>
+        <w:t xml:space="preserve"> Barra Lateral</w:t>
+      </w:r>
+    </w:p>
+    <w:p>
+      <w:pPr>
+        <w:spacing w:after="0"/>
+        <w:ind w:left="708"/>
+        <w:rPr>
+          <w:rFonts w:ascii="Arial" w:hAnsi="Arial" w:cs="Arial"/>
+          <w:sz w:val="24"/>
+        </w:rPr>
+      </w:pPr>
+      <w:r>
+        <w:rPr>
+          <w:rFonts w:ascii="Arial" w:hAnsi="Arial" w:cs="Arial"/>
+          <w:sz w:val="24"/>
+        </w:rPr>
+        <w:tab/>
+      </w:r>
+      <w:r>
+        <w:rPr>
+          <w:rFonts w:ascii="Arial" w:hAnsi="Arial" w:cs="Arial"/>
+          <w:b/>
+          <w:bCs/>
+          <w:sz w:val="24"/>
+        </w:rPr>
+        <w:t>5.2.</w:t>
+      </w:r>
+      <w:r>
+        <w:rPr>
+          <w:rFonts w:ascii="Arial" w:hAnsi="Arial" w:cs="Arial"/>
+          <w:b/>
+          <w:bCs/>
+          <w:sz w:val="24"/>
+        </w:rPr>
+        <w:t>1.</w:t>
+      </w:r>
+      <w:r>
+        <w:rPr>
+          <w:rFonts w:ascii="Arial" w:hAnsi="Arial" w:cs="Arial"/>
+          <w:b/>
+          <w:bCs/>
+          <w:sz w:val="24"/>
+        </w:rPr>
+        <w:t xml:space="preserve"> </w:t>
       </w:r>
       <w:r>
         <w:rPr>
@@ -1693,6 +1738,7 @@
     <w:p>
       <w:pPr>
         <w:spacing w:after="0"/>
+        <w:ind w:left="708"/>
         <w:rPr>
           <w:rFonts w:ascii="Arial" w:hAnsi="Arial" w:cs="Arial"/>
           <w:sz w:val="24"/>
@@ -1712,7 +1758,43 @@
           <w:bCs/>
           <w:sz w:val="24"/>
         </w:rPr>
-        <w:t xml:space="preserve">5.3. </w:t>
+        <w:t>5.</w:t>
+      </w:r>
+      <w:r>
+        <w:rPr>
+          <w:rFonts w:ascii="Arial" w:hAnsi="Arial" w:cs="Arial"/>
+          <w:b/>
+          <w:bCs/>
+          <w:sz w:val="24"/>
+        </w:rPr>
+        <w:t>2</w:t>
+      </w:r>
+      <w:r>
+        <w:rPr>
+          <w:rFonts w:ascii="Arial" w:hAnsi="Arial" w:cs="Arial"/>
+          <w:b/>
+          <w:bCs/>
+          <w:sz w:val="24"/>
+        </w:rPr>
+        <w:t>.</w:t>
+      </w:r>
+      <w:r>
+        <w:rPr>
+          <w:rFonts w:ascii="Arial" w:hAnsi="Arial" w:cs="Arial"/>
+          <w:b/>
+          <w:bCs/>
+          <w:sz w:val="24"/>
+        </w:rPr>
+        <w:t>2.</w:t>
+      </w:r>
+      <w:r>
+        <w:rPr>
+          <w:rFonts w:ascii="Arial" w:hAnsi="Arial" w:cs="Arial"/>
+          <w:b/>
+          <w:bCs/>
+          <w:sz w:val="24"/>
+        </w:rPr>
+        <w:t xml:space="preserve"> </w:t>
       </w:r>
       <w:r>
         <w:rPr>
@@ -1725,6 +1807,7 @@
     <w:p>
       <w:pPr>
         <w:spacing w:after="0"/>
+        <w:ind w:left="708"/>
         <w:rPr>
           <w:rFonts w:ascii="Arial" w:hAnsi="Arial" w:cs="Arial"/>
           <w:sz w:val="24"/>
@@ -1738,7 +1821,43 @@
           <w:sz w:val="24"/>
         </w:rPr>
         <w:tab/>
-        <w:t xml:space="preserve">5.4. </w:t>
+        <w:t>5.</w:t>
+      </w:r>
+      <w:r>
+        <w:rPr>
+          <w:rFonts w:ascii="Arial" w:hAnsi="Arial" w:cs="Arial"/>
+          <w:b/>
+          <w:bCs/>
+          <w:sz w:val="24"/>
+        </w:rPr>
+        <w:t>2</w:t>
+      </w:r>
+      <w:r>
+        <w:rPr>
+          <w:rFonts w:ascii="Arial" w:hAnsi="Arial" w:cs="Arial"/>
+          <w:b/>
+          <w:bCs/>
+          <w:sz w:val="24"/>
+        </w:rPr>
+        <w:t>.</w:t>
+      </w:r>
+      <w:r>
+        <w:rPr>
+          <w:rFonts w:ascii="Arial" w:hAnsi="Arial" w:cs="Arial"/>
+          <w:b/>
+          <w:bCs/>
+          <w:sz w:val="24"/>
+        </w:rPr>
+        <w:t>3.</w:t>
+      </w:r>
+      <w:r>
+        <w:rPr>
+          <w:rFonts w:ascii="Arial" w:hAnsi="Arial" w:cs="Arial"/>
+          <w:b/>
+          <w:bCs/>
+          <w:sz w:val="24"/>
+        </w:rPr>
+        <w:t xml:space="preserve"> </w:t>
       </w:r>
       <w:r>
         <w:rPr>
@@ -1751,6 +1870,7 @@
     <w:p>
       <w:pPr>
         <w:spacing w:after="0"/>
+        <w:ind w:left="708"/>
         <w:rPr>
           <w:rFonts w:ascii="Arial" w:hAnsi="Arial" w:cs="Arial"/>
           <w:sz w:val="24"/>
@@ -1764,7 +1884,34 @@
           <w:sz w:val="24"/>
         </w:rPr>
         <w:tab/>
-        <w:t>5.5.</w:t>
+        <w:t>5.</w:t>
+      </w:r>
+      <w:r>
+        <w:rPr>
+          <w:rFonts w:ascii="Arial" w:hAnsi="Arial" w:cs="Arial"/>
+          <w:b/>
+          <w:bCs/>
+          <w:sz w:val="24"/>
+        </w:rPr>
+        <w:t>2</w:t>
+      </w:r>
+      <w:r>
+        <w:rPr>
+          <w:rFonts w:ascii="Arial" w:hAnsi="Arial" w:cs="Arial"/>
+          <w:b/>
+          <w:bCs/>
+          <w:sz w:val="24"/>
+        </w:rPr>
+        <w:t>.</w:t>
+      </w:r>
+      <w:r>
+        <w:rPr>
+          <w:rFonts w:ascii="Arial" w:hAnsi="Arial" w:cs="Arial"/>
+          <w:b/>
+          <w:bCs/>
+          <w:sz w:val="24"/>
+        </w:rPr>
+        <w:t>4.</w:t>
       </w:r>
       <w:r>
         <w:rPr>
@@ -1799,7 +1946,25 @@
           <w:sz w:val="24"/>
         </w:rPr>
         <w:tab/>
-        <w:t>5.6.</w:t>
+        <w:t>5.</w:t>
+      </w:r>
+      <w:r>
+        <w:rPr>
+          <w:rFonts w:ascii="Arial" w:hAnsi="Arial" w:cs="Arial"/>
+          <w:b/>
+          <w:bCs/>
+          <w:sz w:val="24"/>
+        </w:rPr>
+        <w:t>3</w:t>
+      </w:r>
+      <w:r>
+        <w:rPr>
+          <w:rFonts w:ascii="Arial" w:hAnsi="Arial" w:cs="Arial"/>
+          <w:b/>
+          <w:bCs/>
+          <w:sz w:val="24"/>
+        </w:rPr>
+        <w:t>.</w:t>
       </w:r>
       <w:r>
         <w:rPr>
@@ -1834,7 +1999,25 @@
           <w:sz w:val="24"/>
         </w:rPr>
         <w:tab/>
-        <w:t>5.7.</w:t>
+        <w:t>5.</w:t>
+      </w:r>
+      <w:r>
+        <w:rPr>
+          <w:rFonts w:ascii="Arial" w:hAnsi="Arial" w:cs="Arial"/>
+          <w:b/>
+          <w:bCs/>
+          <w:sz w:val="24"/>
+        </w:rPr>
+        <w:t>4</w:t>
+      </w:r>
+      <w:r>
+        <w:rPr>
+          <w:rFonts w:ascii="Arial" w:hAnsi="Arial" w:cs="Arial"/>
+          <w:b/>
+          <w:bCs/>
+          <w:sz w:val="24"/>
+        </w:rPr>
+        <w:t>.</w:t>
       </w:r>
       <w:r>
         <w:rPr>
@@ -1869,7 +2052,25 @@
           <w:sz w:val="24"/>
         </w:rPr>
         <w:tab/>
-        <w:t>5.8.</w:t>
+        <w:t>5.</w:t>
+      </w:r>
+      <w:r>
+        <w:rPr>
+          <w:rFonts w:ascii="Arial" w:hAnsi="Arial" w:cs="Arial"/>
+          <w:b/>
+          <w:bCs/>
+          <w:sz w:val="24"/>
+        </w:rPr>
+        <w:t>5</w:t>
+      </w:r>
+      <w:r>
+        <w:rPr>
+          <w:rFonts w:ascii="Arial" w:hAnsi="Arial" w:cs="Arial"/>
+          <w:b/>
+          <w:bCs/>
+          <w:sz w:val="24"/>
+        </w:rPr>
+        <w:t>.</w:t>
       </w:r>
       <w:r>
         <w:rPr>
@@ -1890,6 +2091,7 @@
     </w:p>
     <w:p>
       <w:pPr>
+        <w:ind w:left="708"/>
         <w:rPr>
           <w:rFonts w:ascii="Arial" w:hAnsi="Arial" w:cs="Arial"/>
           <w:sz w:val="24"/>
@@ -1903,7 +2105,43 @@
           <w:sz w:val="24"/>
         </w:rPr>
         <w:tab/>
-        <w:t>5.9.</w:t>
+        <w:t>5.</w:t>
+      </w:r>
+      <w:r>
+        <w:rPr>
+          <w:rFonts w:ascii="Arial" w:hAnsi="Arial" w:cs="Arial"/>
+          <w:b/>
+          <w:bCs/>
+          <w:sz w:val="24"/>
+        </w:rPr>
+        <w:t>5</w:t>
+      </w:r>
+      <w:r>
+        <w:rPr>
+          <w:rFonts w:ascii="Arial" w:hAnsi="Arial" w:cs="Arial"/>
+          <w:b/>
+          <w:bCs/>
+          <w:sz w:val="24"/>
+        </w:rPr>
+        <w:t>.</w:t>
+      </w:r>
+      <w:r>
+        <w:rPr>
+          <w:rFonts w:ascii="Arial" w:hAnsi="Arial" w:cs="Arial"/>
+          <w:b/>
+          <w:bCs/>
+          <w:sz w:val="24"/>
+        </w:rPr>
+        <w:t>1</w:t>
+      </w:r>
+      <w:r>
+        <w:rPr>
+          <w:rFonts w:ascii="Arial" w:hAnsi="Arial" w:cs="Arial"/>
+          <w:b/>
+          <w:bCs/>
+          <w:sz w:val="24"/>
+        </w:rPr>
+        <w:t>.</w:t>
       </w:r>
       <w:r>
         <w:rPr>
@@ -1937,27 +2175,9 @@
         <w:spacing w:after="0"/>
         <w:rPr>
           <w:rFonts w:ascii="Arial" w:hAnsi="Arial" w:cs="Arial"/>
-          <w:b/>
-          <w:sz w:val="24"/>
-        </w:rPr>
-      </w:pPr>
-    </w:p>
-    <w:p>
-      <w:pPr>
-        <w:spacing w:after="0"/>
-        <w:rPr>
-          <w:rFonts w:ascii="Arial" w:hAnsi="Arial" w:cs="Arial"/>
-          <w:sz w:val="24"/>
-        </w:rPr>
-      </w:pPr>
-      <w:r>
-        <w:rPr>
-          <w:rFonts w:ascii="Arial" w:hAnsi="Arial" w:cs="Arial"/>
-          <w:b/>
-          <w:sz w:val="24"/>
-        </w:rPr>
-        <w:tab/>
-      </w:r>
+          <w:sz w:val="24"/>
+        </w:rPr>
+      </w:pPr>
     </w:p>
     <w:p>
       <w:pPr>
@@ -8697,12 +8917,2107 @@
           <w:sz w:val="24"/>
           <w:szCs w:val="32"/>
         </w:rPr>
-        <w:t>O sistema WEB foi desenvolvido blablabla</w:t>
+        <w:t xml:space="preserve">O sistema WEB foi desenvolvido </w:t>
+      </w:r>
+      <w:r>
+        <w:rPr>
+          <w:rFonts w:ascii="Arial" w:hAnsi="Arial" w:cs="Arial"/>
+          <w:bCs/>
+          <w:sz w:val="24"/>
+          <w:szCs w:val="32"/>
+        </w:rPr>
+        <w:t>para melhorar o auxílio para a equipe de gerência do sistema. Através da usabilidade disponível no sistema desenvolvido para internet, o administrador poderá editar e excluir dados através do seu celular, para isso, ele deverá conter o seu usuário e senha (</w:t>
+      </w:r>
+      <w:r>
+        <w:rPr>
+          <w:rFonts w:ascii="Arial" w:hAnsi="Arial" w:cs="Arial"/>
+          <w:bCs/>
+          <w:i/>
+          <w:iCs/>
+          <w:sz w:val="24"/>
+          <w:szCs w:val="32"/>
+        </w:rPr>
+        <w:t>os mesmos disponibilizados para login no aplicativo</w:t>
+      </w:r>
+      <w:r>
+        <w:rPr>
+          <w:rFonts w:ascii="Arial" w:hAnsi="Arial" w:cs="Arial"/>
+          <w:bCs/>
+          <w:sz w:val="24"/>
+          <w:szCs w:val="32"/>
+        </w:rPr>
+        <w:t xml:space="preserve">) para realizar o login. </w:t>
+      </w:r>
+      <w:r>
+        <w:rPr>
+          <w:rFonts w:ascii="Arial" w:hAnsi="Arial" w:cs="Arial"/>
+          <w:bCs/>
+          <w:sz w:val="24"/>
+          <w:szCs w:val="32"/>
+        </w:rPr>
+        <w:t>É importante ressaltar que, até então, o sistema WEB está disponível para uso exclusivo dos administradores do sistema, até uma próxima atualização para incrementação para usabilidade dos usuários.</w:t>
+      </w:r>
+    </w:p>
+    <w:p>
+      <w:pPr>
+        <w:pStyle w:val="PargrafodaLista"/>
+        <w:spacing w:after="0" w:line="360" w:lineRule="auto"/>
+        <w:jc w:val="both"/>
+        <w:rPr>
+          <w:rFonts w:ascii="Arial" w:hAnsi="Arial" w:cs="Arial"/>
+          <w:bCs/>
+          <w:szCs w:val="28"/>
+        </w:rPr>
+      </w:pPr>
+      <w:r>
+        <w:rPr>
+          <w:rFonts w:ascii="Arial" w:hAnsi="Arial" w:cs="Arial"/>
+          <w:bCs/>
+          <w:szCs w:val="28"/>
+        </w:rPr>
+        <w:t>Nesta aplicação WEB, o tema escuro (</w:t>
+      </w:r>
+      <w:r>
+        <w:rPr>
+          <w:rFonts w:ascii="Arial" w:hAnsi="Arial" w:cs="Arial"/>
+          <w:bCs/>
+          <w:i/>
+          <w:iCs/>
+          <w:szCs w:val="28"/>
+        </w:rPr>
+        <w:t>DARK Theme</w:t>
+      </w:r>
+      <w:r>
+        <w:rPr>
+          <w:rFonts w:ascii="Arial" w:hAnsi="Arial" w:cs="Arial"/>
+          <w:bCs/>
+          <w:szCs w:val="28"/>
+        </w:rPr>
+        <w:t>) não está disponível, em caso de necessidade, recomenda-se utilizar o aplicativo.</w:t>
+      </w:r>
+    </w:p>
+    <w:p>
+      <w:pPr>
+        <w:pStyle w:val="PargrafodaLista"/>
+        <w:spacing w:after="0" w:line="360" w:lineRule="auto"/>
+        <w:jc w:val="both"/>
+        <w:rPr>
+          <w:rFonts w:ascii="Arial" w:hAnsi="Arial" w:cs="Arial"/>
+          <w:bCs/>
+          <w:sz w:val="24"/>
+          <w:szCs w:val="32"/>
+        </w:rPr>
+      </w:pPr>
+    </w:p>
+    <w:p>
+      <w:pPr>
+        <w:pStyle w:val="PargrafodaLista"/>
+        <w:spacing w:after="0" w:line="360" w:lineRule="auto"/>
+        <w:ind w:left="708"/>
+        <w:jc w:val="both"/>
+        <w:rPr>
+          <w:rFonts w:ascii="Arial" w:hAnsi="Arial" w:cs="Arial"/>
+          <w:b/>
+          <w:sz w:val="32"/>
+          <w:szCs w:val="40"/>
+        </w:rPr>
+      </w:pPr>
+      <w:r>
+        <w:rPr>
+          <w:rFonts w:ascii="Arial" w:hAnsi="Arial" w:cs="Arial"/>
+          <w:b/>
+          <w:sz w:val="32"/>
+          <w:szCs w:val="40"/>
+        </w:rPr>
+        <w:t>5.1. Tela de Login</w:t>
+      </w:r>
+    </w:p>
+    <w:p>
+      <w:pPr>
+        <w:pStyle w:val="PargrafodaLista"/>
+        <w:spacing w:after="0" w:line="360" w:lineRule="auto"/>
+        <w:ind w:left="708"/>
+        <w:jc w:val="both"/>
+        <w:rPr>
+          <w:rFonts w:ascii="Arial" w:hAnsi="Arial" w:cs="Arial"/>
+          <w:bCs/>
+          <w:sz w:val="24"/>
+          <w:szCs w:val="32"/>
+        </w:rPr>
+      </w:pPr>
+      <w:r>
+        <w:rPr>
+          <w:rFonts w:ascii="Arial" w:hAnsi="Arial" w:cs="Arial"/>
+          <w:bCs/>
+          <w:sz w:val="24"/>
+          <w:szCs w:val="32"/>
+        </w:rPr>
+        <w:t>A tela de login do sistema WEB segue o mesmo padrão de utilização da tela de login do aplicativo. O administrador deverá conter um usuário e uma senha (</w:t>
+      </w:r>
+      <w:r>
+        <w:rPr>
+          <w:rFonts w:ascii="Arial" w:hAnsi="Arial" w:cs="Arial"/>
+          <w:bCs/>
+          <w:i/>
+          <w:iCs/>
+          <w:sz w:val="24"/>
+          <w:szCs w:val="32"/>
+        </w:rPr>
+        <w:t>os mesmos pertencentes ao aplicativo</w:t>
+      </w:r>
+      <w:r>
+        <w:rPr>
+          <w:rFonts w:ascii="Arial" w:hAnsi="Arial" w:cs="Arial"/>
+          <w:bCs/>
+          <w:sz w:val="24"/>
+          <w:szCs w:val="32"/>
+        </w:rPr>
+        <w:t>) para poder realizar a sua autenticação no site.</w:t>
+      </w:r>
+    </w:p>
+    <w:p>
+      <w:pPr>
+        <w:pStyle w:val="PargrafodaLista"/>
+        <w:spacing w:after="0" w:line="360" w:lineRule="auto"/>
+        <w:ind w:left="708"/>
+        <w:jc w:val="both"/>
+        <w:rPr>
+          <w:rFonts w:ascii="Arial" w:hAnsi="Arial" w:cs="Arial"/>
+          <w:bCs/>
+          <w:sz w:val="24"/>
+          <w:szCs w:val="32"/>
+        </w:rPr>
+      </w:pPr>
+    </w:p>
+    <w:p>
+      <w:pPr>
+        <w:pStyle w:val="PargrafodaLista"/>
+        <w:spacing w:after="0" w:line="360" w:lineRule="auto"/>
+        <w:ind w:left="708"/>
+        <w:jc w:val="both"/>
+        <w:rPr>
+          <w:rFonts w:ascii="Arial" w:hAnsi="Arial" w:cs="Arial"/>
+          <w:bCs/>
+          <w:sz w:val="24"/>
+          <w:szCs w:val="32"/>
+        </w:rPr>
+      </w:pPr>
+      <w:r>
+        <w:rPr>
+          <w:noProof/>
+        </w:rPr>
+        <w:drawing>
+          <wp:inline distT="0" distB="0" distL="0" distR="0" wp14:anchorId="2BD16D34" wp14:editId="3A2175A5">
+            <wp:extent cx="5400040" cy="3131185"/>
+            <wp:effectExtent l="0" t="0" r="0" b="0"/>
+            <wp:docPr id="35" name="Imagem 35" descr="Interface gráfica do usuário, Aplicativo&#10;&#10;Descrição gerada automaticamente"/>
+            <wp:cNvGraphicFramePr>
+              <a:graphicFrameLocks xmlns:a="http://schemas.openxmlformats.org/drawingml/2006/main" noChangeAspect="1"/>
+            </wp:cNvGraphicFramePr>
+            <a:graphic xmlns:a="http://schemas.openxmlformats.org/drawingml/2006/main">
+              <a:graphicData uri="http://schemas.openxmlformats.org/drawingml/2006/picture">
+                <pic:pic xmlns:pic="http://schemas.openxmlformats.org/drawingml/2006/picture">
+                  <pic:nvPicPr>
+                    <pic:cNvPr id="35" name="Imagem 35" descr="Interface gráfica do usuário, Aplicativo&#10;&#10;Descrição gerada automaticamente"/>
+                    <pic:cNvPicPr/>
+                  </pic:nvPicPr>
+                  <pic:blipFill>
+                    <a:blip r:embed="rId39"/>
+                    <a:stretch>
+                      <a:fillRect/>
+                    </a:stretch>
+                  </pic:blipFill>
+                  <pic:spPr>
+                    <a:xfrm>
+                      <a:off x="0" y="0"/>
+                      <a:ext cx="5400040" cy="3131185"/>
+                    </a:xfrm>
+                    <a:prstGeom prst="rect">
+                      <a:avLst/>
+                    </a:prstGeom>
+                  </pic:spPr>
+                </pic:pic>
+              </a:graphicData>
+            </a:graphic>
+          </wp:inline>
+        </w:drawing>
+      </w:r>
+    </w:p>
+    <w:p>
+      <w:pPr>
+        <w:pStyle w:val="PargrafodaLista"/>
+        <w:spacing w:after="0" w:line="360" w:lineRule="auto"/>
+        <w:ind w:left="708"/>
+        <w:jc w:val="center"/>
+        <w:rPr>
+          <w:rFonts w:ascii="Arial" w:hAnsi="Arial" w:cs="Arial"/>
+          <w:bCs/>
+          <w:i/>
+          <w:iCs/>
+          <w:sz w:val="20"/>
+          <w:szCs w:val="24"/>
+        </w:rPr>
+      </w:pPr>
+      <w:r>
+        <w:rPr>
+          <w:rFonts w:ascii="Arial" w:hAnsi="Arial" w:cs="Arial"/>
+          <w:bCs/>
+          <w:i/>
+          <w:iCs/>
+          <w:sz w:val="20"/>
+          <w:szCs w:val="24"/>
+        </w:rPr>
+        <w:t>Imagem 32 – Tela de Login do sistema WEB.</w:t>
+      </w:r>
+    </w:p>
+    <w:p>
+      <w:pPr>
+        <w:pStyle w:val="PargrafodaLista"/>
+        <w:spacing w:after="0" w:line="360" w:lineRule="auto"/>
+        <w:ind w:left="708"/>
+        <w:jc w:val="center"/>
+        <w:rPr>
+          <w:rFonts w:ascii="Arial" w:hAnsi="Arial" w:cs="Arial"/>
+          <w:bCs/>
+          <w:i/>
+          <w:iCs/>
+          <w:sz w:val="20"/>
+          <w:szCs w:val="24"/>
+        </w:rPr>
+      </w:pPr>
+    </w:p>
+    <w:p>
+      <w:pPr>
+        <w:pStyle w:val="PargrafodaLista"/>
+        <w:spacing w:after="0" w:line="360" w:lineRule="auto"/>
+        <w:ind w:left="708"/>
+        <w:jc w:val="both"/>
+        <w:rPr>
+          <w:rFonts w:ascii="Arial" w:hAnsi="Arial" w:cs="Arial"/>
+          <w:bCs/>
+          <w:sz w:val="24"/>
+          <w:szCs w:val="32"/>
+        </w:rPr>
+      </w:pPr>
+      <w:r>
+        <w:rPr>
+          <w:rFonts w:ascii="Arial" w:hAnsi="Arial" w:cs="Arial"/>
+          <w:bCs/>
+          <w:sz w:val="24"/>
+          <w:szCs w:val="32"/>
+        </w:rPr>
+        <w:lastRenderedPageBreak/>
+        <w:t>Após preencher os campos com o usuário e senha, o usuário deverá aguardar a resposta de autenticação do sistema. Caso o usuário e senha estejam corretos, o usuário poderá seguir em frente. Caso contrário, os erros serão apontados.</w:t>
+      </w:r>
+    </w:p>
+    <w:p>
+      <w:pPr>
+        <w:pStyle w:val="PargrafodaLista"/>
+        <w:spacing w:after="0" w:line="360" w:lineRule="auto"/>
+        <w:ind w:left="708"/>
+        <w:rPr>
+          <w:rFonts w:ascii="Arial" w:hAnsi="Arial" w:cs="Arial"/>
+          <w:bCs/>
+          <w:sz w:val="24"/>
+          <w:szCs w:val="32"/>
+        </w:rPr>
+      </w:pPr>
+    </w:p>
+    <w:p>
+      <w:pPr>
+        <w:pStyle w:val="PargrafodaLista"/>
+        <w:spacing w:after="0" w:line="360" w:lineRule="auto"/>
+        <w:ind w:left="708"/>
+        <w:rPr>
+          <w:rFonts w:ascii="Arial" w:hAnsi="Arial" w:cs="Arial"/>
+          <w:b/>
+          <w:sz w:val="32"/>
+          <w:szCs w:val="40"/>
+        </w:rPr>
+      </w:pPr>
+      <w:r>
+        <w:rPr>
+          <w:rFonts w:ascii="Arial" w:hAnsi="Arial" w:cs="Arial"/>
+          <w:b/>
+          <w:sz w:val="32"/>
+          <w:szCs w:val="40"/>
+        </w:rPr>
+        <w:t xml:space="preserve">5.2. Barra Lateral </w:t>
+      </w:r>
+    </w:p>
+    <w:p>
+      <w:pPr>
+        <w:pStyle w:val="PargrafodaLista"/>
+        <w:spacing w:after="0" w:line="360" w:lineRule="auto"/>
+        <w:ind w:left="708"/>
+        <w:jc w:val="both"/>
+        <w:rPr>
+          <w:rFonts w:ascii="Arial" w:hAnsi="Arial" w:cs="Arial"/>
+          <w:bCs/>
+          <w:sz w:val="24"/>
+          <w:szCs w:val="32"/>
+        </w:rPr>
+      </w:pPr>
+      <w:r>
+        <w:rPr>
+          <w:rFonts w:ascii="Arial" w:hAnsi="Arial" w:cs="Arial"/>
+          <w:bCs/>
+          <w:sz w:val="24"/>
+          <w:szCs w:val="32"/>
+        </w:rPr>
+        <w:t>Após realizar a autenticação no sistema, o usuário poderá ver vários aspectos que estão disponíveis para auxiliar na gestão do SIGEA, possuindo aparelhos de pequeno porte (</w:t>
+      </w:r>
+      <w:r>
+        <w:rPr>
+          <w:rFonts w:ascii="Arial" w:hAnsi="Arial" w:cs="Arial"/>
+          <w:bCs/>
+          <w:i/>
+          <w:iCs/>
+          <w:sz w:val="24"/>
+          <w:szCs w:val="32"/>
+        </w:rPr>
+        <w:t>como celulares</w:t>
+      </w:r>
+      <w:r>
+        <w:rPr>
+          <w:rFonts w:ascii="Arial" w:hAnsi="Arial" w:cs="Arial"/>
+          <w:bCs/>
+          <w:sz w:val="24"/>
+          <w:szCs w:val="32"/>
+        </w:rPr>
+        <w:t>). Entre esses vários recursos, podemos notar uma barra lateral (</w:t>
+      </w:r>
+      <w:r>
+        <w:rPr>
+          <w:rFonts w:ascii="Arial" w:hAnsi="Arial" w:cs="Arial"/>
+          <w:bCs/>
+          <w:i/>
+          <w:iCs/>
+          <w:sz w:val="24"/>
+          <w:szCs w:val="32"/>
+        </w:rPr>
+        <w:t>também conhecido como Sidebar</w:t>
+      </w:r>
+      <w:r>
+        <w:rPr>
+          <w:rFonts w:ascii="Arial" w:hAnsi="Arial" w:cs="Arial"/>
+          <w:bCs/>
+          <w:sz w:val="24"/>
+          <w:szCs w:val="32"/>
+        </w:rPr>
+        <w:t>) no canto esquerdo do site.</w:t>
+      </w:r>
+    </w:p>
+    <w:p>
+      <w:pPr>
+        <w:pStyle w:val="PargrafodaLista"/>
+        <w:spacing w:after="0" w:line="360" w:lineRule="auto"/>
+        <w:ind w:left="708"/>
+        <w:jc w:val="both"/>
+        <w:rPr>
+          <w:rFonts w:ascii="Arial" w:hAnsi="Arial" w:cs="Arial"/>
+          <w:bCs/>
+          <w:sz w:val="24"/>
+          <w:szCs w:val="32"/>
+        </w:rPr>
+      </w:pPr>
+      <w:r>
+        <w:rPr>
+          <w:rFonts w:ascii="Arial" w:hAnsi="Arial" w:cs="Arial"/>
+          <w:bCs/>
+          <w:sz w:val="24"/>
+          <w:szCs w:val="32"/>
+        </w:rPr>
+        <w:t>Essa barra lateral serve para que o usuário possa navegar pelo site para ver todas as informações que estão sendo disponibilizada para ele. A barra, no momento, conta com cinco itens principais.</w:t>
+      </w:r>
+    </w:p>
+    <w:p>
+      <w:pPr>
+        <w:pStyle w:val="PargrafodaLista"/>
+        <w:spacing w:after="0" w:line="360" w:lineRule="auto"/>
+        <w:ind w:left="708"/>
+        <w:rPr>
+          <w:rFonts w:ascii="Arial" w:hAnsi="Arial" w:cs="Arial"/>
+          <w:bCs/>
+          <w:sz w:val="24"/>
+          <w:szCs w:val="32"/>
+        </w:rPr>
+      </w:pPr>
+    </w:p>
+    <w:p>
+      <w:pPr>
+        <w:pStyle w:val="PargrafodaLista"/>
+        <w:spacing w:after="0" w:line="360" w:lineRule="auto"/>
+        <w:ind w:left="708"/>
+        <w:jc w:val="center"/>
+        <w:rPr>
+          <w:rFonts w:ascii="Arial" w:hAnsi="Arial" w:cs="Arial"/>
+          <w:bCs/>
+          <w:sz w:val="24"/>
+          <w:szCs w:val="32"/>
+        </w:rPr>
+      </w:pPr>
+      <w:r>
+        <w:rPr>
+          <w:noProof/>
+        </w:rPr>
+        <w:drawing>
+          <wp:inline distT="0" distB="0" distL="0" distR="0" wp14:anchorId="5492F059" wp14:editId="7277D3B9">
+            <wp:extent cx="2562225" cy="4019550"/>
+            <wp:effectExtent l="0" t="0" r="9525" b="0"/>
+            <wp:docPr id="36" name="Imagem 36" descr="Interface gráfica do usuário, Texto, Aplicativo, chat ou mensagem de texto&#10;&#10;Descrição gerada automaticamente"/>
+            <wp:cNvGraphicFramePr>
+              <a:graphicFrameLocks xmlns:a="http://schemas.openxmlformats.org/drawingml/2006/main" noChangeAspect="1"/>
+            </wp:cNvGraphicFramePr>
+            <a:graphic xmlns:a="http://schemas.openxmlformats.org/drawingml/2006/main">
+              <a:graphicData uri="http://schemas.openxmlformats.org/drawingml/2006/picture">
+                <pic:pic xmlns:pic="http://schemas.openxmlformats.org/drawingml/2006/picture">
+                  <pic:nvPicPr>
+                    <pic:cNvPr id="36" name="Imagem 36" descr="Interface gráfica do usuário, Texto, Aplicativo, chat ou mensagem de texto&#10;&#10;Descrição gerada automaticamente"/>
+                    <pic:cNvPicPr/>
+                  </pic:nvPicPr>
+                  <pic:blipFill>
+                    <a:blip r:embed="rId40"/>
+                    <a:stretch>
+                      <a:fillRect/>
+                    </a:stretch>
+                  </pic:blipFill>
+                  <pic:spPr>
+                    <a:xfrm>
+                      <a:off x="0" y="0"/>
+                      <a:ext cx="2562225" cy="4019550"/>
+                    </a:xfrm>
+                    <a:prstGeom prst="rect">
+                      <a:avLst/>
+                    </a:prstGeom>
+                  </pic:spPr>
+                </pic:pic>
+              </a:graphicData>
+            </a:graphic>
+          </wp:inline>
+        </w:drawing>
+      </w:r>
+    </w:p>
+    <w:p>
+      <w:pPr>
+        <w:pStyle w:val="PargrafodaLista"/>
+        <w:spacing w:after="0" w:line="360" w:lineRule="auto"/>
+        <w:ind w:left="708"/>
+        <w:jc w:val="center"/>
+        <w:rPr>
+          <w:rFonts w:ascii="Arial" w:hAnsi="Arial" w:cs="Arial"/>
+          <w:bCs/>
+          <w:sz w:val="20"/>
+          <w:szCs w:val="24"/>
+        </w:rPr>
+      </w:pPr>
+      <w:r>
+        <w:rPr>
+          <w:rFonts w:ascii="Arial" w:hAnsi="Arial" w:cs="Arial"/>
+          <w:bCs/>
+          <w:sz w:val="20"/>
+          <w:szCs w:val="24"/>
+        </w:rPr>
+        <w:t>Imagem 33 – Barra Lateral do sistema WEB.</w:t>
+      </w:r>
+    </w:p>
+    <w:p>
+      <w:pPr>
+        <w:pStyle w:val="PargrafodaLista"/>
+        <w:spacing w:after="0" w:line="360" w:lineRule="auto"/>
+        <w:ind w:left="708"/>
+        <w:jc w:val="center"/>
+        <w:rPr>
+          <w:rFonts w:ascii="Arial" w:hAnsi="Arial" w:cs="Arial"/>
+          <w:bCs/>
+          <w:sz w:val="20"/>
+          <w:szCs w:val="24"/>
+        </w:rPr>
+      </w:pPr>
+    </w:p>
+    <w:p>
+      <w:pPr>
+        <w:pStyle w:val="PargrafodaLista"/>
+        <w:spacing w:after="0" w:line="360" w:lineRule="auto"/>
+        <w:ind w:left="708"/>
+        <w:jc w:val="both"/>
+        <w:rPr>
+          <w:rFonts w:ascii="Arial" w:hAnsi="Arial" w:cs="Arial"/>
+          <w:bCs/>
+          <w:sz w:val="24"/>
+          <w:szCs w:val="32"/>
+        </w:rPr>
+      </w:pPr>
+      <w:r>
+        <w:rPr>
+          <w:rFonts w:ascii="Arial" w:hAnsi="Arial" w:cs="Arial"/>
+          <w:bCs/>
+          <w:sz w:val="24"/>
+          <w:szCs w:val="32"/>
+        </w:rPr>
+        <w:lastRenderedPageBreak/>
+        <w:t>Esses quatros recursos que se encontram na barra lateral são recursos que trazem informação da base de dados do SIGEA para a visualização do usuário. Essa base de dados está ligada no sistema na versão para computadores (</w:t>
+      </w:r>
+      <w:r>
+        <w:rPr>
+          <w:rFonts w:ascii="Arial" w:hAnsi="Arial" w:cs="Arial"/>
+          <w:bCs/>
+          <w:i/>
+          <w:iCs/>
+          <w:sz w:val="24"/>
+          <w:szCs w:val="32"/>
+        </w:rPr>
+        <w:t>aplicativo</w:t>
+      </w:r>
+      <w:r>
+        <w:rPr>
+          <w:rFonts w:ascii="Arial" w:hAnsi="Arial" w:cs="Arial"/>
+          <w:bCs/>
+          <w:sz w:val="24"/>
+          <w:szCs w:val="32"/>
+        </w:rPr>
+        <w:t>) e na versão para dispositivos móveis (</w:t>
+      </w:r>
+      <w:r>
+        <w:rPr>
+          <w:rFonts w:ascii="Arial" w:hAnsi="Arial" w:cs="Arial"/>
+          <w:bCs/>
+          <w:i/>
+          <w:iCs/>
+          <w:sz w:val="24"/>
+          <w:szCs w:val="32"/>
+        </w:rPr>
+        <w:t>site</w:t>
+      </w:r>
+      <w:r>
+        <w:rPr>
+          <w:rFonts w:ascii="Arial" w:hAnsi="Arial" w:cs="Arial"/>
+          <w:bCs/>
+          <w:sz w:val="24"/>
+          <w:szCs w:val="32"/>
+        </w:rPr>
+        <w:t>) e outros.</w:t>
+      </w:r>
+    </w:p>
+    <w:p>
+      <w:pPr>
+        <w:pStyle w:val="PargrafodaLista"/>
+        <w:spacing w:after="0" w:line="360" w:lineRule="auto"/>
+        <w:ind w:left="708"/>
+        <w:rPr>
+          <w:rFonts w:ascii="Arial" w:hAnsi="Arial" w:cs="Arial"/>
+          <w:bCs/>
+          <w:sz w:val="24"/>
+          <w:szCs w:val="32"/>
+        </w:rPr>
+      </w:pPr>
+    </w:p>
+    <w:p>
+      <w:pPr>
+        <w:pStyle w:val="PargrafodaLista"/>
+        <w:spacing w:after="0" w:line="360" w:lineRule="auto"/>
+        <w:ind w:left="708"/>
+        <w:rPr>
+          <w:rFonts w:ascii="Arial" w:hAnsi="Arial" w:cs="Arial"/>
+          <w:b/>
+          <w:sz w:val="32"/>
+          <w:szCs w:val="40"/>
+        </w:rPr>
+      </w:pPr>
+      <w:r>
+        <w:rPr>
+          <w:rFonts w:ascii="Arial" w:hAnsi="Arial" w:cs="Arial"/>
+          <w:b/>
+          <w:sz w:val="32"/>
+          <w:szCs w:val="40"/>
+        </w:rPr>
+        <w:t>5.</w:t>
+      </w:r>
+      <w:r>
+        <w:rPr>
+          <w:rFonts w:ascii="Arial" w:hAnsi="Arial" w:cs="Arial"/>
+          <w:b/>
+          <w:sz w:val="32"/>
+          <w:szCs w:val="40"/>
+        </w:rPr>
+        <w:t>2</w:t>
+      </w:r>
+      <w:r>
+        <w:rPr>
+          <w:rFonts w:ascii="Arial" w:hAnsi="Arial" w:cs="Arial"/>
+          <w:b/>
+          <w:sz w:val="32"/>
+          <w:szCs w:val="40"/>
+        </w:rPr>
+        <w:t>.</w:t>
+      </w:r>
+      <w:r>
+        <w:rPr>
+          <w:rFonts w:ascii="Arial" w:hAnsi="Arial" w:cs="Arial"/>
+          <w:b/>
+          <w:sz w:val="32"/>
+          <w:szCs w:val="40"/>
+        </w:rPr>
+        <w:t>1.</w:t>
+      </w:r>
+      <w:r>
+        <w:rPr>
+          <w:rFonts w:ascii="Arial" w:hAnsi="Arial" w:cs="Arial"/>
+          <w:b/>
+          <w:sz w:val="32"/>
+          <w:szCs w:val="40"/>
+        </w:rPr>
+        <w:t xml:space="preserve"> Usuários</w:t>
+      </w:r>
+    </w:p>
+    <w:p>
+      <w:pPr>
+        <w:pStyle w:val="PargrafodaLista"/>
+        <w:spacing w:after="0" w:line="360" w:lineRule="auto"/>
+        <w:ind w:left="708"/>
+        <w:jc w:val="both"/>
+        <w:rPr>
+          <w:rFonts w:ascii="Arial" w:hAnsi="Arial" w:cs="Arial"/>
+          <w:bCs/>
+          <w:sz w:val="24"/>
+          <w:szCs w:val="32"/>
+        </w:rPr>
+      </w:pPr>
+      <w:r>
+        <w:rPr>
+          <w:rFonts w:ascii="Arial" w:hAnsi="Arial" w:cs="Arial"/>
+          <w:bCs/>
+          <w:sz w:val="24"/>
+          <w:szCs w:val="32"/>
+        </w:rPr>
+        <w:t>Na área de usuários, encontrado na barra lateral da aplicação WEB, estão disponíveis informações como: identificadores dos usuários cadastrados, usuários cadastrados no SIGEA, cargos e processos. Através desses dados, o administrador poderá identificar o que está ocorrendo no sistema</w:t>
+      </w:r>
+      <w:r>
+        <w:rPr>
+          <w:rFonts w:ascii="Arial" w:hAnsi="Arial" w:cs="Arial"/>
+          <w:bCs/>
+          <w:sz w:val="24"/>
+          <w:szCs w:val="32"/>
+        </w:rPr>
+        <w:t>, e poderá realizar ações caso necessário, como edição e exclusão na base de dados dos usuários.</w:t>
+      </w:r>
+    </w:p>
+    <w:p>
+      <w:pPr>
+        <w:pStyle w:val="PargrafodaLista"/>
+        <w:spacing w:after="0" w:line="360" w:lineRule="auto"/>
+        <w:ind w:left="708"/>
+        <w:rPr>
+          <w:rFonts w:ascii="Arial" w:hAnsi="Arial" w:cs="Arial"/>
+          <w:bCs/>
+          <w:sz w:val="24"/>
+          <w:szCs w:val="32"/>
+        </w:rPr>
+      </w:pPr>
+    </w:p>
+    <w:p>
+      <w:pPr>
+        <w:pStyle w:val="PargrafodaLista"/>
+        <w:spacing w:after="0" w:line="360" w:lineRule="auto"/>
+        <w:ind w:left="708"/>
+        <w:rPr>
+          <w:rFonts w:ascii="Arial" w:hAnsi="Arial" w:cs="Arial"/>
+          <w:bCs/>
+          <w:sz w:val="24"/>
+          <w:szCs w:val="32"/>
+        </w:rPr>
+      </w:pPr>
+      <w:r>
+        <w:rPr>
+          <w:noProof/>
+        </w:rPr>
+        <w:drawing>
+          <wp:inline distT="0" distB="0" distL="0" distR="0" wp14:anchorId="673CDEC8" wp14:editId="31612BDC">
+            <wp:extent cx="5400040" cy="1462405"/>
+            <wp:effectExtent l="0" t="0" r="0" b="4445"/>
+            <wp:docPr id="38" name="Imagem 38" descr="Interface gráfica do usuário, Texto, Aplicativo, Email&#10;&#10;Descrição gerada automaticamente"/>
+            <wp:cNvGraphicFramePr>
+              <a:graphicFrameLocks xmlns:a="http://schemas.openxmlformats.org/drawingml/2006/main" noChangeAspect="1"/>
+            </wp:cNvGraphicFramePr>
+            <a:graphic xmlns:a="http://schemas.openxmlformats.org/drawingml/2006/main">
+              <a:graphicData uri="http://schemas.openxmlformats.org/drawingml/2006/picture">
+                <pic:pic xmlns:pic="http://schemas.openxmlformats.org/drawingml/2006/picture">
+                  <pic:nvPicPr>
+                    <pic:cNvPr id="38" name="Imagem 38" descr="Interface gráfica do usuário, Texto, Aplicativo, Email&#10;&#10;Descrição gerada automaticamente"/>
+                    <pic:cNvPicPr/>
+                  </pic:nvPicPr>
+                  <pic:blipFill>
+                    <a:blip r:embed="rId41"/>
+                    <a:stretch>
+                      <a:fillRect/>
+                    </a:stretch>
+                  </pic:blipFill>
+                  <pic:spPr>
+                    <a:xfrm>
+                      <a:off x="0" y="0"/>
+                      <a:ext cx="5400040" cy="1462405"/>
+                    </a:xfrm>
+                    <a:prstGeom prst="rect">
+                      <a:avLst/>
+                    </a:prstGeom>
+                  </pic:spPr>
+                </pic:pic>
+              </a:graphicData>
+            </a:graphic>
+          </wp:inline>
+        </w:drawing>
+      </w:r>
+    </w:p>
+    <w:p>
+      <w:pPr>
+        <w:pStyle w:val="PargrafodaLista"/>
+        <w:spacing w:after="0" w:line="360" w:lineRule="auto"/>
+        <w:ind w:left="708"/>
+        <w:jc w:val="center"/>
+        <w:rPr>
+          <w:rFonts w:ascii="Arial" w:hAnsi="Arial" w:cs="Arial"/>
+          <w:bCs/>
+          <w:i/>
+          <w:iCs/>
+          <w:sz w:val="20"/>
+          <w:szCs w:val="24"/>
+        </w:rPr>
+      </w:pPr>
+      <w:r>
+        <w:rPr>
+          <w:rFonts w:ascii="Arial" w:hAnsi="Arial" w:cs="Arial"/>
+          <w:bCs/>
+          <w:i/>
+          <w:iCs/>
+          <w:sz w:val="20"/>
+          <w:szCs w:val="24"/>
+        </w:rPr>
+        <w:t>Imagem 44 – Área da base de dados de Usuários na aplicação WEB.</w:t>
+      </w:r>
+    </w:p>
+    <w:p>
+      <w:pPr>
+        <w:pStyle w:val="PargrafodaLista"/>
+        <w:spacing w:after="0" w:line="360" w:lineRule="auto"/>
+        <w:ind w:left="708"/>
+        <w:jc w:val="center"/>
+        <w:rPr>
+          <w:rFonts w:ascii="Arial" w:hAnsi="Arial" w:cs="Arial"/>
+          <w:bCs/>
+          <w:i/>
+          <w:iCs/>
+          <w:sz w:val="20"/>
+          <w:szCs w:val="24"/>
+        </w:rPr>
+      </w:pPr>
+    </w:p>
+    <w:p>
+      <w:pPr>
+        <w:pStyle w:val="PargrafodaLista"/>
+        <w:spacing w:after="0" w:line="360" w:lineRule="auto"/>
+        <w:ind w:left="708"/>
+        <w:rPr>
+          <w:rFonts w:ascii="Arial" w:hAnsi="Arial" w:cs="Arial"/>
+          <w:b/>
+          <w:sz w:val="32"/>
+          <w:szCs w:val="40"/>
+        </w:rPr>
+      </w:pPr>
+      <w:r>
+        <w:rPr>
+          <w:rFonts w:ascii="Arial" w:hAnsi="Arial" w:cs="Arial"/>
+          <w:b/>
+          <w:sz w:val="32"/>
+          <w:szCs w:val="40"/>
+        </w:rPr>
+        <w:t>5.2.2. Processos</w:t>
+      </w:r>
+    </w:p>
+    <w:p>
+      <w:pPr>
+        <w:pStyle w:val="PargrafodaLista"/>
+        <w:spacing w:after="0" w:line="360" w:lineRule="auto"/>
+        <w:ind w:left="708"/>
+        <w:jc w:val="both"/>
+        <w:rPr>
+          <w:rFonts w:ascii="Arial" w:hAnsi="Arial" w:cs="Arial"/>
+          <w:bCs/>
+          <w:sz w:val="24"/>
+          <w:szCs w:val="32"/>
+        </w:rPr>
+      </w:pPr>
+      <w:r>
+        <w:rPr>
+          <w:rFonts w:ascii="Arial" w:hAnsi="Arial" w:cs="Arial"/>
+          <w:bCs/>
+          <w:sz w:val="24"/>
+          <w:szCs w:val="32"/>
+        </w:rPr>
+        <w:t>Na área de processos, estão disponíveis todas as informações que são registradas na base de dados do sistema quando um novo cadastro de processo é realizado. Os clientes e os usuários associados são informados na tabela por ordem de identificadores, começando do número 0 e subindo, de acordo com a identificação do cliente.</w:t>
+      </w:r>
+    </w:p>
+    <w:p>
+      <w:pPr>
+        <w:pStyle w:val="PargrafodaLista"/>
+        <w:spacing w:after="0" w:line="360" w:lineRule="auto"/>
+        <w:ind w:left="708"/>
+        <w:jc w:val="both"/>
+        <w:rPr>
+          <w:rFonts w:ascii="Arial" w:hAnsi="Arial" w:cs="Arial"/>
+          <w:bCs/>
+          <w:sz w:val="24"/>
+          <w:szCs w:val="32"/>
+        </w:rPr>
+      </w:pPr>
+    </w:p>
+    <w:p>
+      <w:pPr>
+        <w:pStyle w:val="PargrafodaLista"/>
+        <w:spacing w:after="0" w:line="360" w:lineRule="auto"/>
+        <w:ind w:left="708"/>
+        <w:jc w:val="center"/>
+        <w:rPr>
+          <w:rFonts w:ascii="Arial" w:hAnsi="Arial" w:cs="Arial"/>
+          <w:bCs/>
+          <w:sz w:val="24"/>
+          <w:szCs w:val="32"/>
+        </w:rPr>
+      </w:pPr>
+      <w:r>
+        <w:rPr>
+          <w:noProof/>
+        </w:rPr>
+        <w:lastRenderedPageBreak/>
+        <w:drawing>
+          <wp:inline distT="0" distB="0" distL="0" distR="0" wp14:anchorId="73AAEE7A" wp14:editId="521FE152">
+            <wp:extent cx="5400040" cy="2683510"/>
+            <wp:effectExtent l="0" t="0" r="0" b="2540"/>
+            <wp:docPr id="39" name="Imagem 39" descr="Interface gráfica do usuário, Texto, Aplicativo, Email&#10;&#10;Descrição gerada automaticamente"/>
+            <wp:cNvGraphicFramePr>
+              <a:graphicFrameLocks xmlns:a="http://schemas.openxmlformats.org/drawingml/2006/main" noChangeAspect="1"/>
+            </wp:cNvGraphicFramePr>
+            <a:graphic xmlns:a="http://schemas.openxmlformats.org/drawingml/2006/main">
+              <a:graphicData uri="http://schemas.openxmlformats.org/drawingml/2006/picture">
+                <pic:pic xmlns:pic="http://schemas.openxmlformats.org/drawingml/2006/picture">
+                  <pic:nvPicPr>
+                    <pic:cNvPr id="39" name="Imagem 39" descr="Interface gráfica do usuário, Texto, Aplicativo, Email&#10;&#10;Descrição gerada automaticamente"/>
+                    <pic:cNvPicPr/>
+                  </pic:nvPicPr>
+                  <pic:blipFill>
+                    <a:blip r:embed="rId42"/>
+                    <a:stretch>
+                      <a:fillRect/>
+                    </a:stretch>
+                  </pic:blipFill>
+                  <pic:spPr>
+                    <a:xfrm>
+                      <a:off x="0" y="0"/>
+                      <a:ext cx="5400040" cy="2683510"/>
+                    </a:xfrm>
+                    <a:prstGeom prst="rect">
+                      <a:avLst/>
+                    </a:prstGeom>
+                  </pic:spPr>
+                </pic:pic>
+              </a:graphicData>
+            </a:graphic>
+          </wp:inline>
+        </w:drawing>
+      </w:r>
+    </w:p>
+    <w:p>
+      <w:pPr>
+        <w:pStyle w:val="PargrafodaLista"/>
+        <w:spacing w:after="0" w:line="360" w:lineRule="auto"/>
+        <w:ind w:left="708"/>
+        <w:jc w:val="center"/>
+        <w:rPr>
+          <w:rFonts w:ascii="Arial" w:hAnsi="Arial" w:cs="Arial"/>
+          <w:bCs/>
+          <w:i/>
+          <w:iCs/>
+          <w:sz w:val="20"/>
+          <w:szCs w:val="24"/>
+        </w:rPr>
+      </w:pPr>
+      <w:r>
+        <w:rPr>
+          <w:rFonts w:ascii="Arial" w:hAnsi="Arial" w:cs="Arial"/>
+          <w:bCs/>
+          <w:i/>
+          <w:iCs/>
+          <w:sz w:val="20"/>
+          <w:szCs w:val="24"/>
+        </w:rPr>
+        <w:t>Imagem 45 – Área da base de dados de Processos na aplicação WEB.</w:t>
+      </w:r>
+    </w:p>
+    <w:p>
+      <w:pPr>
+        <w:pStyle w:val="PargrafodaLista"/>
+        <w:spacing w:after="0" w:line="360" w:lineRule="auto"/>
+        <w:ind w:left="708"/>
+        <w:jc w:val="center"/>
+        <w:rPr>
+          <w:rFonts w:ascii="Arial" w:hAnsi="Arial" w:cs="Arial"/>
+          <w:bCs/>
+          <w:i/>
+          <w:iCs/>
+          <w:sz w:val="20"/>
+          <w:szCs w:val="24"/>
+        </w:rPr>
+      </w:pPr>
+    </w:p>
+    <w:p>
+      <w:pPr>
+        <w:pStyle w:val="PargrafodaLista"/>
+        <w:spacing w:after="0" w:line="360" w:lineRule="auto"/>
+        <w:ind w:left="708"/>
+        <w:rPr>
+          <w:rFonts w:ascii="Arial" w:hAnsi="Arial" w:cs="Arial"/>
+          <w:b/>
+          <w:sz w:val="32"/>
+          <w:szCs w:val="40"/>
+        </w:rPr>
+      </w:pPr>
+      <w:r>
+        <w:rPr>
+          <w:rFonts w:ascii="Arial" w:hAnsi="Arial" w:cs="Arial"/>
+          <w:b/>
+          <w:sz w:val="32"/>
+          <w:szCs w:val="40"/>
+        </w:rPr>
+        <w:t>5.2.3. Mensagens</w:t>
+      </w:r>
+    </w:p>
+    <w:p>
+      <w:pPr>
+        <w:pStyle w:val="PargrafodaLista"/>
+        <w:spacing w:after="0" w:line="360" w:lineRule="auto"/>
+        <w:ind w:left="708"/>
+        <w:jc w:val="both"/>
+        <w:rPr>
+          <w:rFonts w:ascii="Arial" w:hAnsi="Arial" w:cs="Arial"/>
+          <w:bCs/>
+          <w:sz w:val="24"/>
+          <w:szCs w:val="32"/>
+        </w:rPr>
+      </w:pPr>
+      <w:r>
+        <w:rPr>
+          <w:rFonts w:ascii="Arial" w:hAnsi="Arial" w:cs="Arial"/>
+          <w:bCs/>
+          <w:sz w:val="24"/>
+          <w:szCs w:val="32"/>
+        </w:rPr>
+        <w:t>Na área de mensagens, as informações exibidas são registros da caixa de entrada do administrador. Todos os usuários que relataram algum problema, e que não tiveram o seu problema sanado por algum gestor ou administrador do sistema, terão suas informações disponíveis nessa área, juntamente com o e-mail e a mensagem relatando o problema.</w:t>
+      </w:r>
+    </w:p>
+    <w:p>
+      <w:pPr>
+        <w:pStyle w:val="PargrafodaLista"/>
+        <w:spacing w:after="0" w:line="360" w:lineRule="auto"/>
+        <w:ind w:left="708"/>
+        <w:rPr>
+          <w:rFonts w:ascii="Arial" w:hAnsi="Arial" w:cs="Arial"/>
+          <w:bCs/>
+          <w:sz w:val="24"/>
+          <w:szCs w:val="32"/>
+        </w:rPr>
+      </w:pPr>
+    </w:p>
+    <w:p>
+      <w:pPr>
+        <w:pStyle w:val="PargrafodaLista"/>
+        <w:spacing w:after="0" w:line="360" w:lineRule="auto"/>
+        <w:ind w:left="708"/>
+        <w:jc w:val="center"/>
+        <w:rPr>
+          <w:rFonts w:ascii="Arial" w:hAnsi="Arial" w:cs="Arial"/>
+          <w:bCs/>
+          <w:sz w:val="24"/>
+          <w:szCs w:val="32"/>
+        </w:rPr>
+      </w:pPr>
+      <w:r>
+        <w:rPr>
+          <w:noProof/>
+        </w:rPr>
+        <w:drawing>
+          <wp:inline distT="0" distB="0" distL="0" distR="0" wp14:anchorId="5BA97651" wp14:editId="43E58050">
+            <wp:extent cx="5400040" cy="736600"/>
+            <wp:effectExtent l="0" t="0" r="0" b="6350"/>
+            <wp:docPr id="40" name="Imagem 40" descr="Interface gráfica do usuário, Aplicativo&#10;&#10;Descrição gerada automaticamente"/>
+            <wp:cNvGraphicFramePr>
+              <a:graphicFrameLocks xmlns:a="http://schemas.openxmlformats.org/drawingml/2006/main" noChangeAspect="1"/>
+            </wp:cNvGraphicFramePr>
+            <a:graphic xmlns:a="http://schemas.openxmlformats.org/drawingml/2006/main">
+              <a:graphicData uri="http://schemas.openxmlformats.org/drawingml/2006/picture">
+                <pic:pic xmlns:pic="http://schemas.openxmlformats.org/drawingml/2006/picture">
+                  <pic:nvPicPr>
+                    <pic:cNvPr id="40" name="Imagem 40" descr="Interface gráfica do usuário, Aplicativo&#10;&#10;Descrição gerada automaticamente"/>
+                    <pic:cNvPicPr/>
+                  </pic:nvPicPr>
+                  <pic:blipFill>
+                    <a:blip r:embed="rId43"/>
+                    <a:stretch>
+                      <a:fillRect/>
+                    </a:stretch>
+                  </pic:blipFill>
+                  <pic:spPr>
+                    <a:xfrm>
+                      <a:off x="0" y="0"/>
+                      <a:ext cx="5400040" cy="736600"/>
+                    </a:xfrm>
+                    <a:prstGeom prst="rect">
+                      <a:avLst/>
+                    </a:prstGeom>
+                  </pic:spPr>
+                </pic:pic>
+              </a:graphicData>
+            </a:graphic>
+          </wp:inline>
+        </w:drawing>
+      </w:r>
+    </w:p>
+    <w:p>
+      <w:pPr>
+        <w:pStyle w:val="PargrafodaLista"/>
+        <w:spacing w:after="0" w:line="360" w:lineRule="auto"/>
+        <w:ind w:left="708"/>
+        <w:jc w:val="center"/>
+        <w:rPr>
+          <w:rFonts w:ascii="Arial" w:hAnsi="Arial" w:cs="Arial"/>
+          <w:bCs/>
+          <w:i/>
+          <w:iCs/>
+          <w:sz w:val="20"/>
+          <w:szCs w:val="24"/>
+        </w:rPr>
+      </w:pPr>
+      <w:r>
+        <w:rPr>
+          <w:rFonts w:ascii="Arial" w:hAnsi="Arial" w:cs="Arial"/>
+          <w:bCs/>
+          <w:i/>
+          <w:iCs/>
+          <w:sz w:val="20"/>
+          <w:szCs w:val="24"/>
+        </w:rPr>
+        <w:t>Imagem 46 – Área da base de dados de Mensagens na aplicação WEB.</w:t>
+      </w:r>
+    </w:p>
+    <w:p>
+      <w:pPr>
+        <w:pStyle w:val="PargrafodaLista"/>
+        <w:spacing w:after="0" w:line="360" w:lineRule="auto"/>
+        <w:ind w:left="708"/>
+        <w:jc w:val="center"/>
+        <w:rPr>
+          <w:rFonts w:ascii="Arial" w:hAnsi="Arial" w:cs="Arial"/>
+          <w:bCs/>
+          <w:i/>
+          <w:iCs/>
+          <w:sz w:val="20"/>
+          <w:szCs w:val="24"/>
+        </w:rPr>
+      </w:pPr>
+    </w:p>
+    <w:p>
+      <w:pPr>
+        <w:pStyle w:val="PargrafodaLista"/>
+        <w:spacing w:after="0" w:line="360" w:lineRule="auto"/>
+        <w:ind w:left="708"/>
+        <w:rPr>
+          <w:rFonts w:ascii="Arial" w:hAnsi="Arial" w:cs="Arial"/>
+          <w:b/>
+          <w:sz w:val="32"/>
+          <w:szCs w:val="40"/>
+        </w:rPr>
+      </w:pPr>
+      <w:r>
+        <w:rPr>
+          <w:rFonts w:ascii="Arial" w:hAnsi="Arial" w:cs="Arial"/>
+          <w:b/>
+          <w:sz w:val="32"/>
+          <w:szCs w:val="40"/>
+        </w:rPr>
+        <w:t>5.2.4. Arquivos</w:t>
+      </w:r>
+    </w:p>
+    <w:p>
+      <w:pPr>
+        <w:pStyle w:val="PargrafodaLista"/>
+        <w:spacing w:after="0" w:line="360" w:lineRule="auto"/>
+        <w:ind w:left="708"/>
+        <w:jc w:val="both"/>
+        <w:rPr>
+          <w:rFonts w:ascii="Arial" w:hAnsi="Arial" w:cs="Arial"/>
+          <w:bCs/>
+          <w:sz w:val="24"/>
+          <w:szCs w:val="32"/>
+        </w:rPr>
+      </w:pPr>
+      <w:r>
+        <w:rPr>
+          <w:rFonts w:ascii="Arial" w:hAnsi="Arial" w:cs="Arial"/>
+          <w:bCs/>
+          <w:sz w:val="24"/>
+          <w:szCs w:val="32"/>
+        </w:rPr>
+        <w:t>Na área de arquivos, o nome do processo no qual o arquivo está relacionado e o nome do arquivo estarão disponíveis. Pela codificação do arquivo para ele ser mantido na nossa base de dados, o download e upload de arquivos através da aplicação WEB ainda é restrito.</w:t>
+      </w:r>
+    </w:p>
+    <w:p>
+      <w:pPr>
+        <w:pStyle w:val="PargrafodaLista"/>
+        <w:spacing w:after="0" w:line="360" w:lineRule="auto"/>
+        <w:ind w:left="708"/>
+        <w:jc w:val="both"/>
+        <w:rPr>
+          <w:rFonts w:ascii="Arial" w:hAnsi="Arial" w:cs="Arial"/>
+          <w:bCs/>
+          <w:sz w:val="24"/>
+          <w:szCs w:val="32"/>
+        </w:rPr>
+      </w:pPr>
+    </w:p>
+    <w:p>
+      <w:pPr>
+        <w:pStyle w:val="PargrafodaLista"/>
+        <w:spacing w:after="0" w:line="360" w:lineRule="auto"/>
+        <w:ind w:left="708"/>
+        <w:jc w:val="center"/>
+        <w:rPr>
+          <w:rFonts w:ascii="Arial" w:hAnsi="Arial" w:cs="Arial"/>
+          <w:bCs/>
+          <w:sz w:val="24"/>
+          <w:szCs w:val="32"/>
+        </w:rPr>
+      </w:pPr>
+      <w:r>
+        <w:rPr>
+          <w:noProof/>
+        </w:rPr>
+        <w:lastRenderedPageBreak/>
+        <w:drawing>
+          <wp:inline distT="0" distB="0" distL="0" distR="0" wp14:anchorId="59AF5AC1" wp14:editId="7D6F2758">
+            <wp:extent cx="5400040" cy="680085"/>
+            <wp:effectExtent l="0" t="0" r="0" b="5715"/>
+            <wp:docPr id="41" name="Imagem 41" descr="Interface gráfica do usuário, Aplicativo&#10;&#10;Descrição gerada automaticamente"/>
+            <wp:cNvGraphicFramePr>
+              <a:graphicFrameLocks xmlns:a="http://schemas.openxmlformats.org/drawingml/2006/main" noChangeAspect="1"/>
+            </wp:cNvGraphicFramePr>
+            <a:graphic xmlns:a="http://schemas.openxmlformats.org/drawingml/2006/main">
+              <a:graphicData uri="http://schemas.openxmlformats.org/drawingml/2006/picture">
+                <pic:pic xmlns:pic="http://schemas.openxmlformats.org/drawingml/2006/picture">
+                  <pic:nvPicPr>
+                    <pic:cNvPr id="41" name="Imagem 41" descr="Interface gráfica do usuário, Aplicativo&#10;&#10;Descrição gerada automaticamente"/>
+                    <pic:cNvPicPr/>
+                  </pic:nvPicPr>
+                  <pic:blipFill>
+                    <a:blip r:embed="rId44"/>
+                    <a:stretch>
+                      <a:fillRect/>
+                    </a:stretch>
+                  </pic:blipFill>
+                  <pic:spPr>
+                    <a:xfrm>
+                      <a:off x="0" y="0"/>
+                      <a:ext cx="5400040" cy="680085"/>
+                    </a:xfrm>
+                    <a:prstGeom prst="rect">
+                      <a:avLst/>
+                    </a:prstGeom>
+                  </pic:spPr>
+                </pic:pic>
+              </a:graphicData>
+            </a:graphic>
+          </wp:inline>
+        </w:drawing>
+      </w:r>
+    </w:p>
+    <w:p>
+      <w:pPr>
+        <w:pStyle w:val="PargrafodaLista"/>
+        <w:spacing w:after="0" w:line="360" w:lineRule="auto"/>
+        <w:ind w:left="708"/>
+        <w:jc w:val="center"/>
+        <w:rPr>
+          <w:rFonts w:ascii="Arial" w:hAnsi="Arial" w:cs="Arial"/>
+          <w:bCs/>
+          <w:i/>
+          <w:iCs/>
+          <w:sz w:val="20"/>
+          <w:szCs w:val="24"/>
+        </w:rPr>
+      </w:pPr>
+      <w:r>
+        <w:rPr>
+          <w:rFonts w:ascii="Arial" w:hAnsi="Arial" w:cs="Arial"/>
+          <w:bCs/>
+          <w:i/>
+          <w:iCs/>
+          <w:sz w:val="20"/>
+          <w:szCs w:val="24"/>
+        </w:rPr>
+        <w:t>Imagem 47 – Área da base de dados de Arquivos na aplicação WEB.</w:t>
+      </w:r>
+    </w:p>
+    <w:p>
+      <w:pPr>
+        <w:pStyle w:val="PargrafodaLista"/>
+        <w:spacing w:after="0" w:line="360" w:lineRule="auto"/>
+        <w:ind w:left="708"/>
+        <w:jc w:val="center"/>
+        <w:rPr>
+          <w:rFonts w:ascii="Arial" w:hAnsi="Arial" w:cs="Arial"/>
+          <w:bCs/>
+          <w:i/>
+          <w:iCs/>
+          <w:sz w:val="20"/>
+          <w:szCs w:val="24"/>
+        </w:rPr>
+      </w:pPr>
+    </w:p>
+    <w:p>
+      <w:pPr>
+        <w:pStyle w:val="PargrafodaLista"/>
+        <w:spacing w:after="0" w:line="360" w:lineRule="auto"/>
+        <w:ind w:left="708"/>
+        <w:rPr>
+          <w:rFonts w:ascii="Arial" w:hAnsi="Arial" w:cs="Arial"/>
+          <w:bCs/>
+          <w:sz w:val="24"/>
+          <w:szCs w:val="32"/>
+        </w:rPr>
+      </w:pPr>
+    </w:p>
+    <w:p>
+      <w:pPr>
+        <w:pStyle w:val="PargrafodaLista"/>
+        <w:spacing w:after="0" w:line="360" w:lineRule="auto"/>
+        <w:ind w:left="708"/>
+        <w:rPr>
+          <w:rFonts w:ascii="Arial" w:hAnsi="Arial" w:cs="Arial"/>
+          <w:b/>
+          <w:sz w:val="32"/>
+          <w:szCs w:val="40"/>
+        </w:rPr>
+      </w:pPr>
+      <w:r>
+        <w:rPr>
+          <w:rFonts w:ascii="Arial" w:hAnsi="Arial" w:cs="Arial"/>
+          <w:b/>
+          <w:sz w:val="32"/>
+          <w:szCs w:val="40"/>
+        </w:rPr>
+        <w:t>5.3. Editar</w:t>
+      </w:r>
+    </w:p>
+    <w:p>
+      <w:pPr>
+        <w:pStyle w:val="PargrafodaLista"/>
+        <w:spacing w:after="0" w:line="360" w:lineRule="auto"/>
+        <w:ind w:left="708"/>
+        <w:jc w:val="both"/>
+        <w:rPr>
+          <w:rFonts w:ascii="Arial" w:hAnsi="Arial" w:cs="Arial"/>
+          <w:bCs/>
+          <w:sz w:val="24"/>
+          <w:szCs w:val="32"/>
+        </w:rPr>
+      </w:pPr>
+      <w:r>
+        <w:rPr>
+          <w:rFonts w:ascii="Arial" w:hAnsi="Arial" w:cs="Arial"/>
+          <w:bCs/>
+          <w:sz w:val="24"/>
+          <w:szCs w:val="32"/>
+        </w:rPr>
+        <w:t>Todas as aplicações disponíveis na barra lateral têm dois itens: o editar e o excluir. O editar é o primeiro ícone, identificado por um símbolo de informação azul e o seu nome.</w:t>
+      </w:r>
+    </w:p>
+    <w:p>
+      <w:pPr>
+        <w:pStyle w:val="PargrafodaLista"/>
+        <w:spacing w:after="0" w:line="360" w:lineRule="auto"/>
+        <w:ind w:left="708"/>
+        <w:rPr>
+          <w:rFonts w:ascii="Arial" w:hAnsi="Arial" w:cs="Arial"/>
+          <w:bCs/>
+          <w:sz w:val="24"/>
+          <w:szCs w:val="32"/>
+        </w:rPr>
+      </w:pPr>
+    </w:p>
+    <w:p>
+      <w:pPr>
+        <w:pStyle w:val="PargrafodaLista"/>
+        <w:spacing w:after="0" w:line="360" w:lineRule="auto"/>
+        <w:ind w:left="708"/>
+        <w:jc w:val="center"/>
+        <w:rPr>
+          <w:rFonts w:ascii="Arial" w:hAnsi="Arial" w:cs="Arial"/>
+          <w:bCs/>
+          <w:sz w:val="24"/>
+          <w:szCs w:val="32"/>
+        </w:rPr>
+      </w:pPr>
+      <w:r>
+        <w:rPr>
+          <w:noProof/>
+        </w:rPr>
+        <w:drawing>
+          <wp:inline distT="0" distB="0" distL="0" distR="0" wp14:anchorId="326C2A15" wp14:editId="7A9742BD">
+            <wp:extent cx="990600" cy="923925"/>
+            <wp:effectExtent l="0" t="0" r="0" b="9525"/>
+            <wp:docPr id="42" name="Imagem 42" descr="Interface gráfica do usuário, Texto, Aplicativo, chat ou mensagem de texto&#10;&#10;Descrição gerada automaticamente"/>
+            <wp:cNvGraphicFramePr>
+              <a:graphicFrameLocks xmlns:a="http://schemas.openxmlformats.org/drawingml/2006/main" noChangeAspect="1"/>
+            </wp:cNvGraphicFramePr>
+            <a:graphic xmlns:a="http://schemas.openxmlformats.org/drawingml/2006/main">
+              <a:graphicData uri="http://schemas.openxmlformats.org/drawingml/2006/picture">
+                <pic:pic xmlns:pic="http://schemas.openxmlformats.org/drawingml/2006/picture">
+                  <pic:nvPicPr>
+                    <pic:cNvPr id="42" name="Imagem 42" descr="Interface gráfica do usuário, Texto, Aplicativo, chat ou mensagem de texto&#10;&#10;Descrição gerada automaticamente"/>
+                    <pic:cNvPicPr/>
+                  </pic:nvPicPr>
+                  <pic:blipFill>
+                    <a:blip r:embed="rId45"/>
+                    <a:stretch>
+                      <a:fillRect/>
+                    </a:stretch>
+                  </pic:blipFill>
+                  <pic:spPr>
+                    <a:xfrm>
+                      <a:off x="0" y="0"/>
+                      <a:ext cx="990600" cy="923925"/>
+                    </a:xfrm>
+                    <a:prstGeom prst="rect">
+                      <a:avLst/>
+                    </a:prstGeom>
+                  </pic:spPr>
+                </pic:pic>
+              </a:graphicData>
+            </a:graphic>
+          </wp:inline>
+        </w:drawing>
+      </w:r>
+    </w:p>
+    <w:p>
+      <w:pPr>
+        <w:pStyle w:val="PargrafodaLista"/>
+        <w:spacing w:after="0" w:line="360" w:lineRule="auto"/>
+        <w:ind w:left="708"/>
+        <w:jc w:val="center"/>
+        <w:rPr>
+          <w:rFonts w:ascii="Arial" w:hAnsi="Arial" w:cs="Arial"/>
+          <w:bCs/>
+          <w:i/>
+          <w:iCs/>
+          <w:sz w:val="20"/>
+          <w:szCs w:val="24"/>
+        </w:rPr>
+      </w:pPr>
+      <w:r>
+        <w:rPr>
+          <w:rFonts w:ascii="Arial" w:hAnsi="Arial" w:cs="Arial"/>
+          <w:bCs/>
+          <w:i/>
+          <w:iCs/>
+          <w:sz w:val="20"/>
+          <w:szCs w:val="24"/>
+        </w:rPr>
+        <w:t>Imagem 48 – Ícone de edição.</w:t>
+      </w:r>
+    </w:p>
+    <w:p>
+      <w:pPr>
+        <w:pStyle w:val="PargrafodaLista"/>
+        <w:spacing w:after="0" w:line="360" w:lineRule="auto"/>
+        <w:ind w:left="708"/>
+        <w:jc w:val="center"/>
+        <w:rPr>
+          <w:rFonts w:ascii="Arial" w:hAnsi="Arial" w:cs="Arial"/>
+          <w:bCs/>
+          <w:i/>
+          <w:iCs/>
+          <w:sz w:val="20"/>
+          <w:szCs w:val="24"/>
+        </w:rPr>
+      </w:pPr>
+    </w:p>
+    <w:p>
+      <w:pPr>
+        <w:pStyle w:val="PargrafodaLista"/>
+        <w:spacing w:after="0" w:line="360" w:lineRule="auto"/>
+        <w:ind w:left="708"/>
+        <w:jc w:val="both"/>
+        <w:rPr>
+          <w:rFonts w:ascii="Arial" w:hAnsi="Arial" w:cs="Arial"/>
+          <w:bCs/>
+          <w:sz w:val="24"/>
+          <w:szCs w:val="32"/>
+        </w:rPr>
+      </w:pPr>
+      <w:r>
+        <w:rPr>
+          <w:rFonts w:ascii="Arial" w:hAnsi="Arial" w:cs="Arial"/>
+          <w:bCs/>
+          <w:sz w:val="24"/>
+          <w:szCs w:val="32"/>
+        </w:rPr>
+        <w:t>O ícone de edição serve para acessar uma área de edição através da aplicação WEB, no qual o administrador conseguira realizar alterações na base dados do SIGEA através do site. Cada área (usuários, processos, arquivos e mensagens) possui a su</w:t>
+      </w:r>
+      <w:r>
+        <w:rPr>
+          <w:rFonts w:ascii="Arial" w:hAnsi="Arial" w:cs="Arial"/>
+          <w:bCs/>
+          <w:sz w:val="24"/>
+          <w:szCs w:val="32"/>
+        </w:rPr>
+        <w:t>a</w:t>
+      </w:r>
+      <w:r>
+        <w:rPr>
+          <w:rFonts w:ascii="Arial" w:hAnsi="Arial" w:cs="Arial"/>
+          <w:bCs/>
+          <w:sz w:val="24"/>
+          <w:szCs w:val="32"/>
+        </w:rPr>
+        <w:t xml:space="preserve"> área de edição.</w:t>
+      </w:r>
+    </w:p>
+    <w:p>
+      <w:pPr>
+        <w:pStyle w:val="PargrafodaLista"/>
+        <w:spacing w:after="0" w:line="360" w:lineRule="auto"/>
+        <w:ind w:left="708"/>
+        <w:jc w:val="center"/>
+        <w:rPr>
+          <w:rFonts w:ascii="Arial" w:hAnsi="Arial" w:cs="Arial"/>
+          <w:bCs/>
+          <w:sz w:val="24"/>
+          <w:szCs w:val="32"/>
+        </w:rPr>
+      </w:pPr>
+      <w:r>
+        <w:rPr>
+          <w:noProof/>
+        </w:rPr>
+        <w:lastRenderedPageBreak/>
+        <w:drawing>
+          <wp:inline distT="0" distB="0" distL="0" distR="0" wp14:anchorId="360766B1" wp14:editId="40CE1769">
+            <wp:extent cx="2847975" cy="3820454"/>
+            <wp:effectExtent l="0" t="0" r="0" b="8890"/>
+            <wp:docPr id="43" name="Imagem 43" descr="Interface gráfica do usuário, Texto, Aplicativo&#10;&#10;Descrição gerada automaticamente"/>
+            <wp:cNvGraphicFramePr>
+              <a:graphicFrameLocks xmlns:a="http://schemas.openxmlformats.org/drawingml/2006/main" noChangeAspect="1"/>
+            </wp:cNvGraphicFramePr>
+            <a:graphic xmlns:a="http://schemas.openxmlformats.org/drawingml/2006/main">
+              <a:graphicData uri="http://schemas.openxmlformats.org/drawingml/2006/picture">
+                <pic:pic xmlns:pic="http://schemas.openxmlformats.org/drawingml/2006/picture">
+                  <pic:nvPicPr>
+                    <pic:cNvPr id="43" name="Imagem 43" descr="Interface gráfica do usuário, Texto, Aplicativo&#10;&#10;Descrição gerada automaticamente"/>
+                    <pic:cNvPicPr/>
+                  </pic:nvPicPr>
+                  <pic:blipFill>
+                    <a:blip r:embed="rId46"/>
+                    <a:stretch>
+                      <a:fillRect/>
+                    </a:stretch>
+                  </pic:blipFill>
+                  <pic:spPr>
+                    <a:xfrm>
+                      <a:off x="0" y="0"/>
+                      <a:ext cx="2859764" cy="3836268"/>
+                    </a:xfrm>
+                    <a:prstGeom prst="rect">
+                      <a:avLst/>
+                    </a:prstGeom>
+                  </pic:spPr>
+                </pic:pic>
+              </a:graphicData>
+            </a:graphic>
+          </wp:inline>
+        </w:drawing>
+      </w:r>
+    </w:p>
+    <w:p>
+      <w:pPr>
+        <w:pStyle w:val="PargrafodaLista"/>
+        <w:spacing w:after="0" w:line="360" w:lineRule="auto"/>
+        <w:ind w:left="708"/>
+        <w:jc w:val="center"/>
+        <w:rPr>
+          <w:rFonts w:ascii="Arial" w:hAnsi="Arial" w:cs="Arial"/>
+          <w:bCs/>
+          <w:i/>
+          <w:iCs/>
+          <w:sz w:val="20"/>
+          <w:szCs w:val="24"/>
+        </w:rPr>
+      </w:pPr>
+      <w:r>
+        <w:rPr>
+          <w:rFonts w:ascii="Arial" w:hAnsi="Arial" w:cs="Arial"/>
+          <w:bCs/>
+          <w:i/>
+          <w:iCs/>
+          <w:sz w:val="20"/>
+          <w:szCs w:val="24"/>
+        </w:rPr>
+        <w:t>Imagem 49 – Área de edição do bloco de Usuários.</w:t>
+      </w:r>
+    </w:p>
+    <w:p>
+      <w:pPr>
+        <w:pStyle w:val="PargrafodaLista"/>
+        <w:spacing w:after="0" w:line="360" w:lineRule="auto"/>
+        <w:ind w:left="708"/>
+        <w:jc w:val="center"/>
+        <w:rPr>
+          <w:rFonts w:ascii="Arial" w:hAnsi="Arial" w:cs="Arial"/>
+          <w:bCs/>
+          <w:i/>
+          <w:iCs/>
+          <w:sz w:val="20"/>
+          <w:szCs w:val="24"/>
+        </w:rPr>
+      </w:pPr>
+    </w:p>
+    <w:p>
+      <w:pPr>
+        <w:pStyle w:val="PargrafodaLista"/>
+        <w:spacing w:after="0" w:line="360" w:lineRule="auto"/>
+        <w:ind w:left="708"/>
+        <w:jc w:val="both"/>
+        <w:rPr>
+          <w:rFonts w:ascii="Arial" w:hAnsi="Arial" w:cs="Arial"/>
+          <w:bCs/>
+          <w:sz w:val="24"/>
+          <w:szCs w:val="32"/>
+        </w:rPr>
+      </w:pPr>
+      <w:r>
+        <w:rPr>
+          <w:rFonts w:ascii="Arial" w:hAnsi="Arial" w:cs="Arial"/>
+          <w:bCs/>
+          <w:sz w:val="24"/>
+          <w:szCs w:val="32"/>
+        </w:rPr>
+        <w:t>Apesar de alterar algumas informações de uma área de edição para outra (</w:t>
+      </w:r>
+      <w:r>
+        <w:rPr>
+          <w:rFonts w:ascii="Arial" w:hAnsi="Arial" w:cs="Arial"/>
+          <w:bCs/>
+          <w:i/>
+          <w:iCs/>
+          <w:sz w:val="24"/>
+          <w:szCs w:val="32"/>
+        </w:rPr>
+        <w:t>na área de usuários, você pode mudar a senha de um usuário, mas na área de processos, você poderá alterar outras coisas</w:t>
+      </w:r>
+      <w:r>
+        <w:rPr>
+          <w:rFonts w:ascii="Arial" w:hAnsi="Arial" w:cs="Arial"/>
+          <w:bCs/>
+          <w:sz w:val="24"/>
+          <w:szCs w:val="32"/>
+        </w:rPr>
+        <w:t>), uma coisa comum entre todas essas áreas são a solicitação do ID (identificador) para realizar alteração no que você deseja.</w:t>
+      </w:r>
+    </w:p>
+    <w:p>
+      <w:pPr>
+        <w:pStyle w:val="PargrafodaLista"/>
+        <w:spacing w:after="0" w:line="360" w:lineRule="auto"/>
+        <w:ind w:left="708"/>
+        <w:jc w:val="both"/>
+        <w:rPr>
+          <w:rFonts w:ascii="Arial" w:hAnsi="Arial" w:cs="Arial"/>
+          <w:bCs/>
+          <w:sz w:val="24"/>
+          <w:szCs w:val="32"/>
+        </w:rPr>
+      </w:pPr>
+      <w:r>
+        <w:rPr>
+          <w:rFonts w:ascii="Arial" w:hAnsi="Arial" w:cs="Arial"/>
+          <w:bCs/>
+          <w:sz w:val="24"/>
+          <w:szCs w:val="32"/>
+        </w:rPr>
+        <w:t>Caso deseje realizar uma alteração em um usuário, você deve possuir o identificador dele. Caso deseje realizar uma alteração num processo, deverá possuir o identificador dele. Para saber o identificador, basta acessar as áreas pela barra lateral e verificar qual é o ‘ID’ do usuário, processo, mensagem ou arquivo.</w:t>
+      </w:r>
+    </w:p>
+    <w:p>
+      <w:pPr>
+        <w:pStyle w:val="PargrafodaLista"/>
+        <w:spacing w:after="0" w:line="360" w:lineRule="auto"/>
+        <w:ind w:left="708"/>
+        <w:jc w:val="both"/>
+        <w:rPr>
+          <w:rFonts w:ascii="Arial" w:hAnsi="Arial" w:cs="Arial"/>
+          <w:bCs/>
+          <w:sz w:val="24"/>
+          <w:szCs w:val="32"/>
+        </w:rPr>
+      </w:pPr>
+      <w:r>
+        <w:rPr>
+          <w:rFonts w:ascii="Arial" w:hAnsi="Arial" w:cs="Arial"/>
+          <w:bCs/>
+          <w:sz w:val="24"/>
+          <w:szCs w:val="32"/>
+        </w:rPr>
+        <w:t xml:space="preserve">Após preencher os campos com as novas informações que devem ser atualizadas, o usuário deverá clicar no botão </w:t>
+      </w:r>
+      <w:r>
+        <w:rPr>
+          <w:rFonts w:ascii="Arial" w:hAnsi="Arial" w:cs="Arial"/>
+          <w:b/>
+          <w:sz w:val="24"/>
+          <w:szCs w:val="32"/>
+        </w:rPr>
+        <w:t>Atualizar</w:t>
+      </w:r>
+      <w:r>
+        <w:rPr>
+          <w:rFonts w:ascii="Arial" w:hAnsi="Arial" w:cs="Arial"/>
+          <w:bCs/>
+          <w:sz w:val="24"/>
+          <w:szCs w:val="32"/>
+        </w:rPr>
+        <w:t>. Caso ele não queira editar todas as informações, deverá preencher os campos com as informações que já constam na base de dados do SIGEA.</w:t>
+      </w:r>
+    </w:p>
+    <w:p>
+      <w:pPr>
+        <w:pStyle w:val="PargrafodaLista"/>
+        <w:spacing w:after="0" w:line="360" w:lineRule="auto"/>
+        <w:ind w:left="708"/>
+        <w:jc w:val="both"/>
+        <w:rPr>
+          <w:rFonts w:ascii="Arial" w:hAnsi="Arial" w:cs="Arial"/>
+          <w:b/>
+          <w:sz w:val="32"/>
+          <w:szCs w:val="40"/>
+        </w:rPr>
+      </w:pPr>
+    </w:p>
+    <w:p>
+      <w:pPr>
+        <w:pStyle w:val="PargrafodaLista"/>
+        <w:spacing w:after="0" w:line="360" w:lineRule="auto"/>
+        <w:ind w:left="708"/>
+        <w:jc w:val="both"/>
+        <w:rPr>
+          <w:rFonts w:ascii="Arial" w:hAnsi="Arial" w:cs="Arial"/>
+          <w:b/>
+          <w:sz w:val="32"/>
+          <w:szCs w:val="40"/>
+        </w:rPr>
+      </w:pPr>
+      <w:r>
+        <w:rPr>
+          <w:rFonts w:ascii="Arial" w:hAnsi="Arial" w:cs="Arial"/>
+          <w:b/>
+          <w:sz w:val="32"/>
+          <w:szCs w:val="40"/>
+        </w:rPr>
+        <w:t>5.4. E</w:t>
+      </w:r>
+      <w:r>
+        <w:rPr>
+          <w:rFonts w:ascii="Arial" w:hAnsi="Arial" w:cs="Arial"/>
+          <w:b/>
+          <w:sz w:val="32"/>
+          <w:szCs w:val="40"/>
+        </w:rPr>
+        <w:t>xcluir</w:t>
+      </w:r>
+    </w:p>
+    <w:p>
+      <w:pPr>
+        <w:pStyle w:val="PargrafodaLista"/>
+        <w:spacing w:after="0" w:line="360" w:lineRule="auto"/>
+        <w:ind w:left="708"/>
+        <w:jc w:val="both"/>
+        <w:rPr>
+          <w:rFonts w:ascii="Arial" w:hAnsi="Arial" w:cs="Arial"/>
+          <w:bCs/>
+          <w:sz w:val="24"/>
+          <w:szCs w:val="32"/>
+        </w:rPr>
+      </w:pPr>
+      <w:r>
+        <w:rPr>
+          <w:rFonts w:ascii="Arial" w:hAnsi="Arial" w:cs="Arial"/>
+          <w:bCs/>
+          <w:sz w:val="24"/>
+          <w:szCs w:val="32"/>
+        </w:rPr>
+        <w:lastRenderedPageBreak/>
+        <w:t>O botão excluir é o segundo ícone e está disponíveis em todas as aplicações. Ele serve para excluir informações que estão alocadas na base de dados do SIGEA.</w:t>
+      </w:r>
+    </w:p>
+    <w:p>
+      <w:pPr>
+        <w:pStyle w:val="PargrafodaLista"/>
+        <w:spacing w:after="0" w:line="360" w:lineRule="auto"/>
+        <w:ind w:left="708"/>
+        <w:jc w:val="both"/>
+        <w:rPr>
+          <w:rFonts w:ascii="Arial" w:hAnsi="Arial" w:cs="Arial"/>
+          <w:bCs/>
+          <w:sz w:val="24"/>
+          <w:szCs w:val="32"/>
+        </w:rPr>
+      </w:pPr>
+    </w:p>
+    <w:p>
+      <w:pPr>
+        <w:pStyle w:val="PargrafodaLista"/>
+        <w:spacing w:after="0" w:line="360" w:lineRule="auto"/>
+        <w:ind w:left="708"/>
+        <w:jc w:val="center"/>
+        <w:rPr>
+          <w:rFonts w:ascii="Arial" w:hAnsi="Arial" w:cs="Arial"/>
+          <w:bCs/>
+          <w:sz w:val="24"/>
+          <w:szCs w:val="32"/>
+        </w:rPr>
+      </w:pPr>
+      <w:r>
+        <w:rPr>
+          <w:noProof/>
+        </w:rPr>
+        <w:drawing>
+          <wp:inline distT="0" distB="0" distL="0" distR="0" wp14:anchorId="4E78A5DC" wp14:editId="057FC84F">
+            <wp:extent cx="1114425" cy="790575"/>
+            <wp:effectExtent l="0" t="0" r="9525" b="9525"/>
+            <wp:docPr id="44" name="Imagem 44" descr="Interface gráfica do usuário, Aplicativo, Teams&#10;&#10;Descrição gerada automaticamente"/>
+            <wp:cNvGraphicFramePr>
+              <a:graphicFrameLocks xmlns:a="http://schemas.openxmlformats.org/drawingml/2006/main" noChangeAspect="1"/>
+            </wp:cNvGraphicFramePr>
+            <a:graphic xmlns:a="http://schemas.openxmlformats.org/drawingml/2006/main">
+              <a:graphicData uri="http://schemas.openxmlformats.org/drawingml/2006/picture">
+                <pic:pic xmlns:pic="http://schemas.openxmlformats.org/drawingml/2006/picture">
+                  <pic:nvPicPr>
+                    <pic:cNvPr id="44" name="Imagem 44" descr="Interface gráfica do usuário, Aplicativo, Teams&#10;&#10;Descrição gerada automaticamente"/>
+                    <pic:cNvPicPr/>
+                  </pic:nvPicPr>
+                  <pic:blipFill>
+                    <a:blip r:embed="rId47"/>
+                    <a:stretch>
+                      <a:fillRect/>
+                    </a:stretch>
+                  </pic:blipFill>
+                  <pic:spPr>
+                    <a:xfrm>
+                      <a:off x="0" y="0"/>
+                      <a:ext cx="1114425" cy="790575"/>
+                    </a:xfrm>
+                    <a:prstGeom prst="rect">
+                      <a:avLst/>
+                    </a:prstGeom>
+                  </pic:spPr>
+                </pic:pic>
+              </a:graphicData>
+            </a:graphic>
+          </wp:inline>
+        </w:drawing>
+      </w:r>
+    </w:p>
+    <w:p>
+      <w:pPr>
+        <w:pStyle w:val="PargrafodaLista"/>
+        <w:spacing w:after="0" w:line="360" w:lineRule="auto"/>
+        <w:ind w:left="708"/>
+        <w:jc w:val="center"/>
+        <w:rPr>
+          <w:rFonts w:ascii="Arial" w:hAnsi="Arial" w:cs="Arial"/>
+          <w:bCs/>
+          <w:i/>
+          <w:iCs/>
+          <w:sz w:val="20"/>
+          <w:szCs w:val="24"/>
+        </w:rPr>
+      </w:pPr>
+      <w:r>
+        <w:rPr>
+          <w:rFonts w:ascii="Arial" w:hAnsi="Arial" w:cs="Arial"/>
+          <w:bCs/>
+          <w:i/>
+          <w:iCs/>
+          <w:sz w:val="20"/>
+          <w:szCs w:val="24"/>
+        </w:rPr>
+        <w:t>Imagem 50 – Ícone de exclusão.</w:t>
+      </w:r>
+    </w:p>
+    <w:p>
+      <w:pPr>
+        <w:pStyle w:val="PargrafodaLista"/>
+        <w:spacing w:after="0" w:line="360" w:lineRule="auto"/>
+        <w:ind w:left="708"/>
+        <w:jc w:val="center"/>
+        <w:rPr>
+          <w:rFonts w:ascii="Arial" w:hAnsi="Arial" w:cs="Arial"/>
+          <w:bCs/>
+          <w:i/>
+          <w:iCs/>
+          <w:sz w:val="20"/>
+          <w:szCs w:val="24"/>
+        </w:rPr>
+      </w:pPr>
+    </w:p>
+    <w:p>
+      <w:pPr>
+        <w:pStyle w:val="PargrafodaLista"/>
+        <w:spacing w:after="0" w:line="360" w:lineRule="auto"/>
+        <w:ind w:left="708"/>
+        <w:jc w:val="both"/>
+        <w:rPr>
+          <w:rFonts w:ascii="Arial" w:hAnsi="Arial" w:cs="Arial"/>
+          <w:bCs/>
+          <w:sz w:val="24"/>
+          <w:szCs w:val="32"/>
+        </w:rPr>
+      </w:pPr>
+      <w:r>
+        <w:rPr>
+          <w:rFonts w:ascii="Arial" w:hAnsi="Arial" w:cs="Arial"/>
+          <w:bCs/>
+          <w:sz w:val="24"/>
+          <w:szCs w:val="32"/>
+        </w:rPr>
+        <w:t>Caso o usuário deseje excluir algum registrado que está disponível na base de dados do sistema, deverá clicar nesse ícone para ser redirecionado para a área de exclusão.</w:t>
+      </w:r>
+    </w:p>
+    <w:p>
+      <w:pPr>
+        <w:pStyle w:val="PargrafodaLista"/>
+        <w:spacing w:after="0" w:line="360" w:lineRule="auto"/>
+        <w:ind w:left="708"/>
+        <w:jc w:val="both"/>
+        <w:rPr>
+          <w:rFonts w:ascii="Arial" w:hAnsi="Arial" w:cs="Arial"/>
+          <w:bCs/>
+          <w:sz w:val="24"/>
+          <w:szCs w:val="32"/>
+        </w:rPr>
+      </w:pPr>
+    </w:p>
+    <w:p>
+      <w:pPr>
+        <w:pStyle w:val="PargrafodaLista"/>
+        <w:spacing w:after="0" w:line="360" w:lineRule="auto"/>
+        <w:ind w:left="708"/>
+        <w:jc w:val="center"/>
+        <w:rPr>
+          <w:rFonts w:ascii="Arial" w:hAnsi="Arial" w:cs="Arial"/>
+          <w:bCs/>
+          <w:sz w:val="24"/>
+          <w:szCs w:val="32"/>
+        </w:rPr>
+      </w:pPr>
+      <w:r>
+        <w:rPr>
+          <w:noProof/>
+        </w:rPr>
+        <w:drawing>
+          <wp:inline distT="0" distB="0" distL="0" distR="0" wp14:anchorId="3D9B554E" wp14:editId="0B247285">
+            <wp:extent cx="3019425" cy="2124075"/>
+            <wp:effectExtent l="0" t="0" r="9525" b="9525"/>
+            <wp:docPr id="45" name="Imagem 45" descr="Interface gráfica do usuário, Texto, Aplicativo&#10;&#10;Descrição gerada automaticamente"/>
+            <wp:cNvGraphicFramePr>
+              <a:graphicFrameLocks xmlns:a="http://schemas.openxmlformats.org/drawingml/2006/main" noChangeAspect="1"/>
+            </wp:cNvGraphicFramePr>
+            <a:graphic xmlns:a="http://schemas.openxmlformats.org/drawingml/2006/main">
+              <a:graphicData uri="http://schemas.openxmlformats.org/drawingml/2006/picture">
+                <pic:pic xmlns:pic="http://schemas.openxmlformats.org/drawingml/2006/picture">
+                  <pic:nvPicPr>
+                    <pic:cNvPr id="45" name="Imagem 45" descr="Interface gráfica do usuário, Texto, Aplicativo&#10;&#10;Descrição gerada automaticamente"/>
+                    <pic:cNvPicPr/>
+                  </pic:nvPicPr>
+                  <pic:blipFill>
+                    <a:blip r:embed="rId48"/>
+                    <a:stretch>
+                      <a:fillRect/>
+                    </a:stretch>
+                  </pic:blipFill>
+                  <pic:spPr>
+                    <a:xfrm>
+                      <a:off x="0" y="0"/>
+                      <a:ext cx="3019425" cy="2124075"/>
+                    </a:xfrm>
+                    <a:prstGeom prst="rect">
+                      <a:avLst/>
+                    </a:prstGeom>
+                  </pic:spPr>
+                </pic:pic>
+              </a:graphicData>
+            </a:graphic>
+          </wp:inline>
+        </w:drawing>
+      </w:r>
+    </w:p>
+    <w:p>
+      <w:pPr>
+        <w:pStyle w:val="PargrafodaLista"/>
+        <w:spacing w:after="0" w:line="360" w:lineRule="auto"/>
+        <w:ind w:left="708"/>
+        <w:jc w:val="center"/>
+        <w:rPr>
+          <w:rFonts w:ascii="Arial" w:hAnsi="Arial" w:cs="Arial"/>
+          <w:bCs/>
+          <w:i/>
+          <w:iCs/>
+          <w:sz w:val="20"/>
+          <w:szCs w:val="24"/>
+        </w:rPr>
+      </w:pPr>
+      <w:r>
+        <w:rPr>
+          <w:rFonts w:ascii="Arial" w:hAnsi="Arial" w:cs="Arial"/>
+          <w:bCs/>
+          <w:i/>
+          <w:iCs/>
+          <w:sz w:val="20"/>
+          <w:szCs w:val="24"/>
+        </w:rPr>
+        <w:t>Imagem 51 – Área de exclusão de Usuários.</w:t>
+      </w:r>
+    </w:p>
+    <w:p>
+      <w:pPr>
+        <w:pStyle w:val="PargrafodaLista"/>
+        <w:spacing w:after="0" w:line="360" w:lineRule="auto"/>
+        <w:ind w:left="708"/>
+        <w:jc w:val="center"/>
+        <w:rPr>
+          <w:rFonts w:ascii="Arial" w:hAnsi="Arial" w:cs="Arial"/>
+          <w:bCs/>
+          <w:i/>
+          <w:iCs/>
+          <w:sz w:val="20"/>
+          <w:szCs w:val="24"/>
+        </w:rPr>
+      </w:pPr>
+    </w:p>
+    <w:p>
+      <w:pPr>
+        <w:pStyle w:val="PargrafodaLista"/>
+        <w:spacing w:after="0" w:line="360" w:lineRule="auto"/>
+        <w:ind w:left="708"/>
+        <w:jc w:val="both"/>
+        <w:rPr>
+          <w:rFonts w:ascii="Arial" w:hAnsi="Arial" w:cs="Arial"/>
+          <w:bCs/>
+          <w:sz w:val="24"/>
+          <w:szCs w:val="32"/>
+        </w:rPr>
+      </w:pPr>
+      <w:r>
+        <w:rPr>
+          <w:rFonts w:ascii="Arial" w:hAnsi="Arial" w:cs="Arial"/>
+          <w:bCs/>
+          <w:sz w:val="24"/>
+          <w:szCs w:val="32"/>
+        </w:rPr>
+        <w:t>A área de exclusão se padroniza para todas as áreas da aplicação WEB, sendo necessário o ID (identificador) do usuário, processo, arquivo ou mensagem que o usuário deseja excluir.</w:t>
+      </w:r>
+    </w:p>
+    <w:p>
+      <w:pPr>
+        <w:pStyle w:val="PargrafodaLista"/>
+        <w:spacing w:after="0" w:line="360" w:lineRule="auto"/>
+        <w:ind w:left="708"/>
+        <w:jc w:val="both"/>
+        <w:rPr>
+          <w:rFonts w:ascii="Arial" w:hAnsi="Arial" w:cs="Arial"/>
+          <w:bCs/>
+          <w:sz w:val="24"/>
+          <w:szCs w:val="32"/>
+        </w:rPr>
+      </w:pPr>
+      <w:r>
+        <w:rPr>
+          <w:rFonts w:ascii="Arial" w:hAnsi="Arial" w:cs="Arial"/>
+          <w:bCs/>
+          <w:sz w:val="24"/>
+          <w:szCs w:val="32"/>
+        </w:rPr>
+        <w:t>Essa ação uma vez realizada, é impossível recuperar os dados apagados pelo administrador.</w:t>
+      </w:r>
+    </w:p>
+    <w:p>
+      <w:pPr>
+        <w:pStyle w:val="PargrafodaLista"/>
+        <w:spacing w:after="0" w:line="360" w:lineRule="auto"/>
+        <w:ind w:left="708"/>
+        <w:jc w:val="both"/>
+        <w:rPr>
+          <w:rFonts w:ascii="Arial" w:hAnsi="Arial" w:cs="Arial"/>
+          <w:b/>
+          <w:sz w:val="32"/>
+          <w:szCs w:val="40"/>
+        </w:rPr>
+      </w:pPr>
+      <w:r>
+        <w:rPr>
+          <w:rFonts w:ascii="Arial" w:hAnsi="Arial" w:cs="Arial"/>
+          <w:b/>
+          <w:sz w:val="32"/>
+          <w:szCs w:val="40"/>
+        </w:rPr>
+        <w:t>5.5. Perfil</w:t>
+      </w:r>
+    </w:p>
+    <w:p>
+      <w:pPr>
+        <w:pStyle w:val="PargrafodaLista"/>
+        <w:spacing w:after="0" w:line="360" w:lineRule="auto"/>
+        <w:ind w:left="708"/>
+        <w:jc w:val="both"/>
+        <w:rPr>
+          <w:rFonts w:ascii="Arial" w:hAnsi="Arial" w:cs="Arial"/>
+          <w:b/>
+          <w:sz w:val="32"/>
+          <w:szCs w:val="40"/>
+        </w:rPr>
+      </w:pPr>
+    </w:p>
+    <w:p>
+      <w:pPr>
+        <w:pStyle w:val="PargrafodaLista"/>
+        <w:spacing w:after="0" w:line="360" w:lineRule="auto"/>
+        <w:ind w:left="708"/>
+        <w:jc w:val="both"/>
+        <w:rPr>
+          <w:rFonts w:ascii="Arial" w:hAnsi="Arial" w:cs="Arial"/>
+          <w:b/>
+          <w:sz w:val="32"/>
+          <w:szCs w:val="40"/>
+        </w:rPr>
+      </w:pPr>
+      <w:r>
+        <w:rPr>
+          <w:rFonts w:ascii="Arial" w:hAnsi="Arial" w:cs="Arial"/>
+          <w:b/>
+          <w:sz w:val="32"/>
+          <w:szCs w:val="40"/>
+        </w:rPr>
+        <w:t>5.5.1. Sair</w:t>
       </w:r>
     </w:p>
     <w:sectPr>
-      <w:headerReference w:type="default" r:id="rId39"/>
-      <w:footerReference w:type="default" r:id="rId40"/>
+      <w:headerReference w:type="default" r:id="rId49"/>
+      <w:footerReference w:type="default" r:id="rId50"/>
       <w:pgSz w:w="11906" w:h="16838"/>
       <w:pgMar w:top="1417" w:right="1701" w:bottom="1417" w:left="1701" w:header="708" w:footer="708" w:gutter="0"/>
       <w:cols w:space="708"/>

</xml_diff>

<commit_message>
administrador sem processos sem acesso
</commit_message>
<xml_diff>
--- a/Documentos/Manual do Usuário/Advocacia - Manual do Usuário.docx
+++ b/Documentos/Manual do Usuário/Advocacia - Manual do Usuário.docx
@@ -1604,6 +1604,58 @@
     </w:p>
     <w:p>
       <w:pPr>
+        <w:pStyle w:val="PargrafodaLista"/>
+        <w:ind w:left="1080"/>
+        <w:rPr>
+          <w:rFonts w:ascii="Arial" w:hAnsi="Arial" w:cs="Arial"/>
+          <w:bCs/>
+          <w:sz w:val="24"/>
+        </w:rPr>
+      </w:pPr>
+      <w:r>
+        <w:rPr>
+          <w:rFonts w:ascii="Arial" w:hAnsi="Arial" w:cs="Arial"/>
+          <w:b/>
+          <w:sz w:val="24"/>
+        </w:rPr>
+        <w:tab/>
+      </w:r>
+      <w:r>
+        <w:rPr>
+          <w:rFonts w:ascii="Arial" w:hAnsi="Arial" w:cs="Arial"/>
+          <w:b/>
+          <w:sz w:val="24"/>
+        </w:rPr>
+        <w:tab/>
+        <w:t>4</w:t>
+      </w:r>
+      <w:r>
+        <w:rPr>
+          <w:rFonts w:ascii="Arial" w:hAnsi="Arial" w:cs="Arial"/>
+          <w:b/>
+          <w:sz w:val="24"/>
+        </w:rPr>
+        <w:t>.5.4.2.4.</w:t>
+      </w:r>
+      <w:r>
+        <w:rPr>
+          <w:rFonts w:ascii="Arial" w:hAnsi="Arial" w:cs="Arial"/>
+          <w:b/>
+          <w:sz w:val="24"/>
+        </w:rPr>
+        <w:t xml:space="preserve"> </w:t>
+      </w:r>
+      <w:r>
+        <w:rPr>
+          <w:rFonts w:ascii="Arial" w:hAnsi="Arial" w:cs="Arial"/>
+          <w:bCs/>
+          <w:sz w:val="24"/>
+        </w:rPr>
+        <w:t>Editar</w:t>
+      </w:r>
+    </w:p>
+    <w:p>
+      <w:pPr>
         <w:rPr>
           <w:rFonts w:ascii="Arial" w:hAnsi="Arial" w:cs="Arial"/>
           <w:sz w:val="24"/>
@@ -2197,7 +2249,6 @@
           <w:sz w:val="32"/>
           <w:szCs w:val="32"/>
         </w:rPr>
-        <w:lastRenderedPageBreak/>
         <w:t xml:space="preserve">1. </w:t>
       </w:r>
       <w:r>
@@ -8874,6 +8925,223 @@
     <w:p>
       <w:pPr>
         <w:pStyle w:val="PargrafodaLista"/>
+        <w:spacing w:after="0" w:line="360" w:lineRule="auto"/>
+        <w:ind w:left="709"/>
+        <w:jc w:val="both"/>
+        <w:rPr>
+          <w:rFonts w:ascii="Arial" w:hAnsi="Arial" w:cs="Arial"/>
+          <w:b/>
+          <w:sz w:val="32"/>
+          <w:szCs w:val="40"/>
+        </w:rPr>
+      </w:pPr>
+      <w:r>
+        <w:rPr>
+          <w:rFonts w:ascii="Arial" w:hAnsi="Arial" w:cs="Arial"/>
+          <w:b/>
+          <w:sz w:val="32"/>
+          <w:szCs w:val="40"/>
+        </w:rPr>
+        <w:lastRenderedPageBreak/>
+        <w:t>4.5.4.2.4. Editar</w:t>
+      </w:r>
+    </w:p>
+    <w:p>
+      <w:pPr>
+        <w:pStyle w:val="PargrafodaLista"/>
+        <w:spacing w:after="0" w:line="360" w:lineRule="auto"/>
+        <w:ind w:left="709"/>
+        <w:jc w:val="both"/>
+        <w:rPr>
+          <w:rFonts w:ascii="Arial" w:hAnsi="Arial" w:cs="Arial"/>
+          <w:bCs/>
+          <w:sz w:val="24"/>
+          <w:szCs w:val="32"/>
+        </w:rPr>
+      </w:pPr>
+      <w:r>
+        <w:rPr>
+          <w:rFonts w:ascii="Arial" w:hAnsi="Arial" w:cs="Arial"/>
+          <w:bCs/>
+          <w:sz w:val="24"/>
+          <w:szCs w:val="32"/>
+        </w:rPr>
+        <w:t>A área da edição da consulta de processos disponibiliza ações que auxiliam o usuário na hora de editar o processo, podendo acrescentar, remover e excluir o processo através da edição.</w:t>
+      </w:r>
+    </w:p>
+    <w:p>
+      <w:pPr>
+        <w:pStyle w:val="PargrafodaLista"/>
+        <w:spacing w:after="0" w:line="360" w:lineRule="auto"/>
+        <w:ind w:left="709"/>
+        <w:jc w:val="both"/>
+        <w:rPr>
+          <w:rFonts w:ascii="Arial" w:hAnsi="Arial" w:cs="Arial"/>
+          <w:bCs/>
+          <w:sz w:val="24"/>
+          <w:szCs w:val="32"/>
+        </w:rPr>
+      </w:pPr>
+    </w:p>
+    <w:p>
+      <w:pPr>
+        <w:pStyle w:val="PargrafodaLista"/>
+        <w:spacing w:after="0" w:line="360" w:lineRule="auto"/>
+        <w:ind w:left="709"/>
+        <w:jc w:val="center"/>
+        <w:rPr>
+          <w:rFonts w:ascii="Arial" w:hAnsi="Arial" w:cs="Arial"/>
+          <w:bCs/>
+          <w:sz w:val="24"/>
+          <w:szCs w:val="32"/>
+        </w:rPr>
+      </w:pPr>
+      <w:r>
+        <w:rPr>
+          <w:noProof/>
+        </w:rPr>
+        <w:drawing>
+          <wp:inline distT="0" distB="0" distL="0" distR="0" wp14:anchorId="5FE34D93" wp14:editId="2E23F7C4">
+            <wp:extent cx="4572000" cy="3857625"/>
+            <wp:effectExtent l="0" t="0" r="0" b="9525"/>
+            <wp:docPr id="37" name="Imagem 37"/>
+            <wp:cNvGraphicFramePr>
+              <a:graphicFrameLocks xmlns:a="http://schemas.openxmlformats.org/drawingml/2006/main" noChangeAspect="1"/>
+            </wp:cNvGraphicFramePr>
+            <a:graphic xmlns:a="http://schemas.openxmlformats.org/drawingml/2006/main">
+              <a:graphicData uri="http://schemas.openxmlformats.org/drawingml/2006/picture">
+                <pic:pic xmlns:pic="http://schemas.openxmlformats.org/drawingml/2006/picture">
+                  <pic:nvPicPr>
+                    <pic:cNvPr id="1" name=""/>
+                    <pic:cNvPicPr/>
+                  </pic:nvPicPr>
+                  <pic:blipFill>
+                    <a:blip r:embed="rId39"/>
+                    <a:stretch>
+                      <a:fillRect/>
+                    </a:stretch>
+                  </pic:blipFill>
+                  <pic:spPr>
+                    <a:xfrm>
+                      <a:off x="0" y="0"/>
+                      <a:ext cx="4572000" cy="3857625"/>
+                    </a:xfrm>
+                    <a:prstGeom prst="rect">
+                      <a:avLst/>
+                    </a:prstGeom>
+                  </pic:spPr>
+                </pic:pic>
+              </a:graphicData>
+            </a:graphic>
+          </wp:inline>
+        </w:drawing>
+      </w:r>
+    </w:p>
+    <w:p>
+      <w:pPr>
+        <w:pStyle w:val="PargrafodaLista"/>
+        <w:spacing w:after="0" w:line="360" w:lineRule="auto"/>
+        <w:ind w:left="709"/>
+        <w:jc w:val="center"/>
+        <w:rPr>
+          <w:rFonts w:ascii="Arial" w:hAnsi="Arial" w:cs="Arial"/>
+          <w:bCs/>
+          <w:i/>
+          <w:iCs/>
+          <w:sz w:val="20"/>
+          <w:szCs w:val="24"/>
+          <w:u w:val="single"/>
+        </w:rPr>
+      </w:pPr>
+      <w:r>
+        <w:rPr>
+          <w:rFonts w:ascii="Arial" w:hAnsi="Arial" w:cs="Arial"/>
+          <w:bCs/>
+          <w:i/>
+          <w:iCs/>
+          <w:sz w:val="20"/>
+          <w:szCs w:val="24"/>
+        </w:rPr>
+        <w:t xml:space="preserve">Imagem 32 </w:t>
+      </w:r>
+      <w:r>
+        <w:rPr>
+          <w:rFonts w:ascii="Arial" w:hAnsi="Arial" w:cs="Arial"/>
+          <w:bCs/>
+          <w:i/>
+          <w:iCs/>
+          <w:sz w:val="20"/>
+          <w:szCs w:val="24"/>
+        </w:rPr>
+        <w:t>– Área de edição do consultar processos.</w:t>
+      </w:r>
+    </w:p>
+    <w:p>
+      <w:pPr>
+        <w:pStyle w:val="PargrafodaLista"/>
+        <w:spacing w:after="0" w:line="360" w:lineRule="auto"/>
+        <w:ind w:left="709"/>
+        <w:jc w:val="center"/>
+        <w:rPr>
+          <w:rFonts w:ascii="Arial" w:hAnsi="Arial" w:cs="Arial"/>
+          <w:bCs/>
+          <w:i/>
+          <w:iCs/>
+          <w:sz w:val="20"/>
+          <w:szCs w:val="24"/>
+          <w:u w:val="single"/>
+        </w:rPr>
+      </w:pPr>
+    </w:p>
+    <w:p>
+      <w:pPr>
+        <w:pStyle w:val="PargrafodaLista"/>
+        <w:spacing w:after="0" w:line="360" w:lineRule="auto"/>
+        <w:ind w:left="709"/>
+        <w:jc w:val="both"/>
+        <w:rPr>
+          <w:rFonts w:ascii="Arial" w:hAnsi="Arial" w:cs="Arial"/>
+          <w:bCs/>
+          <w:sz w:val="24"/>
+          <w:szCs w:val="32"/>
+        </w:rPr>
+      </w:pPr>
+      <w:r>
+        <w:rPr>
+          <w:rFonts w:ascii="Arial" w:hAnsi="Arial" w:cs="Arial"/>
+          <w:bCs/>
+          <w:sz w:val="24"/>
+          <w:szCs w:val="32"/>
+        </w:rPr>
+        <w:t>Na hora da edição, as informações que já pertencem ao processo estarão disponíveis, como os advogados cadastrados no sistema que já estão relacionados ao processo, disponibilizando a adição dos que ainda não estão cadastrados</w:t>
+      </w:r>
+      <w:r>
+        <w:rPr>
+          <w:rFonts w:ascii="Arial" w:hAnsi="Arial" w:cs="Arial"/>
+          <w:bCs/>
+          <w:sz w:val="24"/>
+          <w:szCs w:val="32"/>
+        </w:rPr>
+        <w:t>, como a remoção dos que já estão cadastrados e a exclusão dos processos. A edição é dinâmica e auxilia o usuário a ver o que ele está realizando na edição do processo.</w:t>
+      </w:r>
+    </w:p>
+    <w:p>
+      <w:pPr>
+        <w:pStyle w:val="PargrafodaLista"/>
+        <w:spacing w:after="0" w:line="360" w:lineRule="auto"/>
+        <w:ind w:left="709"/>
+        <w:jc w:val="both"/>
+        <w:rPr>
+          <w:rFonts w:ascii="Arial" w:hAnsi="Arial" w:cs="Arial"/>
+          <w:bCs/>
+          <w:sz w:val="24"/>
+          <w:szCs w:val="32"/>
+        </w:rPr>
+      </w:pPr>
+    </w:p>
+    <w:p>
+      <w:pPr>
+        <w:pStyle w:val="PargrafodaLista"/>
         <w:numPr>
           <w:ilvl w:val="0"/>
           <w:numId w:val="3"/>
@@ -8894,39 +9162,48 @@
           <w:sz w:val="32"/>
           <w:szCs w:val="40"/>
         </w:rPr>
+        <w:t>Usabilidade – WEB</w:t>
+      </w:r>
+    </w:p>
+    <w:p>
+      <w:pPr>
+        <w:pStyle w:val="PargrafodaLista"/>
+        <w:spacing w:after="0" w:line="360" w:lineRule="auto"/>
+        <w:jc w:val="both"/>
+        <w:rPr>
+          <w:rFonts w:ascii="Arial" w:hAnsi="Arial" w:cs="Arial"/>
+          <w:bCs/>
+          <w:sz w:val="24"/>
+          <w:szCs w:val="32"/>
+        </w:rPr>
+      </w:pPr>
+      <w:r>
+        <w:rPr>
+          <w:rFonts w:ascii="Arial" w:hAnsi="Arial" w:cs="Arial"/>
+          <w:bCs/>
+          <w:sz w:val="24"/>
+          <w:szCs w:val="32"/>
+        </w:rPr>
+        <w:t xml:space="preserve">O sistema WEB foi desenvolvido </w:t>
+      </w:r>
+      <w:r>
+        <w:rPr>
+          <w:rFonts w:ascii="Arial" w:hAnsi="Arial" w:cs="Arial"/>
+          <w:bCs/>
+          <w:sz w:val="24"/>
+          <w:szCs w:val="32"/>
+        </w:rPr>
+        <w:t xml:space="preserve">para melhorar o auxílio para a equipe de gerência do sistema. Através da usabilidade disponível no sistema desenvolvido para internet, o administrador poderá editar e excluir dados </w:t>
+      </w:r>
+      <w:r>
+        <w:rPr>
+          <w:rFonts w:ascii="Arial" w:hAnsi="Arial" w:cs="Arial"/>
+          <w:bCs/>
+          <w:sz w:val="24"/>
+          <w:szCs w:val="32"/>
+        </w:rPr>
         <w:lastRenderedPageBreak/>
-        <w:t>Usabilidade – WEB</w:t>
-      </w:r>
-    </w:p>
-    <w:p>
-      <w:pPr>
-        <w:pStyle w:val="PargrafodaLista"/>
-        <w:spacing w:after="0" w:line="360" w:lineRule="auto"/>
-        <w:jc w:val="both"/>
-        <w:rPr>
-          <w:rFonts w:ascii="Arial" w:hAnsi="Arial" w:cs="Arial"/>
-          <w:bCs/>
-          <w:sz w:val="24"/>
-          <w:szCs w:val="32"/>
-        </w:rPr>
-      </w:pPr>
-      <w:r>
-        <w:rPr>
-          <w:rFonts w:ascii="Arial" w:hAnsi="Arial" w:cs="Arial"/>
-          <w:bCs/>
-          <w:sz w:val="24"/>
-          <w:szCs w:val="32"/>
-        </w:rPr>
-        <w:t xml:space="preserve">O sistema WEB foi desenvolvido </w:t>
-      </w:r>
-      <w:r>
-        <w:rPr>
-          <w:rFonts w:ascii="Arial" w:hAnsi="Arial" w:cs="Arial"/>
-          <w:bCs/>
-          <w:sz w:val="24"/>
-          <w:szCs w:val="32"/>
-        </w:rPr>
-        <w:t>para melhorar o auxílio para a equipe de gerência do sistema. Através da usabilidade disponível no sistema desenvolvido para internet, o administrador poderá editar e excluir dados através do seu celular, para isso, ele deverá conter o seu usuário e senha (</w:t>
+        <w:t>através do seu celular, para isso, ele deverá conter o seu usuário e senha (</w:t>
       </w:r>
       <w:r>
         <w:rPr>
@@ -9122,7 +9399,7 @@
                     <pic:cNvPicPr/>
                   </pic:nvPicPr>
                   <pic:blipFill>
-                    <a:blip r:embed="rId39"/>
+                    <a:blip r:embed="rId40"/>
                     <a:stretch>
                       <a:fillRect/>
                     </a:stretch>
@@ -9206,7 +9483,6 @@
           <w:sz w:val="24"/>
           <w:szCs w:val="32"/>
         </w:rPr>
-        <w:lastRenderedPageBreak/>
         <w:t>Após preencher os campos com o usuário e senha, o usuário deverá aguardar a resposta de autenticação do sistema. Caso o usuário e senha estejam corretos, o usuário poderá seguir em frente. Caso contrário, os erros serão apontados.</w:t>
       </w:r>
     </w:p>
@@ -9242,6 +9518,7 @@
           <w:sz w:val="32"/>
           <w:szCs w:val="40"/>
         </w:rPr>
+        <w:lastRenderedPageBreak/>
         <w:t xml:space="preserve">5.2. Barra Lateral </w:t>
       </w:r>
     </w:p>
@@ -9377,7 +9654,7 @@
                     <pic:cNvPicPr/>
                   </pic:nvPicPr>
                   <pic:blipFill>
-                    <a:blip r:embed="rId40"/>
+                    <a:blip r:embed="rId41"/>
                     <a:stretch>
                       <a:fillRect/>
                     </a:stretch>
@@ -9455,7 +9732,6 @@
           <w:sz w:val="24"/>
           <w:szCs w:val="32"/>
         </w:rPr>
-        <w:lastRenderedPageBreak/>
         <w:t>Esses quatros recursos que se encontram na barra lateral são recursos que trazem informação da base de dados do SIGEA para a visualização do usuário. Essa base de dados está ligada no sistema na versão para computadores (</w:t>
       </w:r>
       <w:r>
@@ -9647,7 +9923,7 @@
                     <pic:cNvPicPr/>
                   </pic:nvPicPr>
                   <pic:blipFill>
-                    <a:blip r:embed="rId41"/>
+                    <a:blip r:embed="rId42"/>
                     <a:stretch>
                       <a:fillRect/>
                     </a:stretch>
@@ -9804,7 +10080,7 @@
                     <pic:cNvPicPr/>
                   </pic:nvPicPr>
                   <pic:blipFill>
-                    <a:blip r:embed="rId42"/>
+                    <a:blip r:embed="rId43"/>
                     <a:stretch>
                       <a:fillRect/>
                     </a:stretch>
@@ -9959,7 +10235,7 @@
                     <pic:cNvPicPr/>
                   </pic:nvPicPr>
                   <pic:blipFill>
-                    <a:blip r:embed="rId43"/>
+                    <a:blip r:embed="rId44"/>
                     <a:stretch>
                       <a:fillRect/>
                     </a:stretch>
@@ -10116,7 +10392,7 @@
                     <pic:cNvPicPr/>
                   </pic:nvPicPr>
                   <pic:blipFill>
-                    <a:blip r:embed="rId44"/>
+                    <a:blip r:embed="rId45"/>
                     <a:stretch>
                       <a:fillRect/>
                     </a:stretch>
@@ -10284,7 +10560,7 @@
                     <pic:cNvPicPr/>
                   </pic:nvPicPr>
                   <pic:blipFill>
-                    <a:blip r:embed="rId45"/>
+                    <a:blip r:embed="rId46"/>
                     <a:stretch>
                       <a:fillRect/>
                     </a:stretch>
@@ -10423,7 +10699,7 @@
                     <pic:cNvPicPr/>
                   </pic:nvPicPr>
                   <pic:blipFill>
-                    <a:blip r:embed="rId46"/>
+                    <a:blip r:embed="rId47"/>
                     <a:stretch>
                       <a:fillRect/>
                     </a:stretch>
@@ -10711,7 +10987,7 @@
                     <pic:cNvPicPr/>
                   </pic:nvPicPr>
                   <pic:blipFill>
-                    <a:blip r:embed="rId47"/>
+                    <a:blip r:embed="rId48"/>
                     <a:stretch>
                       <a:fillRect/>
                     </a:stretch>
@@ -10845,7 +11121,7 @@
                     <pic:cNvPicPr/>
                   </pic:nvPicPr>
                   <pic:blipFill>
-                    <a:blip r:embed="rId48"/>
+                    <a:blip r:embed="rId49"/>
                     <a:stretch>
                       <a:fillRect/>
                     </a:stretch>
@@ -10963,6 +11239,20 @@
         <w:jc w:val="both"/>
         <w:rPr>
           <w:rFonts w:ascii="Arial" w:hAnsi="Arial" w:cs="Arial"/>
+          <w:bCs/>
+          <w:sz w:val="24"/>
+          <w:szCs w:val="32"/>
+        </w:rPr>
+      </w:pPr>
+    </w:p>
+    <w:p>
+      <w:pPr>
+        <w:pStyle w:val="PargrafodaLista"/>
+        <w:spacing w:after="0" w:line="360" w:lineRule="auto"/>
+        <w:ind w:left="708"/>
+        <w:jc w:val="both"/>
+        <w:rPr>
+          <w:rFonts w:ascii="Arial" w:hAnsi="Arial" w:cs="Arial"/>
           <w:b/>
           <w:sz w:val="32"/>
           <w:szCs w:val="40"/>
@@ -10986,6 +11276,134 @@
         <w:jc w:val="both"/>
         <w:rPr>
           <w:rFonts w:ascii="Arial" w:hAnsi="Arial" w:cs="Arial"/>
+          <w:bCs/>
+          <w:sz w:val="24"/>
+          <w:szCs w:val="32"/>
+        </w:rPr>
+      </w:pPr>
+      <w:r>
+        <w:rPr>
+          <w:rFonts w:ascii="Arial" w:hAnsi="Arial" w:cs="Arial"/>
+          <w:bCs/>
+          <w:sz w:val="24"/>
+          <w:szCs w:val="32"/>
+        </w:rPr>
+        <w:t xml:space="preserve">Na barra lateral esquerda existe uma área de perfil disponível, que é identificada através do nome do usuário que você. Nesta área, você poderá ver suas informações que estão registradas na base de dados do </w:t>
+      </w:r>
+      <w:r>
+        <w:rPr>
+          <w:rFonts w:ascii="Arial" w:hAnsi="Arial" w:cs="Arial"/>
+          <w:bCs/>
+          <w:sz w:val="24"/>
+          <w:szCs w:val="32"/>
+        </w:rPr>
+        <w:lastRenderedPageBreak/>
+        <w:t>sistema e poderá também sair do sistema na opção disponível nesse menu.</w:t>
+      </w:r>
+    </w:p>
+    <w:p>
+      <w:pPr>
+        <w:pStyle w:val="PargrafodaLista"/>
+        <w:spacing w:after="0" w:line="360" w:lineRule="auto"/>
+        <w:ind w:left="708"/>
+        <w:jc w:val="both"/>
+        <w:rPr>
+          <w:rFonts w:ascii="Arial" w:hAnsi="Arial" w:cs="Arial"/>
+          <w:bCs/>
+          <w:sz w:val="24"/>
+          <w:szCs w:val="32"/>
+        </w:rPr>
+      </w:pPr>
+    </w:p>
+    <w:p>
+      <w:pPr>
+        <w:pStyle w:val="PargrafodaLista"/>
+        <w:spacing w:after="0" w:line="360" w:lineRule="auto"/>
+        <w:ind w:left="708"/>
+        <w:jc w:val="center"/>
+        <w:rPr>
+          <w:rFonts w:ascii="Arial" w:hAnsi="Arial" w:cs="Arial"/>
+          <w:bCs/>
+          <w:sz w:val="24"/>
+          <w:szCs w:val="32"/>
+        </w:rPr>
+      </w:pPr>
+      <w:r>
+        <w:rPr>
+          <w:noProof/>
+        </w:rPr>
+        <w:drawing>
+          <wp:inline distT="0" distB="0" distL="0" distR="0" wp14:anchorId="310B0859" wp14:editId="0F4C1062">
+            <wp:extent cx="2619375" cy="2171700"/>
+            <wp:effectExtent l="0" t="0" r="9525" b="0"/>
+            <wp:docPr id="46" name="Imagem 46"/>
+            <wp:cNvGraphicFramePr>
+              <a:graphicFrameLocks xmlns:a="http://schemas.openxmlformats.org/drawingml/2006/main" noChangeAspect="1"/>
+            </wp:cNvGraphicFramePr>
+            <a:graphic xmlns:a="http://schemas.openxmlformats.org/drawingml/2006/main">
+              <a:graphicData uri="http://schemas.openxmlformats.org/drawingml/2006/picture">
+                <pic:pic xmlns:pic="http://schemas.openxmlformats.org/drawingml/2006/picture">
+                  <pic:nvPicPr>
+                    <pic:cNvPr id="1" name=""/>
+                    <pic:cNvPicPr/>
+                  </pic:nvPicPr>
+                  <pic:blipFill>
+                    <a:blip r:embed="rId50"/>
+                    <a:stretch>
+                      <a:fillRect/>
+                    </a:stretch>
+                  </pic:blipFill>
+                  <pic:spPr>
+                    <a:xfrm>
+                      <a:off x="0" y="0"/>
+                      <a:ext cx="2619375" cy="2171700"/>
+                    </a:xfrm>
+                    <a:prstGeom prst="rect">
+                      <a:avLst/>
+                    </a:prstGeom>
+                  </pic:spPr>
+                </pic:pic>
+              </a:graphicData>
+            </a:graphic>
+          </wp:inline>
+        </w:drawing>
+      </w:r>
+    </w:p>
+    <w:p>
+      <w:pPr>
+        <w:pStyle w:val="PargrafodaLista"/>
+        <w:spacing w:after="0" w:line="360" w:lineRule="auto"/>
+        <w:ind w:left="708"/>
+        <w:jc w:val="center"/>
+        <w:rPr>
+          <w:rFonts w:ascii="Arial" w:hAnsi="Arial" w:cs="Arial"/>
+          <w:bCs/>
+          <w:i/>
+          <w:iCs/>
+          <w:sz w:val="20"/>
+          <w:szCs w:val="24"/>
+        </w:rPr>
+      </w:pPr>
+      <w:r>
+        <w:rPr>
+          <w:rFonts w:ascii="Arial" w:hAnsi="Arial" w:cs="Arial"/>
+          <w:bCs/>
+          <w:i/>
+          <w:iCs/>
+          <w:sz w:val="20"/>
+          <w:szCs w:val="24"/>
+        </w:rPr>
+        <w:t>Imagem 53 – Área do perfil do usuário.</w:t>
+      </w:r>
+    </w:p>
+    <w:p>
+      <w:pPr>
+        <w:pStyle w:val="PargrafodaLista"/>
+        <w:spacing w:after="0" w:line="360" w:lineRule="auto"/>
+        <w:ind w:left="708"/>
+        <w:jc w:val="both"/>
+        <w:rPr>
+          <w:rFonts w:ascii="Arial" w:hAnsi="Arial" w:cs="Arial"/>
           <w:b/>
           <w:sz w:val="32"/>
           <w:szCs w:val="40"/>
@@ -11015,9 +11433,127 @@
         <w:t>5.5.1. Sair</w:t>
       </w:r>
     </w:p>
+    <w:p>
+      <w:pPr>
+        <w:pStyle w:val="PargrafodaLista"/>
+        <w:spacing w:after="0" w:line="360" w:lineRule="auto"/>
+        <w:ind w:left="708"/>
+        <w:jc w:val="both"/>
+        <w:rPr>
+          <w:rFonts w:ascii="Arial" w:hAnsi="Arial" w:cs="Arial"/>
+          <w:bCs/>
+          <w:sz w:val="24"/>
+          <w:szCs w:val="32"/>
+        </w:rPr>
+      </w:pPr>
+      <w:r>
+        <w:rPr>
+          <w:rFonts w:ascii="Arial" w:hAnsi="Arial" w:cs="Arial"/>
+          <w:bCs/>
+          <w:sz w:val="24"/>
+          <w:szCs w:val="32"/>
+        </w:rPr>
+        <w:t>O botão de sair encontrado dentro do perfil do usuário serve para que o usuário possa retirar o seu acesso do sistema, impedindo que terceiros possam entrar em seu computador e usar sua conta. Esse botão irá fazer você retornar para a tela de login, e será impedido de entrar novamente sem passar pela autenticação novamente.</w:t>
+      </w:r>
+    </w:p>
+    <w:p>
+      <w:pPr>
+        <w:pStyle w:val="PargrafodaLista"/>
+        <w:spacing w:after="0" w:line="360" w:lineRule="auto"/>
+        <w:ind w:left="708"/>
+        <w:jc w:val="both"/>
+        <w:rPr>
+          <w:rFonts w:ascii="Arial" w:hAnsi="Arial" w:cs="Arial"/>
+          <w:bCs/>
+          <w:sz w:val="24"/>
+          <w:szCs w:val="32"/>
+        </w:rPr>
+      </w:pPr>
+    </w:p>
+    <w:p>
+      <w:pPr>
+        <w:pStyle w:val="PargrafodaLista"/>
+        <w:spacing w:after="0" w:line="360" w:lineRule="auto"/>
+        <w:ind w:left="708"/>
+        <w:jc w:val="center"/>
+        <w:rPr>
+          <w:rFonts w:ascii="Arial" w:hAnsi="Arial" w:cs="Arial"/>
+          <w:bCs/>
+          <w:sz w:val="24"/>
+          <w:szCs w:val="32"/>
+        </w:rPr>
+      </w:pPr>
+      <w:r>
+        <w:rPr>
+          <w:noProof/>
+        </w:rPr>
+        <w:drawing>
+          <wp:inline distT="0" distB="0" distL="0" distR="0" wp14:anchorId="5A6E084D" wp14:editId="4A414C1C">
+            <wp:extent cx="2447925" cy="2305050"/>
+            <wp:effectExtent l="0" t="0" r="9525" b="0"/>
+            <wp:docPr id="47" name="Imagem 47"/>
+            <wp:cNvGraphicFramePr>
+              <a:graphicFrameLocks xmlns:a="http://schemas.openxmlformats.org/drawingml/2006/main" noChangeAspect="1"/>
+            </wp:cNvGraphicFramePr>
+            <a:graphic xmlns:a="http://schemas.openxmlformats.org/drawingml/2006/main">
+              <a:graphicData uri="http://schemas.openxmlformats.org/drawingml/2006/picture">
+                <pic:pic xmlns:pic="http://schemas.openxmlformats.org/drawingml/2006/picture">
+                  <pic:nvPicPr>
+                    <pic:cNvPr id="1" name=""/>
+                    <pic:cNvPicPr/>
+                  </pic:nvPicPr>
+                  <pic:blipFill>
+                    <a:blip r:embed="rId51"/>
+                    <a:stretch>
+                      <a:fillRect/>
+                    </a:stretch>
+                  </pic:blipFill>
+                  <pic:spPr>
+                    <a:xfrm>
+                      <a:off x="0" y="0"/>
+                      <a:ext cx="2447925" cy="2305050"/>
+                    </a:xfrm>
+                    <a:prstGeom prst="rect">
+                      <a:avLst/>
+                    </a:prstGeom>
+                  </pic:spPr>
+                </pic:pic>
+              </a:graphicData>
+            </a:graphic>
+          </wp:inline>
+        </w:drawing>
+      </w:r>
+    </w:p>
+    <w:p>
+      <w:pPr>
+        <w:pStyle w:val="PargrafodaLista"/>
+        <w:spacing w:after="0" w:line="360" w:lineRule="auto"/>
+        <w:ind w:left="708"/>
+        <w:jc w:val="center"/>
+        <w:rPr>
+          <w:rFonts w:ascii="Arial" w:hAnsi="Arial" w:cs="Arial"/>
+          <w:bCs/>
+          <w:i/>
+          <w:iCs/>
+          <w:sz w:val="20"/>
+          <w:szCs w:val="24"/>
+        </w:rPr>
+      </w:pPr>
+      <w:r>
+        <w:rPr>
+          <w:rFonts w:ascii="Arial" w:hAnsi="Arial" w:cs="Arial"/>
+          <w:bCs/>
+          <w:i/>
+          <w:iCs/>
+          <w:sz w:val="20"/>
+          <w:szCs w:val="24"/>
+        </w:rPr>
+        <w:t>Imagem 54 – Botão de sair dentro da área do usuário.</w:t>
+      </w:r>
+    </w:p>
     <w:sectPr>
-      <w:headerReference w:type="default" r:id="rId49"/>
-      <w:footerReference w:type="default" r:id="rId50"/>
+      <w:headerReference w:type="default" r:id="rId52"/>
+      <w:footerReference w:type="default" r:id="rId53"/>
       <w:pgSz w:w="11906" w:h="16838"/>
       <w:pgMar w:top="1417" w:right="1701" w:bottom="1417" w:left="1701" w:header="708" w:footer="708" w:gutter="0"/>
       <w:cols w:space="708"/>

</xml_diff>